<commit_message>
Project Background and Solution written
</commit_message>
<xml_diff>
--- a/Railway Tracking and Arrival Time Prediction .docx
+++ b/Railway Tracking and Arrival Time Prediction .docx
@@ -831,123 +831,104 @@
     <w:p>
       <w:pPr>
         <w:pStyle w:val="ListParagraph"/>
-        <w:numPr>
-          <w:ilvl w:val="0"/>
-          <w:numId w:val="3"/>
-        </w:numPr>
-        <w:rPr>
-          <w:rFonts w:ascii="Times New Roman" w:hAnsi="Times New Roman" w:cs="Times New Roman"/>
-          <w:iCs/>
-        </w:rPr>
-      </w:pPr>
-      <w:r>
-        <w:rPr>
-          <w:rFonts w:ascii="Times New Roman" w:hAnsi="Times New Roman" w:cs="Times New Roman"/>
-          <w:iCs/>
-        </w:rPr>
-        <w:t xml:space="preserve">Write </w:t>
-      </w:r>
-      <w:r>
-        <w:rPr>
-          <w:rFonts w:ascii="Times New Roman" w:hAnsi="Times New Roman" w:cs="Times New Roman"/>
-          <w:iCs/>
-        </w:rPr>
-        <w:t>t</w:t>
-      </w:r>
-      <w:r>
-        <w:rPr>
-          <w:rFonts w:ascii="Times New Roman" w:hAnsi="Times New Roman" w:cs="Times New Roman"/>
-          <w:iCs/>
-        </w:rPr>
-        <w:t>he background description</w:t>
-      </w:r>
-      <w:r>
-        <w:rPr>
-          <w:rFonts w:ascii="Times New Roman" w:hAnsi="Times New Roman" w:cs="Times New Roman"/>
-          <w:iCs/>
-        </w:rPr>
-        <w:t xml:space="preserve"> that</w:t>
-      </w:r>
-      <w:r>
-        <w:rPr>
-          <w:rFonts w:ascii="Times New Roman" w:hAnsi="Times New Roman" w:cs="Times New Roman"/>
-          <w:iCs/>
-        </w:rPr>
-        <w:t xml:space="preserve"> helps putting the project into the right context </w:t>
-      </w:r>
-      <w:r>
-        <w:rPr>
-          <w:rFonts w:ascii="Times New Roman" w:hAnsi="Times New Roman" w:cs="Times New Roman"/>
-          <w:iCs/>
-        </w:rPr>
-        <w:t>of a problem</w:t>
-      </w:r>
-      <w:r>
-        <w:rPr>
-          <w:rFonts w:ascii="Times New Roman" w:hAnsi="Times New Roman" w:cs="Times New Roman"/>
-          <w:iCs/>
-        </w:rPr>
-        <w:t xml:space="preserve"> </w:t>
-      </w:r>
-      <w:r>
-        <w:rPr>
-          <w:rFonts w:ascii="Times New Roman" w:hAnsi="Times New Roman" w:cs="Times New Roman"/>
-          <w:iCs/>
-        </w:rPr>
-        <w:t>domain and</w:t>
-      </w:r>
-      <w:r>
-        <w:rPr>
-          <w:rFonts w:ascii="Times New Roman" w:hAnsi="Times New Roman" w:cs="Times New Roman"/>
-          <w:iCs/>
-        </w:rPr>
-        <w:t xml:space="preserve"> gives everyone involved a common view of the project</w:t>
-      </w:r>
-    </w:p>
-    <w:p>
-      <w:pPr>
-        <w:pStyle w:val="ListParagraph"/>
-        <w:numPr>
-          <w:ilvl w:val="0"/>
-          <w:numId w:val="3"/>
-        </w:numPr>
-        <w:rPr>
-          <w:rFonts w:ascii="Times New Roman" w:hAnsi="Times New Roman" w:cs="Times New Roman"/>
-          <w:iCs/>
-        </w:rPr>
-      </w:pPr>
-      <w:r>
-        <w:rPr>
-          <w:rFonts w:ascii="Times New Roman" w:hAnsi="Times New Roman" w:cs="Times New Roman"/>
-          <w:iCs/>
-        </w:rPr>
-        <w:t>W</w:t>
-      </w:r>
-      <w:r>
-        <w:rPr>
-          <w:rFonts w:ascii="Times New Roman" w:hAnsi="Times New Roman" w:cs="Times New Roman"/>
-          <w:iCs/>
-        </w:rPr>
-        <w:t>hat is the root cause of this problem? why is this problem is so important to consider</w:t>
-      </w:r>
-      <w:r>
-        <w:rPr>
-          <w:rFonts w:ascii="Times New Roman" w:hAnsi="Times New Roman" w:cs="Times New Roman"/>
-          <w:iCs/>
-        </w:rPr>
-        <w:t>?</w:t>
-      </w:r>
-    </w:p>
-    <w:p>
-      <w:pPr>
-        <w:pStyle w:val="ListParagraph"/>
         <w:ind w:left="360"/>
-        <w:rPr>
-          <w:rFonts w:ascii="Times New Roman" w:hAnsi="Times New Roman" w:cs="Times New Roman"/>
-          <w:sz w:val="24"/>
-          <w:szCs w:val="24"/>
-        </w:rPr>
-      </w:pPr>
+        <w:jc w:val="both"/>
+        <w:rPr>
+          <w:rFonts w:ascii="Times New Roman" w:hAnsi="Times New Roman" w:cs="Times New Roman"/>
+          <w:color w:val="000000"/>
+          <w:sz w:val="24"/>
+          <w:szCs w:val="24"/>
+          <w:shd w:val="clear" w:color="auto" w:fill="FFFFFF"/>
+        </w:rPr>
+      </w:pPr>
+      <w:r>
+        <w:rPr>
+          <w:rFonts w:ascii="Times New Roman" w:hAnsi="Times New Roman" w:cs="Times New Roman"/>
+          <w:color w:val="000000"/>
+          <w:sz w:val="24"/>
+          <w:szCs w:val="24"/>
+          <w:shd w:val="clear" w:color="auto" w:fill="FFFFFF"/>
+        </w:rPr>
+        <w:t>It has occurred many times when you have been waiting for someone to arrive at the railway station and you have no accurate information about train timetable and other things. Waiting for someone at a railway station may be an unpleasant experience, especially if you don't know the precise train time or other vital facts. Whether you're waiting for a loved one or a business acquaintance, the unknown of when they'll come may be stressful.</w:t>
+      </w:r>
+    </w:p>
+    <w:p>
+      <w:pPr>
+        <w:pStyle w:val="ListParagraph"/>
+        <w:ind w:left="360"/>
+        <w:jc w:val="both"/>
+        <w:rPr>
+          <w:rFonts w:ascii="Times New Roman" w:hAnsi="Times New Roman" w:cs="Times New Roman"/>
+          <w:color w:val="000000"/>
+          <w:sz w:val="24"/>
+          <w:szCs w:val="24"/>
+          <w:shd w:val="clear" w:color="auto" w:fill="FFFFFF"/>
+        </w:rPr>
+      </w:pPr>
+      <w:r>
+        <w:rPr>
+          <w:rFonts w:ascii="Times New Roman" w:hAnsi="Times New Roman" w:cs="Times New Roman"/>
+          <w:color w:val="000000"/>
+          <w:sz w:val="24"/>
+          <w:szCs w:val="24"/>
+          <w:shd w:val="clear" w:color="auto" w:fill="FFFFFF"/>
+        </w:rPr>
+        <w:t>One of the most prevalent causes for not knowing exact train times is a breakdown in communication between the traveler and the person waiting at the station. Travelers frequently fail to notify their companions of any delays or changes in their trip arrangements.</w:t>
+      </w:r>
+    </w:p>
+    <w:p>
+      <w:pPr>
+        <w:pStyle w:val="ListParagraph"/>
+        <w:ind w:left="360"/>
+        <w:jc w:val="both"/>
+        <w:rPr>
+          <w:rFonts w:ascii="Times New Roman" w:hAnsi="Times New Roman" w:cs="Times New Roman"/>
+          <w:color w:val="000000"/>
+          <w:sz w:val="24"/>
+          <w:szCs w:val="24"/>
+          <w:shd w:val="clear" w:color="auto" w:fill="FFFFFF"/>
+        </w:rPr>
+      </w:pPr>
+      <w:r>
+        <w:rPr>
+          <w:rFonts w:ascii="Times New Roman" w:hAnsi="Times New Roman" w:cs="Times New Roman"/>
+          <w:color w:val="000000"/>
+          <w:sz w:val="24"/>
+          <w:szCs w:val="24"/>
+          <w:shd w:val="clear" w:color="auto" w:fill="FFFFFF"/>
+        </w:rPr>
+        <w:t>And this can be very time consuming a</w:t>
+      </w:r>
+      <w:r>
+        <w:rPr>
+          <w:rFonts w:ascii="Times New Roman" w:hAnsi="Times New Roman" w:cs="Times New Roman"/>
+          <w:color w:val="000000"/>
+          <w:sz w:val="24"/>
+          <w:szCs w:val="24"/>
+          <w:shd w:val="clear" w:color="auto" w:fill="FFFFFF"/>
+        </w:rPr>
+        <w:t>nd</w:t>
+      </w:r>
+      <w:r>
+        <w:rPr>
+          <w:rFonts w:ascii="Times New Roman" w:hAnsi="Times New Roman" w:cs="Times New Roman"/>
+          <w:color w:val="000000"/>
+          <w:sz w:val="24"/>
+          <w:szCs w:val="24"/>
+          <w:shd w:val="clear" w:color="auto" w:fill="FFFFFF"/>
+        </w:rPr>
+        <w:t xml:space="preserve"> irritating </w:t>
+      </w:r>
+      <w:r>
+        <w:rPr>
+          <w:rFonts w:ascii="Times New Roman" w:hAnsi="Times New Roman" w:cs="Times New Roman"/>
+          <w:color w:val="000000"/>
+          <w:sz w:val="24"/>
+          <w:szCs w:val="24"/>
+          <w:shd w:val="clear" w:color="auto" w:fill="FFFFFF"/>
+        </w:rPr>
+        <w:t xml:space="preserve">for every people. Its can be decrease our productivity. </w:t>
+      </w:r>
     </w:p>
     <w:p>
       <w:pPr>
@@ -976,161 +957,243 @@
     <w:p>
       <w:pPr>
         <w:pStyle w:val="ListParagraph"/>
-        <w:numPr>
-          <w:ilvl w:val="0"/>
-          <w:numId w:val="5"/>
-        </w:numPr>
-        <w:rPr>
-          <w:rFonts w:ascii="Times New Roman" w:hAnsi="Times New Roman" w:cs="Times New Roman"/>
-          <w:iCs/>
-        </w:rPr>
-      </w:pPr>
-      <w:r>
-        <w:rPr>
-          <w:rFonts w:ascii="Times New Roman" w:hAnsi="Times New Roman" w:cs="Times New Roman"/>
-          <w:iCs/>
-        </w:rPr>
-        <w:t>W</w:t>
-      </w:r>
-      <w:r>
-        <w:rPr>
-          <w:rFonts w:ascii="Times New Roman" w:hAnsi="Times New Roman" w:cs="Times New Roman"/>
-          <w:iCs/>
-        </w:rPr>
-        <w:t>hat are the solutions you are going to propose to deal with the</w:t>
-      </w:r>
-      <w:r>
-        <w:rPr>
-          <w:rFonts w:ascii="Times New Roman" w:hAnsi="Times New Roman" w:cs="Times New Roman"/>
-          <w:iCs/>
-        </w:rPr>
-        <w:t xml:space="preserve"> problem? why is this </w:t>
-      </w:r>
-      <w:r>
-        <w:rPr>
-          <w:rFonts w:ascii="Times New Roman" w:hAnsi="Times New Roman" w:cs="Times New Roman"/>
-          <w:iCs/>
-        </w:rPr>
-        <w:br/>
-      </w:r>
-      <w:r>
-        <w:rPr>
-          <w:rFonts w:ascii="Times New Roman" w:hAnsi="Times New Roman" w:cs="Times New Roman"/>
-          <w:iCs/>
-        </w:rPr>
-        <w:t xml:space="preserve">solution is </w:t>
-      </w:r>
-      <w:r>
-        <w:rPr>
-          <w:rFonts w:ascii="Times New Roman" w:hAnsi="Times New Roman" w:cs="Times New Roman"/>
-          <w:iCs/>
-        </w:rPr>
-        <w:t xml:space="preserve">particularly </w:t>
-      </w:r>
-      <w:r>
-        <w:rPr>
-          <w:rFonts w:ascii="Times New Roman" w:hAnsi="Times New Roman" w:cs="Times New Roman"/>
-          <w:iCs/>
-        </w:rPr>
-        <w:t>appropriate to solve the problem?</w:t>
-      </w:r>
-      <w:r>
-        <w:rPr>
-          <w:rFonts w:ascii="Times New Roman" w:hAnsi="Times New Roman" w:cs="Times New Roman"/>
-          <w:iCs/>
-        </w:rPr>
-        <w:t xml:space="preserve"> Is the solution feasible to the </w:t>
-      </w:r>
-      <w:r>
-        <w:rPr>
-          <w:rFonts w:ascii="Times New Roman" w:hAnsi="Times New Roman" w:cs="Times New Roman"/>
-          <w:iCs/>
-        </w:rPr>
-        <w:br/>
-      </w:r>
-      <w:r>
-        <w:rPr>
-          <w:rFonts w:ascii="Times New Roman" w:hAnsi="Times New Roman" w:cs="Times New Roman"/>
-          <w:iCs/>
-        </w:rPr>
-        <w:t xml:space="preserve">meet the </w:t>
-      </w:r>
-      <w:r>
-        <w:rPr>
-          <w:rFonts w:ascii="Times New Roman" w:hAnsi="Times New Roman" w:cs="Times New Roman"/>
-          <w:iCs/>
-        </w:rPr>
-        <w:t>business objective</w:t>
-      </w:r>
-      <w:r>
-        <w:rPr>
-          <w:rFonts w:ascii="Times New Roman" w:hAnsi="Times New Roman" w:cs="Times New Roman"/>
-          <w:iCs/>
-        </w:rPr>
-        <w:t>?</w:t>
-      </w:r>
-    </w:p>
-    <w:p>
-      <w:pPr>
-        <w:pStyle w:val="ListParagraph"/>
-        <w:numPr>
-          <w:ilvl w:val="0"/>
-          <w:numId w:val="5"/>
-        </w:numPr>
-        <w:rPr>
-          <w:rFonts w:ascii="Times New Roman" w:hAnsi="Times New Roman" w:cs="Times New Roman"/>
-          <w:iCs/>
-        </w:rPr>
-      </w:pPr>
-      <w:r>
-        <w:rPr>
-          <w:rFonts w:ascii="Times New Roman" w:hAnsi="Times New Roman" w:cs="Times New Roman"/>
-          <w:iCs/>
-        </w:rPr>
-        <w:t>Provide a short description of the software being specified and its purpose, including relevant benefits, objectives, and goals</w:t>
-      </w:r>
-    </w:p>
-    <w:p>
-      <w:pPr>
-        <w:pStyle w:val="ListParagraph"/>
-        <w:numPr>
-          <w:ilvl w:val="0"/>
-          <w:numId w:val="5"/>
-        </w:numPr>
-        <w:rPr>
-          <w:rFonts w:ascii="Times New Roman" w:hAnsi="Times New Roman" w:cs="Times New Roman"/>
-          <w:iCs/>
-        </w:rPr>
-      </w:pPr>
-      <w:r>
-        <w:rPr>
-          <w:rFonts w:ascii="Times New Roman" w:hAnsi="Times New Roman" w:cs="Times New Roman"/>
-          <w:iCs/>
-        </w:rPr>
-        <w:t xml:space="preserve">Existing studies presented in the problem area. What are the existing software solutions   </w:t>
-      </w:r>
-      <w:r>
-        <w:rPr>
-          <w:rFonts w:ascii="Times New Roman" w:hAnsi="Times New Roman" w:cs="Times New Roman"/>
-          <w:iCs/>
-        </w:rPr>
-        <w:br/>
-        <w:t xml:space="preserve">  are available to solve the </w:t>
-      </w:r>
-      <w:r>
-        <w:rPr>
-          <w:rFonts w:ascii="Times New Roman" w:hAnsi="Times New Roman" w:cs="Times New Roman"/>
-          <w:iCs/>
-        </w:rPr>
-        <w:t>problem</w:t>
-      </w:r>
-      <w:r>
-        <w:rPr>
-          <w:rFonts w:ascii="Times New Roman" w:hAnsi="Times New Roman" w:cs="Times New Roman"/>
-          <w:iCs/>
-        </w:rPr>
-        <w:t>?</w:t>
-      </w:r>
+        <w:ind w:left="360"/>
+        <w:jc w:val="both"/>
+        <w:rPr>
+          <w:rFonts w:ascii="Times New Roman" w:hAnsi="Times New Roman" w:cs="Times New Roman"/>
+          <w:bCs/>
+          <w:sz w:val="24"/>
+          <w:szCs w:val="24"/>
+        </w:rPr>
+      </w:pPr>
+      <w:r>
+        <w:rPr>
+          <w:rFonts w:ascii="Times New Roman" w:hAnsi="Times New Roman" w:cs="Times New Roman"/>
+          <w:bCs/>
+          <w:sz w:val="24"/>
+          <w:szCs w:val="24"/>
+        </w:rPr>
+        <w:t xml:space="preserve">Therefore, we present to you this project on Arrival Time Prediction and Railway Tracking. Utilizing this </w:t>
+      </w:r>
+      <w:r>
+        <w:rPr>
+          <w:rFonts w:ascii="Times New Roman" w:hAnsi="Times New Roman" w:cs="Times New Roman"/>
+          <w:bCs/>
+          <w:sz w:val="24"/>
+          <w:szCs w:val="24"/>
+        </w:rPr>
+        <w:t>system</w:t>
+      </w:r>
+      <w:r>
+        <w:rPr>
+          <w:rFonts w:ascii="Times New Roman" w:hAnsi="Times New Roman" w:cs="Times New Roman"/>
+          <w:bCs/>
+          <w:sz w:val="24"/>
+          <w:szCs w:val="24"/>
+        </w:rPr>
+        <w:t xml:space="preserve"> client</w:t>
+      </w:r>
+      <w:r>
+        <w:rPr>
+          <w:rFonts w:ascii="Times New Roman" w:hAnsi="Times New Roman" w:cs="Times New Roman"/>
+          <w:bCs/>
+          <w:sz w:val="24"/>
+          <w:szCs w:val="24"/>
+        </w:rPr>
+        <w:t xml:space="preserve"> </w:t>
+      </w:r>
+      <w:r>
+        <w:rPr>
+          <w:rFonts w:ascii="Times New Roman" w:hAnsi="Times New Roman" w:cs="Times New Roman"/>
+          <w:bCs/>
+          <w:sz w:val="24"/>
+          <w:szCs w:val="24"/>
+        </w:rPr>
+        <w:t>'s can get the data about train timing, and is it on time or not, and other data. The system will keep track of the train's departure time from one station and transmit this information to the system at the other station, which will then display the train's departure time. If the system detects a train delay caused by a signal, it will display the train's timing in the next station and automatically update it.</w:t>
+      </w:r>
+    </w:p>
+    <w:p>
+      <w:pPr>
+        <w:pStyle w:val="ListParagraph"/>
+        <w:ind w:left="360"/>
+        <w:jc w:val="both"/>
+        <w:rPr>
+          <w:rFonts w:ascii="Times New Roman" w:hAnsi="Times New Roman" w:cs="Times New Roman"/>
+          <w:bCs/>
+          <w:sz w:val="24"/>
+          <w:szCs w:val="24"/>
+        </w:rPr>
+      </w:pPr>
+      <w:r>
+        <w:rPr>
+          <w:rFonts w:ascii="Times New Roman" w:hAnsi="Times New Roman" w:cs="Times New Roman"/>
+          <w:bCs/>
+          <w:sz w:val="24"/>
+          <w:szCs w:val="24"/>
+        </w:rPr>
+        <w:t xml:space="preserve">This system has an admin module that enters train information and its timing. These details are sent to a server on the internet and retrieved by the system at other stations. Another system displays train information to viewers on the platform. The second system will obtain all of the data for all trains, but it will only display the data that pertains to a specific station and will automatically select that data. </w:t>
+      </w:r>
+    </w:p>
+    <w:p>
+      <w:pPr>
+        <w:pStyle w:val="ListParagraph"/>
+        <w:ind w:left="360"/>
+        <w:jc w:val="both"/>
+        <w:rPr>
+          <w:rFonts w:ascii="Times New Roman" w:hAnsi="Times New Roman" w:cs="Times New Roman"/>
+          <w:bCs/>
+          <w:sz w:val="24"/>
+          <w:szCs w:val="24"/>
+        </w:rPr>
+      </w:pPr>
+      <w:r>
+        <w:rPr>
+          <w:rFonts w:ascii="Times New Roman" w:hAnsi="Times New Roman" w:cs="Times New Roman"/>
+          <w:bCs/>
+          <w:sz w:val="24"/>
+          <w:szCs w:val="24"/>
+        </w:rPr>
+        <w:t xml:space="preserve">For instance, </w:t>
+      </w:r>
+      <w:r>
+        <w:rPr>
+          <w:rFonts w:ascii="Times New Roman" w:hAnsi="Times New Roman" w:cs="Times New Roman"/>
+          <w:bCs/>
+          <w:sz w:val="24"/>
+          <w:szCs w:val="24"/>
+        </w:rPr>
+        <w:t>T</w:t>
+      </w:r>
+      <w:r>
+        <w:rPr>
+          <w:rFonts w:ascii="Times New Roman" w:hAnsi="Times New Roman" w:cs="Times New Roman"/>
+          <w:bCs/>
+          <w:sz w:val="24"/>
+          <w:szCs w:val="24"/>
+        </w:rPr>
+        <w:t xml:space="preserve">he </w:t>
+      </w:r>
+      <w:proofErr w:type="spellStart"/>
+      <w:r>
+        <w:rPr>
+          <w:rFonts w:ascii="Times New Roman" w:hAnsi="Times New Roman" w:cs="Times New Roman"/>
+          <w:bCs/>
+          <w:sz w:val="24"/>
+          <w:szCs w:val="24"/>
+        </w:rPr>
+        <w:t>Kamlapur</w:t>
+      </w:r>
+      <w:proofErr w:type="spellEnd"/>
+      <w:r>
+        <w:rPr>
+          <w:rFonts w:ascii="Times New Roman" w:hAnsi="Times New Roman" w:cs="Times New Roman"/>
+          <w:bCs/>
+          <w:sz w:val="24"/>
+          <w:szCs w:val="24"/>
+        </w:rPr>
+        <w:t xml:space="preserve"> Station system will display train information if an administrator at </w:t>
+      </w:r>
+      <w:r>
+        <w:rPr>
+          <w:rFonts w:ascii="Times New Roman" w:hAnsi="Times New Roman" w:cs="Times New Roman"/>
+          <w:bCs/>
+          <w:sz w:val="24"/>
+          <w:szCs w:val="24"/>
+        </w:rPr>
+        <w:t>Chittagong</w:t>
+      </w:r>
+      <w:r>
+        <w:rPr>
+          <w:rFonts w:ascii="Times New Roman" w:hAnsi="Times New Roman" w:cs="Times New Roman"/>
+          <w:bCs/>
+          <w:sz w:val="24"/>
+          <w:szCs w:val="24"/>
+        </w:rPr>
+        <w:t xml:space="preserve"> Station enters information about </w:t>
+      </w:r>
+      <w:proofErr w:type="spellStart"/>
+      <w:r>
+        <w:rPr>
+          <w:rFonts w:ascii="Times New Roman" w:hAnsi="Times New Roman" w:cs="Times New Roman"/>
+          <w:bCs/>
+          <w:sz w:val="24"/>
+          <w:szCs w:val="24"/>
+        </w:rPr>
+        <w:t>Kamlapur</w:t>
+      </w:r>
+      <w:proofErr w:type="spellEnd"/>
+      <w:r>
+        <w:rPr>
+          <w:rFonts w:ascii="Times New Roman" w:hAnsi="Times New Roman" w:cs="Times New Roman"/>
+          <w:bCs/>
+          <w:sz w:val="24"/>
+          <w:szCs w:val="24"/>
+        </w:rPr>
+        <w:t xml:space="preserve"> Station. The </w:t>
+      </w:r>
+      <w:proofErr w:type="spellStart"/>
+      <w:r>
+        <w:rPr>
+          <w:rFonts w:ascii="Times New Roman" w:hAnsi="Times New Roman" w:cs="Times New Roman"/>
+          <w:bCs/>
+          <w:sz w:val="24"/>
+          <w:szCs w:val="24"/>
+        </w:rPr>
+        <w:t>C</w:t>
+      </w:r>
+      <w:r>
+        <w:rPr>
+          <w:rFonts w:ascii="Times New Roman" w:hAnsi="Times New Roman" w:cs="Times New Roman"/>
+          <w:bCs/>
+          <w:sz w:val="24"/>
+          <w:szCs w:val="24"/>
+        </w:rPr>
+        <w:t>umilla</w:t>
+      </w:r>
+      <w:proofErr w:type="spellEnd"/>
+      <w:r>
+        <w:rPr>
+          <w:rFonts w:ascii="Times New Roman" w:hAnsi="Times New Roman" w:cs="Times New Roman"/>
+          <w:bCs/>
+          <w:sz w:val="24"/>
+          <w:szCs w:val="24"/>
+        </w:rPr>
+        <w:t xml:space="preserve"> Station system will not be affected. This system works like this: when a train leaves a station late, the administrator enters details about the departure and its time. This information is sent to an internet server in real time, retrieved from another system via the internet server, and the details are displayed on the screen. For viewers to view the information, this second system is installed in various stations. The administration will include information such as the train's departure from the station, anticipated arrival at the destination, and any schedule delays. Subscribing client applications receive real-time train schedule events from this project.</w:t>
+      </w:r>
+    </w:p>
+    <w:p>
+      <w:pPr>
+        <w:pStyle w:val="ListParagraph"/>
+        <w:ind w:left="360"/>
+        <w:rPr>
+          <w:rFonts w:ascii="Times New Roman" w:hAnsi="Times New Roman" w:cs="Times New Roman"/>
+          <w:bCs/>
+          <w:sz w:val="24"/>
+          <w:szCs w:val="24"/>
+        </w:rPr>
+      </w:pPr>
+    </w:p>
+    <w:p>
+      <w:pPr>
+        <w:pStyle w:val="ListParagraph"/>
+        <w:ind w:left="360"/>
+        <w:rPr>
+          <w:rFonts w:ascii="Times New Roman" w:hAnsi="Times New Roman" w:cs="Times New Roman"/>
+          <w:bCs/>
+          <w:sz w:val="24"/>
+          <w:szCs w:val="24"/>
+        </w:rPr>
+      </w:pPr>
+    </w:p>
+    <w:p>
+      <w:pPr>
+        <w:pStyle w:val="ListParagraph"/>
+        <w:rPr>
+          <w:rFonts w:ascii="Times New Roman" w:hAnsi="Times New Roman" w:cs="Times New Roman"/>
+          <w:sz w:val="24"/>
+          <w:szCs w:val="24"/>
+        </w:rPr>
+      </w:pPr>
     </w:p>
     <w:p>
       <w:pPr>
@@ -1162,6 +1225,7 @@
           <w:sz w:val="28"/>
           <w:szCs w:val="28"/>
         </w:rPr>
+        <w:lastRenderedPageBreak/>
         <w:t>SOLUTION DESCRIPTION</w:t>
       </w:r>
     </w:p>

</xml_diff>

<commit_message>
Working on marketing plan
</commit_message>
<xml_diff>
--- a/Railway Tracking and Arrival Time Prediction .docx
+++ b/Railway Tracking and Arrival Time Prediction .docx
@@ -1318,6 +1318,18 @@
     <w:p>
       <w:pPr>
         <w:pStyle w:val="ListParagraph"/>
+        <w:rPr>
+          <w:rFonts w:ascii="Times New Roman" w:hAnsi="Times New Roman" w:cs="Times New Roman"/>
+          <w:b/>
+          <w:sz w:val="24"/>
+          <w:szCs w:val="24"/>
+          <w:u w:val="single"/>
+        </w:rPr>
+      </w:pPr>
+    </w:p>
+    <w:p>
+      <w:pPr>
+        <w:pStyle w:val="ListParagraph"/>
         <w:numPr>
           <w:ilvl w:val="0"/>
           <w:numId w:val="10"/>
@@ -2047,7 +2059,16 @@
           <w:sz w:val="24"/>
           <w:szCs w:val="24"/>
         </w:rPr>
-        <w:t>Second, it may result in increased passenger and staff safety. Arrival time predictions can help passengers plan their journeys and avoid accidents caused by rushing or overcrowding, and real-time tracking can assist operators in quickly identifying and responding to potential safety hazards.</w:t>
+        <w:t xml:space="preserve">Second, it may result in increased passenger and staff safety. Arrival time predictions can help passengers plan their journeys and avoid accidents caused by rushing or overcrowding, </w:t>
+      </w:r>
+      <w:r>
+        <w:rPr>
+          <w:rFonts w:ascii="Times New Roman" w:hAnsi="Times New Roman" w:cs="Times New Roman"/>
+          <w:sz w:val="24"/>
+          <w:szCs w:val="24"/>
+        </w:rPr>
+        <w:lastRenderedPageBreak/>
+        <w:t>and real-time tracking can assist operators in quickly identifying and responding to potential safety hazards.</w:t>
       </w:r>
     </w:p>
     <w:p>
@@ -2067,7 +2088,6 @@
           <w:sz w:val="24"/>
           <w:szCs w:val="24"/>
         </w:rPr>
-        <w:lastRenderedPageBreak/>
         <w:t>Thirdly, it may benefit the environment by encouraging people to take trains instead of planes or cars, thereby lowering carbon emissions and contributing to the fight against climate change.</w:t>
       </w:r>
     </w:p>
@@ -2110,106 +2130,6 @@
         </w:rPr>
         <w:t>A valuable project with a positive social impact, the implementation of a railway tracking and arrival time prediction system has the potential to significantly enhance the efficiency, safety, environmental impact, and economic viability of railway transportation.</w:t>
       </w:r>
-    </w:p>
-    <w:p>
-      <w:pPr>
-        <w:pStyle w:val="ListParagraph"/>
-        <w:ind w:left="360"/>
-        <w:rPr>
-          <w:rFonts w:ascii="Times New Roman" w:hAnsi="Times New Roman" w:cs="Times New Roman"/>
-        </w:rPr>
-      </w:pPr>
-    </w:p>
-    <w:p>
-      <w:pPr>
-        <w:pStyle w:val="ListParagraph"/>
-        <w:ind w:left="360"/>
-        <w:rPr>
-          <w:rFonts w:ascii="Times New Roman" w:hAnsi="Times New Roman" w:cs="Times New Roman"/>
-        </w:rPr>
-      </w:pPr>
-    </w:p>
-    <w:p>
-      <w:pPr>
-        <w:pStyle w:val="ListParagraph"/>
-        <w:ind w:left="360"/>
-        <w:jc w:val="both"/>
-        <w:rPr>
-          <w:rFonts w:ascii="Times New Roman" w:hAnsi="Times New Roman" w:cs="Times New Roman"/>
-        </w:rPr>
-      </w:pPr>
-    </w:p>
-    <w:p>
-      <w:pPr>
-        <w:pStyle w:val="ListParagraph"/>
-        <w:ind w:left="360"/>
-        <w:rPr>
-          <w:rFonts w:ascii="Times New Roman" w:hAnsi="Times New Roman" w:cs="Times New Roman"/>
-        </w:rPr>
-      </w:pPr>
-    </w:p>
-    <w:p>
-      <w:pPr>
-        <w:pStyle w:val="ListParagraph"/>
-        <w:ind w:left="360"/>
-        <w:rPr>
-          <w:rFonts w:ascii="Times New Roman" w:hAnsi="Times New Roman" w:cs="Times New Roman"/>
-        </w:rPr>
-      </w:pPr>
-    </w:p>
-    <w:p>
-      <w:pPr>
-        <w:pStyle w:val="ListParagraph"/>
-        <w:ind w:left="360"/>
-        <w:rPr>
-          <w:rFonts w:ascii="Times New Roman" w:hAnsi="Times New Roman" w:cs="Times New Roman"/>
-        </w:rPr>
-      </w:pPr>
-    </w:p>
-    <w:p>
-      <w:pPr>
-        <w:pStyle w:val="ListParagraph"/>
-        <w:ind w:left="360"/>
-        <w:rPr>
-          <w:rFonts w:ascii="Times New Roman" w:hAnsi="Times New Roman" w:cs="Times New Roman"/>
-        </w:rPr>
-      </w:pPr>
-    </w:p>
-    <w:p>
-      <w:pPr>
-        <w:pStyle w:val="ListParagraph"/>
-        <w:ind w:left="360"/>
-        <w:rPr>
-          <w:rFonts w:ascii="Times New Roman" w:hAnsi="Times New Roman" w:cs="Times New Roman"/>
-        </w:rPr>
-      </w:pPr>
-    </w:p>
-    <w:p>
-      <w:pPr>
-        <w:pStyle w:val="ListParagraph"/>
-        <w:ind w:left="360"/>
-        <w:rPr>
-          <w:rFonts w:ascii="Times New Roman" w:hAnsi="Times New Roman" w:cs="Times New Roman"/>
-        </w:rPr>
-      </w:pPr>
-    </w:p>
-    <w:p>
-      <w:pPr>
-        <w:pStyle w:val="ListParagraph"/>
-        <w:ind w:left="360"/>
-        <w:rPr>
-          <w:rFonts w:ascii="Times New Roman" w:hAnsi="Times New Roman" w:cs="Times New Roman"/>
-        </w:rPr>
-      </w:pPr>
-    </w:p>
-    <w:p>
-      <w:pPr>
-        <w:pStyle w:val="ListParagraph"/>
-        <w:ind w:left="360"/>
-        <w:rPr>
-          <w:rFonts w:ascii="Times New Roman" w:hAnsi="Times New Roman" w:cs="Times New Roman"/>
-        </w:rPr>
-      </w:pPr>
     </w:p>
     <w:p>
       <w:pPr>
@@ -2332,26 +2252,301 @@
     <w:p>
       <w:pPr>
         <w:pStyle w:val="ListParagraph"/>
-        <w:suppressAutoHyphens/>
-        <w:ind w:left="216"/>
-        <w:rPr>
-          <w:rFonts w:ascii="Times New Roman" w:hAnsi="Times New Roman" w:cs="Times New Roman"/>
-        </w:rPr>
-      </w:pPr>
-      <w:r>
-        <w:rPr>
-          <w:rFonts w:ascii="Times New Roman" w:hAnsi="Times New Roman" w:cs="Times New Roman"/>
-        </w:rPr>
-        <w:t>In your document you should provide proper marketing plan that will make your idea popular among the community so that you can make business. Marketing plan should have short term, long term and continuous plan.</w:t>
-      </w:r>
-    </w:p>
-    <w:p>
-      <w:pPr>
-        <w:pStyle w:val="ListParagraph"/>
-        <w:suppressAutoHyphens/>
-        <w:ind w:left="216"/>
-        <w:rPr>
-          <w:rFonts w:ascii="Times New Roman" w:hAnsi="Times New Roman" w:cs="Times New Roman"/>
+        <w:spacing w:after="0"/>
+        <w:ind w:left="360"/>
+        <w:rPr>
+          <w:rFonts w:ascii="Times New Roman" w:hAnsi="Times New Roman" w:cs="Times New Roman"/>
+          <w:b/>
+          <w:sz w:val="28"/>
+          <w:szCs w:val="28"/>
+        </w:rPr>
+      </w:pPr>
+    </w:p>
+    <w:p>
+      <w:pPr>
+        <w:pStyle w:val="ListParagraph"/>
+        <w:numPr>
+          <w:ilvl w:val="0"/>
+          <w:numId w:val="15"/>
+        </w:numPr>
+        <w:jc w:val="both"/>
+        <w:rPr>
+          <w:rFonts w:ascii="Times New Roman" w:hAnsi="Times New Roman" w:cs="Times New Roman"/>
+          <w:b/>
+          <w:bCs/>
+          <w:sz w:val="24"/>
+          <w:szCs w:val="24"/>
+        </w:rPr>
+      </w:pPr>
+      <w:r>
+        <w:rPr>
+          <w:rFonts w:ascii="Times New Roman" w:hAnsi="Times New Roman" w:cs="Times New Roman"/>
+          <w:b/>
+          <w:bCs/>
+          <w:sz w:val="24"/>
+          <w:szCs w:val="24"/>
+        </w:rPr>
+        <w:t xml:space="preserve">Executive Summary </w:t>
+      </w:r>
+    </w:p>
+    <w:p>
+      <w:pPr>
+        <w:pStyle w:val="ListParagraph"/>
+        <w:ind w:left="360"/>
+        <w:jc w:val="both"/>
+        <w:rPr>
+          <w:rFonts w:ascii="Times New Roman" w:hAnsi="Times New Roman" w:cs="Times New Roman"/>
+          <w:sz w:val="24"/>
+          <w:szCs w:val="24"/>
+        </w:rPr>
+      </w:pPr>
+      <w:r>
+        <w:rPr>
+          <w:rFonts w:ascii="Times New Roman" w:hAnsi="Times New Roman" w:cs="Times New Roman"/>
+          <w:sz w:val="24"/>
+          <w:szCs w:val="24"/>
+        </w:rPr>
+        <w:t>This marketing strategy is for a software that predicts arrival times and tracks trains. The product is   intended to give ongoing following and appearance time expectations for rail line travelers. This marketing strategy aims to spread the word about the software, raise awareness of the brand, and boost sales.</w:t>
+      </w:r>
+    </w:p>
+    <w:p>
+      <w:pPr>
+        <w:pStyle w:val="ListParagraph"/>
+        <w:ind w:left="360"/>
+        <w:jc w:val="both"/>
+        <w:rPr>
+          <w:rFonts w:ascii="Times New Roman" w:hAnsi="Times New Roman" w:cs="Times New Roman"/>
+          <w:sz w:val="24"/>
+          <w:szCs w:val="24"/>
+        </w:rPr>
+      </w:pPr>
+    </w:p>
+    <w:p>
+      <w:pPr>
+        <w:pStyle w:val="ListParagraph"/>
+        <w:numPr>
+          <w:ilvl w:val="0"/>
+          <w:numId w:val="15"/>
+        </w:numPr>
+        <w:jc w:val="both"/>
+        <w:rPr>
+          <w:rFonts w:ascii="Times New Roman" w:hAnsi="Times New Roman" w:cs="Times New Roman"/>
+          <w:b/>
+          <w:bCs/>
+          <w:sz w:val="24"/>
+          <w:szCs w:val="24"/>
+        </w:rPr>
+      </w:pPr>
+      <w:r>
+        <w:rPr>
+          <w:rFonts w:ascii="Times New Roman" w:hAnsi="Times New Roman" w:cs="Times New Roman"/>
+          <w:b/>
+          <w:bCs/>
+          <w:sz w:val="24"/>
+          <w:szCs w:val="24"/>
+        </w:rPr>
+        <w:t>Market Analysis</w:t>
+      </w:r>
+    </w:p>
+    <w:p>
+      <w:pPr>
+        <w:ind w:left="360"/>
+        <w:jc w:val="both"/>
+        <w:rPr>
+          <w:rStyle w:val="Emphasis"/>
+          <w:rFonts w:ascii="Times New Roman" w:hAnsi="Times New Roman" w:cs="Times New Roman"/>
+          <w:i w:val="0"/>
+          <w:iCs w:val="0"/>
+          <w:sz w:val="24"/>
+          <w:szCs w:val="24"/>
+        </w:rPr>
+      </w:pPr>
+      <w:r>
+        <w:rPr>
+          <w:rStyle w:val="Emphasis"/>
+          <w:rFonts w:ascii="Times New Roman" w:hAnsi="Times New Roman" w:cs="Times New Roman"/>
+          <w:i w:val="0"/>
+          <w:iCs w:val="0"/>
+          <w:sz w:val="24"/>
+          <w:szCs w:val="24"/>
+        </w:rPr>
+        <w:t>The software market for railway tracking and arrival time prediction is expanding rapidly. There is a growing demand for software that can provide real-time information about train schedules, delays, and cancellations in response to the rising number of railway passengers. There are a lot of players in the market, making it very competitive. Nonetheless, the market is as yet open to new players who can offer imaginative arrangements.</w:t>
+      </w:r>
+    </w:p>
+    <w:p>
+      <w:pPr>
+        <w:pStyle w:val="ListParagraph"/>
+        <w:numPr>
+          <w:ilvl w:val="0"/>
+          <w:numId w:val="15"/>
+        </w:numPr>
+        <w:jc w:val="both"/>
+        <w:rPr>
+          <w:rStyle w:val="Emphasis"/>
+          <w:rFonts w:ascii="Times New Roman" w:hAnsi="Times New Roman" w:cs="Times New Roman"/>
+          <w:b/>
+          <w:bCs/>
+          <w:i w:val="0"/>
+          <w:iCs w:val="0"/>
+          <w:sz w:val="24"/>
+          <w:szCs w:val="24"/>
+        </w:rPr>
+      </w:pPr>
+      <w:r>
+        <w:rPr>
+          <w:rStyle w:val="Emphasis"/>
+          <w:rFonts w:ascii="Times New Roman" w:hAnsi="Times New Roman" w:cs="Times New Roman"/>
+          <w:b/>
+          <w:bCs/>
+          <w:i w:val="0"/>
+          <w:iCs w:val="0"/>
+          <w:sz w:val="24"/>
+          <w:szCs w:val="24"/>
+        </w:rPr>
+        <w:t>Target Market</w:t>
+      </w:r>
+    </w:p>
+    <w:p>
+      <w:pPr>
+        <w:ind w:left="360"/>
+        <w:jc w:val="both"/>
+        <w:rPr>
+          <w:rStyle w:val="Emphasis"/>
+          <w:rFonts w:ascii="Times New Roman" w:hAnsi="Times New Roman" w:cs="Times New Roman"/>
+          <w:i w:val="0"/>
+          <w:iCs w:val="0"/>
+          <w:sz w:val="24"/>
+          <w:szCs w:val="24"/>
+        </w:rPr>
+      </w:pPr>
+      <w:r>
+        <w:rPr>
+          <w:rStyle w:val="Emphasis"/>
+          <w:rFonts w:ascii="Times New Roman" w:hAnsi="Times New Roman" w:cs="Times New Roman"/>
+          <w:i w:val="0"/>
+          <w:iCs w:val="0"/>
+          <w:sz w:val="24"/>
+          <w:szCs w:val="24"/>
+        </w:rPr>
+        <w:t>Train passengers who are looking for real-time information about train schedules, delays, and cancellations are the target market for this software. Railway operators who want to boost customer satisfaction and enhance their services can also benefit from the software. Passengers on both domestic and international flights can make use of the software.</w:t>
+      </w:r>
+    </w:p>
+    <w:p>
+      <w:pPr>
+        <w:pStyle w:val="ListParagraph"/>
+        <w:numPr>
+          <w:ilvl w:val="0"/>
+          <w:numId w:val="15"/>
+        </w:numPr>
+        <w:jc w:val="both"/>
+        <w:rPr>
+          <w:rStyle w:val="Emphasis"/>
+          <w:rFonts w:ascii="Times New Roman" w:hAnsi="Times New Roman" w:cs="Times New Roman"/>
+          <w:b/>
+          <w:bCs/>
+          <w:i w:val="0"/>
+          <w:iCs w:val="0"/>
+          <w:sz w:val="24"/>
+          <w:szCs w:val="24"/>
+        </w:rPr>
+      </w:pPr>
+      <w:r>
+        <w:rPr>
+          <w:rStyle w:val="Emphasis"/>
+          <w:rFonts w:ascii="Times New Roman" w:hAnsi="Times New Roman" w:cs="Times New Roman"/>
+          <w:b/>
+          <w:bCs/>
+          <w:i w:val="0"/>
+          <w:iCs w:val="0"/>
+          <w:sz w:val="24"/>
+          <w:szCs w:val="24"/>
+        </w:rPr>
+        <w:t>Marketing Strategies</w:t>
+      </w:r>
+    </w:p>
+    <w:p>
+      <w:pPr>
+        <w:pStyle w:val="ListParagraph"/>
+        <w:numPr>
+          <w:ilvl w:val="0"/>
+          <w:numId w:val="16"/>
+        </w:numPr>
+        <w:jc w:val="both"/>
+        <w:rPr>
+          <w:rStyle w:val="Emphasis"/>
+          <w:rFonts w:ascii="Times New Roman" w:hAnsi="Times New Roman" w:cs="Times New Roman"/>
+          <w:b/>
+          <w:bCs/>
+          <w:i w:val="0"/>
+          <w:iCs w:val="0"/>
+          <w:sz w:val="24"/>
+          <w:szCs w:val="24"/>
+        </w:rPr>
+      </w:pPr>
+      <w:r>
+        <w:rPr>
+          <w:rStyle w:val="Emphasis"/>
+          <w:rFonts w:ascii="Times New Roman" w:hAnsi="Times New Roman" w:cs="Times New Roman"/>
+          <w:b/>
+          <w:bCs/>
+          <w:i w:val="0"/>
+          <w:iCs w:val="0"/>
+          <w:sz w:val="24"/>
+          <w:szCs w:val="24"/>
+        </w:rPr>
+        <w:t>Marketing on social media</w:t>
+      </w:r>
+    </w:p>
+    <w:p>
+      <w:pPr>
+        <w:ind w:left="360"/>
+        <w:jc w:val="both"/>
+        <w:rPr>
+          <w:rStyle w:val="Emphasis"/>
+          <w:rFonts w:ascii="Times New Roman" w:hAnsi="Times New Roman" w:cs="Times New Roman"/>
+          <w:i w:val="0"/>
+          <w:iCs w:val="0"/>
+          <w:sz w:val="24"/>
+          <w:szCs w:val="24"/>
+        </w:rPr>
+      </w:pPr>
+      <w:r>
+        <w:rPr>
+          <w:rStyle w:val="Emphasis"/>
+          <w:rFonts w:ascii="Times New Roman" w:hAnsi="Times New Roman" w:cs="Times New Roman"/>
+          <w:i w:val="0"/>
+          <w:iCs w:val="0"/>
+          <w:sz w:val="24"/>
+          <w:szCs w:val="24"/>
+        </w:rPr>
+        <w:t>Increase brand awareness and engage with potential customers by creating and maintaining social media accounts on Facebook, Twitter, and LinkedIn. On these platforms, run targeted ads to reach a larger audience.</w:t>
+      </w:r>
+    </w:p>
+    <w:p>
+      <w:pPr>
+        <w:jc w:val="both"/>
+        <w:rPr>
+          <w:rFonts w:ascii="Times New Roman" w:hAnsi="Times New Roman" w:cs="Times New Roman"/>
+          <w:sz w:val="24"/>
+          <w:szCs w:val="24"/>
+        </w:rPr>
+      </w:pPr>
+      <w:r>
+        <w:rPr>
+          <w:rFonts w:ascii="Times New Roman" w:hAnsi="Times New Roman" w:cs="Times New Roman"/>
+          <w:sz w:val="24"/>
+          <w:szCs w:val="24"/>
+        </w:rPr>
+        <w:t xml:space="preserve">        </w:t>
+      </w:r>
+    </w:p>
+    <w:p>
+      <w:pPr>
+        <w:jc w:val="both"/>
+        <w:rPr>
+          <w:rFonts w:ascii="Times New Roman" w:hAnsi="Times New Roman" w:cs="Times New Roman"/>
+          <w:sz w:val="24"/>
+          <w:szCs w:val="24"/>
         </w:rPr>
       </w:pPr>
     </w:p>
@@ -2874,6 +3069,92 @@
     </w:lvl>
   </w:abstractNum>
   <w:abstractNum w:abstractNumId="3" w15:restartNumberingAfterBreak="0">
+    <w:nsid w:val="2D457A79"/>
+    <w:multiLevelType w:val="hybridMultilevel"/>
+    <w:tmpl w:val="80A81534"/>
+    <w:lvl w:ilvl="0" w:tplc="04090013">
+      <w:start w:val="1"/>
+      <w:numFmt w:val="upperRoman"/>
+      <w:lvlText w:val="%1."/>
+      <w:lvlJc w:val="right"/>
+      <w:pPr>
+        <w:ind w:left="1440" w:hanging="360"/>
+      </w:pPr>
+    </w:lvl>
+    <w:lvl w:ilvl="1" w:tplc="04090019" w:tentative="1">
+      <w:start w:val="1"/>
+      <w:numFmt w:val="lowerLetter"/>
+      <w:lvlText w:val="%2."/>
+      <w:lvlJc w:val="left"/>
+      <w:pPr>
+        <w:ind w:left="2160" w:hanging="360"/>
+      </w:pPr>
+    </w:lvl>
+    <w:lvl w:ilvl="2" w:tplc="0409001B" w:tentative="1">
+      <w:start w:val="1"/>
+      <w:numFmt w:val="lowerRoman"/>
+      <w:lvlText w:val="%3."/>
+      <w:lvlJc w:val="right"/>
+      <w:pPr>
+        <w:ind w:left="2880" w:hanging="180"/>
+      </w:pPr>
+    </w:lvl>
+    <w:lvl w:ilvl="3" w:tplc="0409000F" w:tentative="1">
+      <w:start w:val="1"/>
+      <w:numFmt w:val="decimal"/>
+      <w:lvlText w:val="%4."/>
+      <w:lvlJc w:val="left"/>
+      <w:pPr>
+        <w:ind w:left="3600" w:hanging="360"/>
+      </w:pPr>
+    </w:lvl>
+    <w:lvl w:ilvl="4" w:tplc="04090019" w:tentative="1">
+      <w:start w:val="1"/>
+      <w:numFmt w:val="lowerLetter"/>
+      <w:lvlText w:val="%5."/>
+      <w:lvlJc w:val="left"/>
+      <w:pPr>
+        <w:ind w:left="4320" w:hanging="360"/>
+      </w:pPr>
+    </w:lvl>
+    <w:lvl w:ilvl="5" w:tplc="0409001B" w:tentative="1">
+      <w:start w:val="1"/>
+      <w:numFmt w:val="lowerRoman"/>
+      <w:lvlText w:val="%6."/>
+      <w:lvlJc w:val="right"/>
+      <w:pPr>
+        <w:ind w:left="5040" w:hanging="180"/>
+      </w:pPr>
+    </w:lvl>
+    <w:lvl w:ilvl="6" w:tplc="0409000F" w:tentative="1">
+      <w:start w:val="1"/>
+      <w:numFmt w:val="decimal"/>
+      <w:lvlText w:val="%7."/>
+      <w:lvlJc w:val="left"/>
+      <w:pPr>
+        <w:ind w:left="5760" w:hanging="360"/>
+      </w:pPr>
+    </w:lvl>
+    <w:lvl w:ilvl="7" w:tplc="04090019" w:tentative="1">
+      <w:start w:val="1"/>
+      <w:numFmt w:val="lowerLetter"/>
+      <w:lvlText w:val="%8."/>
+      <w:lvlJc w:val="left"/>
+      <w:pPr>
+        <w:ind w:left="6480" w:hanging="360"/>
+      </w:pPr>
+    </w:lvl>
+    <w:lvl w:ilvl="8" w:tplc="0409001B" w:tentative="1">
+      <w:start w:val="1"/>
+      <w:numFmt w:val="lowerRoman"/>
+      <w:lvlText w:val="%9."/>
+      <w:lvlJc w:val="right"/>
+      <w:pPr>
+        <w:ind w:left="7200" w:hanging="180"/>
+      </w:pPr>
+    </w:lvl>
+  </w:abstractNum>
+  <w:abstractNum w:abstractNumId="4" w15:restartNumberingAfterBreak="0">
     <w:nsid w:val="2E6A4CA1"/>
     <w:multiLevelType w:val="hybridMultilevel"/>
     <w:tmpl w:val="F440D0C4"/>
@@ -2986,7 +3267,7 @@
       </w:rPr>
     </w:lvl>
   </w:abstractNum>
-  <w:abstractNum w:abstractNumId="4" w15:restartNumberingAfterBreak="0">
+  <w:abstractNum w:abstractNumId="5" w15:restartNumberingAfterBreak="0">
     <w:nsid w:val="32937090"/>
     <w:multiLevelType w:val="hybridMultilevel"/>
     <w:tmpl w:val="4C4A3210"/>
@@ -3099,7 +3380,7 @@
       </w:rPr>
     </w:lvl>
   </w:abstractNum>
-  <w:abstractNum w:abstractNumId="5" w15:restartNumberingAfterBreak="0">
+  <w:abstractNum w:abstractNumId="6" w15:restartNumberingAfterBreak="0">
     <w:nsid w:val="33113FAE"/>
     <w:multiLevelType w:val="multilevel"/>
     <w:tmpl w:val="5FDAB988"/>
@@ -3215,7 +3496,7 @@
       </w:rPr>
     </w:lvl>
   </w:abstractNum>
-  <w:abstractNum w:abstractNumId="6" w15:restartNumberingAfterBreak="0">
+  <w:abstractNum w:abstractNumId="7" w15:restartNumberingAfterBreak="0">
     <w:nsid w:val="3737747C"/>
     <w:multiLevelType w:val="hybridMultilevel"/>
     <w:tmpl w:val="0DA036DC"/>
@@ -3328,7 +3609,7 @@
       </w:rPr>
     </w:lvl>
   </w:abstractNum>
-  <w:abstractNum w:abstractNumId="7" w15:restartNumberingAfterBreak="0">
+  <w:abstractNum w:abstractNumId="8" w15:restartNumberingAfterBreak="0">
     <w:nsid w:val="41587CC5"/>
     <w:multiLevelType w:val="multilevel"/>
     <w:tmpl w:val="BD725286"/>
@@ -3454,7 +3735,120 @@
       </w:rPr>
     </w:lvl>
   </w:abstractNum>
-  <w:abstractNum w:abstractNumId="8" w15:restartNumberingAfterBreak="0">
+  <w:abstractNum w:abstractNumId="9" w15:restartNumberingAfterBreak="0">
+    <w:nsid w:val="486F1CD9"/>
+    <w:multiLevelType w:val="hybridMultilevel"/>
+    <w:tmpl w:val="ACBAE9EA"/>
+    <w:lvl w:ilvl="0" w:tplc="04090005">
+      <w:start w:val="1"/>
+      <w:numFmt w:val="bullet"/>
+      <w:lvlText w:val=""/>
+      <w:lvlJc w:val="left"/>
+      <w:pPr>
+        <w:ind w:left="1080" w:hanging="360"/>
+      </w:pPr>
+      <w:rPr>
+        <w:rFonts w:ascii="Wingdings" w:hAnsi="Wingdings" w:hint="default"/>
+      </w:rPr>
+    </w:lvl>
+    <w:lvl w:ilvl="1" w:tplc="04090003" w:tentative="1">
+      <w:start w:val="1"/>
+      <w:numFmt w:val="bullet"/>
+      <w:lvlText w:val="o"/>
+      <w:lvlJc w:val="left"/>
+      <w:pPr>
+        <w:ind w:left="1800" w:hanging="360"/>
+      </w:pPr>
+      <w:rPr>
+        <w:rFonts w:ascii="Courier New" w:hAnsi="Courier New" w:cs="Courier New" w:hint="default"/>
+      </w:rPr>
+    </w:lvl>
+    <w:lvl w:ilvl="2" w:tplc="04090005" w:tentative="1">
+      <w:start w:val="1"/>
+      <w:numFmt w:val="bullet"/>
+      <w:lvlText w:val=""/>
+      <w:lvlJc w:val="left"/>
+      <w:pPr>
+        <w:ind w:left="2520" w:hanging="360"/>
+      </w:pPr>
+      <w:rPr>
+        <w:rFonts w:ascii="Wingdings" w:hAnsi="Wingdings" w:hint="default"/>
+      </w:rPr>
+    </w:lvl>
+    <w:lvl w:ilvl="3" w:tplc="04090001" w:tentative="1">
+      <w:start w:val="1"/>
+      <w:numFmt w:val="bullet"/>
+      <w:lvlText w:val=""/>
+      <w:lvlJc w:val="left"/>
+      <w:pPr>
+        <w:ind w:left="3240" w:hanging="360"/>
+      </w:pPr>
+      <w:rPr>
+        <w:rFonts w:ascii="Symbol" w:hAnsi="Symbol" w:hint="default"/>
+      </w:rPr>
+    </w:lvl>
+    <w:lvl w:ilvl="4" w:tplc="04090003" w:tentative="1">
+      <w:start w:val="1"/>
+      <w:numFmt w:val="bullet"/>
+      <w:lvlText w:val="o"/>
+      <w:lvlJc w:val="left"/>
+      <w:pPr>
+        <w:ind w:left="3960" w:hanging="360"/>
+      </w:pPr>
+      <w:rPr>
+        <w:rFonts w:ascii="Courier New" w:hAnsi="Courier New" w:cs="Courier New" w:hint="default"/>
+      </w:rPr>
+    </w:lvl>
+    <w:lvl w:ilvl="5" w:tplc="04090005" w:tentative="1">
+      <w:start w:val="1"/>
+      <w:numFmt w:val="bullet"/>
+      <w:lvlText w:val=""/>
+      <w:lvlJc w:val="left"/>
+      <w:pPr>
+        <w:ind w:left="4680" w:hanging="360"/>
+      </w:pPr>
+      <w:rPr>
+        <w:rFonts w:ascii="Wingdings" w:hAnsi="Wingdings" w:hint="default"/>
+      </w:rPr>
+    </w:lvl>
+    <w:lvl w:ilvl="6" w:tplc="04090001" w:tentative="1">
+      <w:start w:val="1"/>
+      <w:numFmt w:val="bullet"/>
+      <w:lvlText w:val=""/>
+      <w:lvlJc w:val="left"/>
+      <w:pPr>
+        <w:ind w:left="5400" w:hanging="360"/>
+      </w:pPr>
+      <w:rPr>
+        <w:rFonts w:ascii="Symbol" w:hAnsi="Symbol" w:hint="default"/>
+      </w:rPr>
+    </w:lvl>
+    <w:lvl w:ilvl="7" w:tplc="04090003" w:tentative="1">
+      <w:start w:val="1"/>
+      <w:numFmt w:val="bullet"/>
+      <w:lvlText w:val="o"/>
+      <w:lvlJc w:val="left"/>
+      <w:pPr>
+        <w:ind w:left="6120" w:hanging="360"/>
+      </w:pPr>
+      <w:rPr>
+        <w:rFonts w:ascii="Courier New" w:hAnsi="Courier New" w:cs="Courier New" w:hint="default"/>
+      </w:rPr>
+    </w:lvl>
+    <w:lvl w:ilvl="8" w:tplc="04090005" w:tentative="1">
+      <w:start w:val="1"/>
+      <w:numFmt w:val="bullet"/>
+      <w:lvlText w:val=""/>
+      <w:lvlJc w:val="left"/>
+      <w:pPr>
+        <w:ind w:left="6840" w:hanging="360"/>
+      </w:pPr>
+      <w:rPr>
+        <w:rFonts w:ascii="Wingdings" w:hAnsi="Wingdings" w:hint="default"/>
+      </w:rPr>
+    </w:lvl>
+  </w:abstractNum>
+  <w:abstractNum w:abstractNumId="10" w15:restartNumberingAfterBreak="0">
     <w:nsid w:val="4DC834EC"/>
     <w:multiLevelType w:val="hybridMultilevel"/>
     <w:tmpl w:val="6180CD3A"/>
@@ -3567,7 +3961,7 @@
       </w:rPr>
     </w:lvl>
   </w:abstractNum>
-  <w:abstractNum w:abstractNumId="9" w15:restartNumberingAfterBreak="0">
+  <w:abstractNum w:abstractNumId="11" w15:restartNumberingAfterBreak="0">
     <w:nsid w:val="57FF14E5"/>
     <w:multiLevelType w:val="hybridMultilevel"/>
     <w:tmpl w:val="7BF86B3C"/>
@@ -3680,7 +4074,7 @@
       </w:rPr>
     </w:lvl>
   </w:abstractNum>
-  <w:abstractNum w:abstractNumId="10" w15:restartNumberingAfterBreak="0">
+  <w:abstractNum w:abstractNumId="12" w15:restartNumberingAfterBreak="0">
     <w:nsid w:val="589F1BA2"/>
     <w:multiLevelType w:val="hybridMultilevel"/>
     <w:tmpl w:val="92A8CB80"/>
@@ -3793,7 +4187,7 @@
       </w:rPr>
     </w:lvl>
   </w:abstractNum>
-  <w:abstractNum w:abstractNumId="11" w15:restartNumberingAfterBreak="0">
+  <w:abstractNum w:abstractNumId="13" w15:restartNumberingAfterBreak="0">
     <w:nsid w:val="6CE25E90"/>
     <w:multiLevelType w:val="hybridMultilevel"/>
     <w:tmpl w:val="D22A351C"/>
@@ -3906,7 +4300,7 @@
       </w:rPr>
     </w:lvl>
   </w:abstractNum>
-  <w:abstractNum w:abstractNumId="12" w15:restartNumberingAfterBreak="0">
+  <w:abstractNum w:abstractNumId="14" w15:restartNumberingAfterBreak="0">
     <w:nsid w:val="6D2861C6"/>
     <w:multiLevelType w:val="hybridMultilevel"/>
     <w:tmpl w:val="477007F6"/>
@@ -4019,7 +4413,7 @@
       </w:rPr>
     </w:lvl>
   </w:abstractNum>
-  <w:abstractNum w:abstractNumId="13" w15:restartNumberingAfterBreak="0">
+  <w:abstractNum w:abstractNumId="15" w15:restartNumberingAfterBreak="0">
     <w:nsid w:val="7982359C"/>
     <w:multiLevelType w:val="hybridMultilevel"/>
     <w:tmpl w:val="A4140630"/>
@@ -4133,16 +4527,16 @@
     </w:lvl>
   </w:abstractNum>
   <w:num w:numId="1" w16cid:durableId="1734111682">
-    <w:abstractNumId w:val="7"/>
+    <w:abstractNumId w:val="8"/>
   </w:num>
   <w:num w:numId="2" w16cid:durableId="740642408">
-    <w:abstractNumId w:val="4"/>
+    <w:abstractNumId w:val="5"/>
   </w:num>
   <w:num w:numId="3" w16cid:durableId="1544632190">
-    <w:abstractNumId w:val="8"/>
+    <w:abstractNumId w:val="10"/>
   </w:num>
   <w:num w:numId="4" w16cid:durableId="1999652750">
-    <w:abstractNumId w:val="11"/>
+    <w:abstractNumId w:val="13"/>
   </w:num>
   <w:num w:numId="5" w16cid:durableId="349069825">
     <w:abstractNumId w:val="2"/>
@@ -4151,28 +4545,34 @@
     <w:abstractNumId w:val="0"/>
   </w:num>
   <w:num w:numId="7" w16cid:durableId="1118569536">
-    <w:abstractNumId w:val="13"/>
+    <w:abstractNumId w:val="15"/>
   </w:num>
   <w:num w:numId="8" w16cid:durableId="1980106895">
-    <w:abstractNumId w:val="5"/>
+    <w:abstractNumId w:val="6"/>
   </w:num>
   <w:num w:numId="9" w16cid:durableId="175190911">
-    <w:abstractNumId w:val="12"/>
+    <w:abstractNumId w:val="14"/>
   </w:num>
   <w:num w:numId="10" w16cid:durableId="143932941">
-    <w:abstractNumId w:val="6"/>
+    <w:abstractNumId w:val="7"/>
   </w:num>
   <w:num w:numId="11" w16cid:durableId="1369453519">
-    <w:abstractNumId w:val="9"/>
+    <w:abstractNumId w:val="11"/>
   </w:num>
   <w:num w:numId="12" w16cid:durableId="1939756041">
-    <w:abstractNumId w:val="3"/>
+    <w:abstractNumId w:val="4"/>
   </w:num>
   <w:num w:numId="13" w16cid:durableId="1010719048">
-    <w:abstractNumId w:val="10"/>
+    <w:abstractNumId w:val="12"/>
   </w:num>
   <w:num w:numId="14" w16cid:durableId="270170360">
     <w:abstractNumId w:val="1"/>
+  </w:num>
+  <w:num w:numId="15" w16cid:durableId="1619528532">
+    <w:abstractNumId w:val="9"/>
+  </w:num>
+  <w:num w:numId="16" w16cid:durableId="802893147">
+    <w:abstractNumId w:val="3"/>
   </w:num>
 </w:numbering>
 </file>
@@ -4283,7 +4683,7 @@
     <w:lsdException w:name="Hyperlink" w:semiHidden="1" w:unhideWhenUsed="1"/>
     <w:lsdException w:name="FollowedHyperlink" w:semiHidden="1" w:unhideWhenUsed="1"/>
     <w:lsdException w:name="Strong" w:uiPriority="22" w:qFormat="1"/>
-    <w:lsdException w:name="Emphasis" w:uiPriority="20" w:qFormat="1"/>
+    <w:lsdException w:name="Emphasis" w:uiPriority="20"/>
     <w:lsdException w:name="Document Map" w:semiHidden="1" w:unhideWhenUsed="1"/>
     <w:lsdException w:name="Plain Text" w:semiHidden="1" w:unhideWhenUsed="1"/>
     <w:lsdException w:name="E-mail Signature" w:semiHidden="1" w:unhideWhenUsed="1"/>
@@ -4742,6 +5142,58 @@
       <w:shd w:val="clear" w:color="auto" w:fill="E1DFDD"/>
     </w:rPr>
   </w:style>
+  <w:style w:type="paragraph" w:styleId="Subtitle">
+    <w:name w:val="Subtitle"/>
+    <w:basedOn w:val="Normal"/>
+    <w:next w:val="Normal"/>
+    <w:link w:val="SubtitleChar"/>
+    <w:uiPriority w:val="11"/>
+    <w:qFormat/>
+    <w:rsid w:val="00AA692D"/>
+    <w:pPr>
+      <w:numPr>
+        <w:ilvl w:val="1"/>
+      </w:numPr>
+      <w:spacing w:after="160"/>
+    </w:pPr>
+    <w:rPr>
+      <w:color w:val="5A5A5A" w:themeColor="text1" w:themeTint="A5"/>
+      <w:spacing w:val="15"/>
+    </w:rPr>
+  </w:style>
+  <w:style w:type="character" w:customStyle="1" w:styleId="SubtitleChar">
+    <w:name w:val="Subtitle Char"/>
+    <w:basedOn w:val="DefaultParagraphFont"/>
+    <w:link w:val="Subtitle"/>
+    <w:uiPriority w:val="11"/>
+    <w:rsid w:val="00AA692D"/>
+    <w:rPr>
+      <w:color w:val="5A5A5A" w:themeColor="text1" w:themeTint="A5"/>
+      <w:spacing w:val="15"/>
+    </w:rPr>
+  </w:style>
+  <w:style w:type="character" w:styleId="SubtleEmphasis">
+    <w:name w:val="Subtle Emphasis"/>
+    <w:basedOn w:val="DefaultParagraphFont"/>
+    <w:uiPriority w:val="19"/>
+    <w:qFormat/>
+    <w:rsid w:val="00AA692D"/>
+    <w:rPr>
+      <w:i/>
+      <w:iCs/>
+      <w:color w:val="404040" w:themeColor="text1" w:themeTint="BF"/>
+    </w:rPr>
+  </w:style>
+  <w:style w:type="character" w:styleId="Emphasis">
+    <w:name w:val="Emphasis"/>
+    <w:basedOn w:val="DefaultParagraphFont"/>
+    <w:uiPriority w:val="20"/>
+    <w:rsid w:val="00AA692D"/>
+    <w:rPr>
+      <w:i/>
+      <w:iCs/>
+    </w:rPr>
+  </w:style>
 </w:styles>
 </file>
 

</xml_diff>

<commit_message>
Development planning and schedule are done
</commit_message>
<xml_diff>
--- a/Railway Tracking and Arrival Time Prediction .docx
+++ b/Railway Tracking and Arrival Time Prediction .docx
@@ -221,18 +221,20 @@
         <w:rPr>
           <w:rFonts w:ascii="Times New Roman" w:hAnsi="Times New Roman" w:cs="Times New Roman"/>
           <w:b/>
+          <w:bCs/>
           <w:sz w:val="34"/>
-          <w:szCs w:val="18"/>
-        </w:rPr>
-      </w:pPr>
-      <w:r>
-        <w:rPr>
-          <w:rFonts w:ascii="Times New Roman" w:hAnsi="Times New Roman" w:cs="Times New Roman"/>
-          <w:b/>
+          <w:szCs w:val="34"/>
+        </w:rPr>
+      </w:pPr>
+      <w:r>
+        <w:rPr>
+          <w:rFonts w:ascii="Times New Roman" w:hAnsi="Times New Roman" w:cs="Times New Roman"/>
+          <w:b/>
+          <w:bCs/>
           <w:sz w:val="34"/>
-          <w:szCs w:val="18"/>
-        </w:rPr>
-        <w:t>RAILWAY TRACKING AND ARRIVAL TIME PREDICTION</w:t>
+          <w:szCs w:val="34"/>
+        </w:rPr>
+        <w:t>TrackMate: Railway Arrival Prediction System</w:t>
       </w:r>
     </w:p>
     <w:p>
@@ -792,6 +794,7 @@
           <w:sz w:val="28"/>
           <w:szCs w:val="28"/>
         </w:rPr>
+        <w:lastRenderedPageBreak/>
         <w:t>PROBLEM DOMAIN</w:t>
       </w:r>
       <w:r>
@@ -1087,7 +1090,6 @@
         </w:rPr>
         <w:t xml:space="preserve">he </w:t>
       </w:r>
-      <w:proofErr w:type="spellStart"/>
       <w:r>
         <w:rPr>
           <w:rFonts w:ascii="Times New Roman" w:hAnsi="Times New Roman" w:cs="Times New Roman"/>
@@ -1097,7 +1099,6 @@
         </w:rPr>
         <w:t>Kamlapur</w:t>
       </w:r>
-      <w:proofErr w:type="spellEnd"/>
       <w:r>
         <w:rPr>
           <w:rFonts w:ascii="Times New Roman" w:hAnsi="Times New Roman" w:cs="Times New Roman"/>
@@ -1125,7 +1126,6 @@
         </w:rPr>
         <w:t xml:space="preserve"> Station enters information about </w:t>
       </w:r>
-      <w:proofErr w:type="spellStart"/>
       <w:r>
         <w:rPr>
           <w:rFonts w:ascii="Times New Roman" w:hAnsi="Times New Roman" w:cs="Times New Roman"/>
@@ -1153,7 +1153,6 @@
         </w:rPr>
         <w:t>mlapur</w:t>
       </w:r>
-      <w:proofErr w:type="spellEnd"/>
       <w:r>
         <w:rPr>
           <w:rFonts w:ascii="Times New Roman" w:hAnsi="Times New Roman" w:cs="Times New Roman"/>
@@ -1372,27 +1371,7 @@
           <w:sz w:val="24"/>
           <w:szCs w:val="24"/>
         </w:rPr>
-        <w:t xml:space="preserve">Can Log in and </w:t>
-      </w:r>
-      <w:proofErr w:type="gramStart"/>
-      <w:r>
-        <w:rPr>
-          <w:rFonts w:ascii="Times New Roman" w:hAnsi="Times New Roman" w:cs="Times New Roman"/>
-          <w:bCs/>
-          <w:sz w:val="24"/>
-          <w:szCs w:val="24"/>
-        </w:rPr>
-        <w:t>Log</w:t>
-      </w:r>
-      <w:proofErr w:type="gramEnd"/>
-      <w:r>
-        <w:rPr>
-          <w:rFonts w:ascii="Times New Roman" w:hAnsi="Times New Roman" w:cs="Times New Roman"/>
-          <w:bCs/>
-          <w:sz w:val="24"/>
-          <w:szCs w:val="24"/>
-        </w:rPr>
-        <w:t xml:space="preserve"> out.</w:t>
+        <w:t>Can Log in and Log out.</w:t>
       </w:r>
     </w:p>
     <w:p>
@@ -1497,27 +1476,7 @@
           <w:sz w:val="24"/>
           <w:szCs w:val="24"/>
         </w:rPr>
-        <w:t xml:space="preserve">Can update the information like </w:t>
-      </w:r>
-      <w:proofErr w:type="gramStart"/>
-      <w:r>
-        <w:rPr>
-          <w:rFonts w:ascii="Times New Roman" w:hAnsi="Times New Roman" w:cs="Times New Roman"/>
-          <w:bCs/>
-          <w:sz w:val="24"/>
-          <w:szCs w:val="24"/>
-        </w:rPr>
-        <w:t>delays ,</w:t>
-      </w:r>
-      <w:proofErr w:type="gramEnd"/>
-      <w:r>
-        <w:rPr>
-          <w:rFonts w:ascii="Times New Roman" w:hAnsi="Times New Roman" w:cs="Times New Roman"/>
-          <w:bCs/>
-          <w:sz w:val="24"/>
-          <w:szCs w:val="24"/>
-        </w:rPr>
-        <w:t xml:space="preserve"> departure time.</w:t>
+        <w:t>Can update the information like delays , departure time.</w:t>
       </w:r>
     </w:p>
     <w:p>
@@ -1621,27 +1580,7 @@
           <w:sz w:val="24"/>
           <w:szCs w:val="24"/>
         </w:rPr>
-        <w:t xml:space="preserve">Can Log in and </w:t>
-      </w:r>
-      <w:proofErr w:type="gramStart"/>
-      <w:r>
-        <w:rPr>
-          <w:rFonts w:ascii="Times New Roman" w:hAnsi="Times New Roman" w:cs="Times New Roman"/>
-          <w:bCs/>
-          <w:sz w:val="24"/>
-          <w:szCs w:val="24"/>
-        </w:rPr>
-        <w:t>Log</w:t>
-      </w:r>
-      <w:proofErr w:type="gramEnd"/>
-      <w:r>
-        <w:rPr>
-          <w:rFonts w:ascii="Times New Roman" w:hAnsi="Times New Roman" w:cs="Times New Roman"/>
-          <w:bCs/>
-          <w:sz w:val="24"/>
-          <w:szCs w:val="24"/>
-        </w:rPr>
-        <w:t xml:space="preserve"> out.</w:t>
+        <w:t>Can Log in and Log out.</w:t>
       </w:r>
     </w:p>
     <w:p>
@@ -1791,27 +1730,7 @@
           <w:sz w:val="24"/>
           <w:szCs w:val="24"/>
         </w:rPr>
-        <w:t xml:space="preserve">Can see </w:t>
-      </w:r>
-      <w:proofErr w:type="gramStart"/>
-      <w:r>
-        <w:rPr>
-          <w:rFonts w:ascii="Times New Roman" w:hAnsi="Times New Roman" w:cs="Times New Roman"/>
-          <w:bCs/>
-          <w:sz w:val="24"/>
-          <w:szCs w:val="24"/>
-        </w:rPr>
-        <w:t>the every</w:t>
-      </w:r>
-      <w:proofErr w:type="gramEnd"/>
-      <w:r>
-        <w:rPr>
-          <w:rFonts w:ascii="Times New Roman" w:hAnsi="Times New Roman" w:cs="Times New Roman"/>
-          <w:bCs/>
-          <w:sz w:val="24"/>
-          <w:szCs w:val="24"/>
-        </w:rPr>
-        <w:t xml:space="preserve"> location of the train.</w:t>
+        <w:t>Can see the every location of the train.</w:t>
       </w:r>
     </w:p>
     <w:p>
@@ -2059,8 +1978,20 @@
           <w:sz w:val="24"/>
           <w:szCs w:val="24"/>
         </w:rPr>
-        <w:t xml:space="preserve">Second, it may result in increased passenger and staff safety. Arrival time predictions can help passengers plan their journeys and avoid accidents caused by rushing or overcrowding, </w:t>
-      </w:r>
+        <w:t>Second, it may result in increased passenger and staff safety. Arrival time predictions can help passengers plan their journeys and avoid accidents caused by rushing or overcrowding, and real-time tracking can assist operators in quickly identifying and responding to potential safety hazards.</w:t>
+      </w:r>
+    </w:p>
+    <w:p>
+      <w:pPr>
+        <w:pStyle w:val="ListParagraph"/>
+        <w:ind w:left="360"/>
+        <w:jc w:val="both"/>
+        <w:rPr>
+          <w:rFonts w:ascii="Times New Roman" w:hAnsi="Times New Roman" w:cs="Times New Roman"/>
+          <w:sz w:val="24"/>
+          <w:szCs w:val="24"/>
+        </w:rPr>
+      </w:pPr>
       <w:r>
         <w:rPr>
           <w:rFonts w:ascii="Times New Roman" w:hAnsi="Times New Roman" w:cs="Times New Roman"/>
@@ -2068,7 +1999,7 @@
           <w:szCs w:val="24"/>
         </w:rPr>
         <w:lastRenderedPageBreak/>
-        <w:t>and real-time tracking can assist operators in quickly identifying and responding to potential safety hazards.</w:t>
+        <w:t>Thirdly, it may benefit the environment by encouraging people to take trains instead of planes or cars, thereby lowering carbon emissions and contributing to the fight against climate change.</w:t>
       </w:r>
     </w:p>
     <w:p>
@@ -2088,7 +2019,7 @@
           <w:sz w:val="24"/>
           <w:szCs w:val="24"/>
         </w:rPr>
-        <w:t>Thirdly, it may benefit the environment by encouraging people to take trains instead of planes or cars, thereby lowering carbon emissions and contributing to the fight against climate change.</w:t>
+        <w:t>Last but not least, the project has the potential to benefit the economy by making rail travel more appealing, generating employment opportunities in the rail industry, and supporting local economies through an increase in business and tourism travel.</w:t>
       </w:r>
     </w:p>
     <w:p>
@@ -2108,27 +2039,23 @@
           <w:sz w:val="24"/>
           <w:szCs w:val="24"/>
         </w:rPr>
-        <w:t>Last but not least, the project has the potential to benefit the economy by making rail travel more appealing, generating employment opportunities in the rail industry, and supporting local economies through an increase in business and tourism travel.</w:t>
-      </w:r>
-    </w:p>
-    <w:p>
-      <w:pPr>
-        <w:pStyle w:val="ListParagraph"/>
-        <w:ind w:left="360"/>
-        <w:jc w:val="both"/>
-        <w:rPr>
-          <w:rFonts w:ascii="Times New Roman" w:hAnsi="Times New Roman" w:cs="Times New Roman"/>
-          <w:sz w:val="24"/>
-          <w:szCs w:val="24"/>
-        </w:rPr>
-      </w:pPr>
-      <w:r>
-        <w:rPr>
-          <w:rFonts w:ascii="Times New Roman" w:hAnsi="Times New Roman" w:cs="Times New Roman"/>
-          <w:sz w:val="24"/>
-          <w:szCs w:val="24"/>
-        </w:rPr>
-        <w:t>A valuable project with a positive social impact, the implementation of a railway tracking and arrival time prediction system has the potential to significantly enhance the efficiency, safety, environmental impact, and economic viability of railway transportation.</w:t>
+        <w:t xml:space="preserve">A valuable project with a positive social impact, the implementation of a </w:t>
+      </w:r>
+      <w:r>
+        <w:rPr>
+          <w:rFonts w:ascii="Times New Roman" w:hAnsi="Times New Roman" w:cs="Times New Roman"/>
+          <w:sz w:val="24"/>
+          <w:szCs w:val="24"/>
+        </w:rPr>
+        <w:t>TrackMate</w:t>
+      </w:r>
+      <w:r>
+        <w:rPr>
+          <w:rFonts w:ascii="Times New Roman" w:hAnsi="Times New Roman" w:cs="Times New Roman"/>
+          <w:sz w:val="24"/>
+          <w:szCs w:val="24"/>
+        </w:rPr>
+        <w:t xml:space="preserve"> system has the potential to significantly enhance the efficiency, safety, environmental impact, and economic viability of railway transportation.</w:t>
       </w:r>
     </w:p>
     <w:p>
@@ -2177,51 +2104,3185 @@
     <w:p>
       <w:pPr>
         <w:pStyle w:val="ListParagraph"/>
-        <w:ind w:left="360"/>
-        <w:rPr>
-          <w:rFonts w:ascii="Times New Roman" w:hAnsi="Times New Roman" w:cs="Times New Roman"/>
-          <w:b/>
-          <w:sz w:val="24"/>
-          <w:szCs w:val="24"/>
-        </w:rPr>
-      </w:pPr>
-    </w:p>
-    <w:p>
-      <w:pPr>
-        <w:pStyle w:val="ListParagraph"/>
-        <w:suppressAutoHyphens/>
-        <w:ind w:left="216"/>
-        <w:rPr>
-          <w:rFonts w:ascii="Times New Roman" w:hAnsi="Times New Roman" w:cs="Times New Roman"/>
-        </w:rPr>
-      </w:pPr>
-      <w:r>
-        <w:rPr>
-          <w:rFonts w:ascii="Times New Roman" w:hAnsi="Times New Roman" w:cs="Times New Roman"/>
-        </w:rPr>
-        <w:t xml:space="preserve">In your document you should provide proper development plan that presents in every SDLC including </w:t>
-      </w:r>
-      <w:r>
-        <w:rPr>
-          <w:rFonts w:ascii="Times New Roman" w:hAnsi="Times New Roman" w:cs="Times New Roman"/>
-          <w:b/>
-          <w:bCs/>
-        </w:rPr>
-        <w:t>project schedule.</w:t>
-      </w:r>
-    </w:p>
-    <w:p>
-      <w:pPr>
-        <w:rPr>
-          <w:rFonts w:ascii="Times New Roman" w:hAnsi="Times New Roman" w:cs="Times New Roman"/>
-        </w:rPr>
-      </w:pPr>
-      <w:r>
-        <w:rPr>
-          <w:rFonts w:ascii="Times New Roman" w:hAnsi="Times New Roman" w:cs="Times New Roman"/>
-        </w:rPr>
-        <w:br w:type="page"/>
-      </w:r>
+        <w:spacing w:after="0"/>
+        <w:ind w:left="360"/>
+        <w:rPr>
+          <w:rFonts w:ascii="Times New Roman" w:hAnsi="Times New Roman" w:cs="Times New Roman"/>
+          <w:b/>
+          <w:sz w:val="28"/>
+          <w:szCs w:val="28"/>
+        </w:rPr>
+      </w:pPr>
+    </w:p>
+    <w:p>
+      <w:pPr>
+        <w:pStyle w:val="Default"/>
+        <w:ind w:left="360"/>
+        <w:rPr>
+          <w:b/>
+          <w:bCs/>
+          <w:sz w:val="26"/>
+          <w:szCs w:val="26"/>
+        </w:rPr>
+      </w:pPr>
+      <w:r>
+        <w:rPr>
+          <w:b/>
+          <w:bCs/>
+          <w:sz w:val="26"/>
+          <w:szCs w:val="26"/>
+        </w:rPr>
+        <w:t xml:space="preserve">Project Estimation </w:t>
+      </w:r>
+    </w:p>
+    <w:p>
+      <w:pPr>
+        <w:pStyle w:val="Default"/>
+        <w:ind w:left="360"/>
+        <w:rPr>
+          <w:sz w:val="22"/>
+          <w:szCs w:val="22"/>
+        </w:rPr>
+      </w:pPr>
+    </w:p>
+    <w:p>
+      <w:pPr>
+        <w:pStyle w:val="Default"/>
+        <w:ind w:left="360"/>
+      </w:pPr>
+      <w:r>
+        <w:t xml:space="preserve">We used COCOMO model for project estimation. </w:t>
+      </w:r>
+      <w:r>
+        <w:t>The product  we are developing  is a semi-detached project. That’s why we are using 2</w:t>
+      </w:r>
+      <w:r>
+        <w:t>5</w:t>
+      </w:r>
+      <w:r>
+        <w:t xml:space="preserve">000 SLOC. </w:t>
+      </w:r>
+    </w:p>
+    <w:p>
+      <w:pPr>
+        <w:pStyle w:val="Default"/>
+        <w:ind w:left="360"/>
+      </w:pPr>
+    </w:p>
+    <w:p>
+      <w:pPr>
+        <w:pStyle w:val="Default"/>
+        <w:ind w:left="360"/>
+      </w:pPr>
+      <w:r>
+        <w:t xml:space="preserve">So, </w:t>
+      </w:r>
+    </w:p>
+    <w:p>
+      <w:pPr>
+        <w:pStyle w:val="Default"/>
+        <w:ind w:left="360"/>
+      </w:pPr>
+      <w:r>
+        <w:t>C</w:t>
+      </w:r>
+      <w:r>
+        <w:t>oefficient=3.0</w:t>
+      </w:r>
+      <w:r>
+        <w:t>;</w:t>
+      </w:r>
+    </w:p>
+    <w:p>
+      <w:pPr>
+        <w:pStyle w:val="Default"/>
+        <w:ind w:left="360"/>
+      </w:pPr>
+      <w:r>
+        <w:t xml:space="preserve"> P=1.12</w:t>
+      </w:r>
+      <w:r>
+        <w:t>;</w:t>
+      </w:r>
+      <w:r>
+        <w:t xml:space="preserve"> </w:t>
+      </w:r>
+    </w:p>
+    <w:p>
+      <w:pPr>
+        <w:pStyle w:val="Default"/>
+        <w:ind w:left="360"/>
+      </w:pPr>
+      <w:r>
+        <w:t>T=0.35</w:t>
+      </w:r>
+      <w:r>
+        <w:t>;</w:t>
+      </w:r>
+    </w:p>
+    <w:p>
+      <w:pPr>
+        <w:pStyle w:val="Default"/>
+      </w:pPr>
+      <w:r>
+        <w:t xml:space="preserve">     </w:t>
+      </w:r>
+      <w:r>
+        <w:t xml:space="preserve"> SLOC=2</w:t>
+      </w:r>
+      <w:r>
+        <w:t>5</w:t>
+      </w:r>
+      <w:r>
+        <w:t xml:space="preserve">000. </w:t>
+      </w:r>
+    </w:p>
+    <w:p>
+      <w:pPr>
+        <w:pStyle w:val="Default"/>
+        <w:ind w:left="360"/>
+      </w:pPr>
+    </w:p>
+    <w:p>
+      <w:pPr>
+        <w:pStyle w:val="Default"/>
+        <w:ind w:left="360"/>
+      </w:pPr>
+      <w:r>
+        <w:t xml:space="preserve">Effort = PM = Coefficient*(SLOC/1000) ^ P </w:t>
+      </w:r>
+    </w:p>
+    <w:p>
+      <w:pPr>
+        <w:pStyle w:val="Default"/>
+        <w:ind w:left="360"/>
+      </w:pPr>
+      <w:r>
+        <w:rPr>
+          <w:b/>
+          <w:bCs/>
+        </w:rPr>
+        <w:t xml:space="preserve">= </w:t>
+      </w:r>
+      <w:r>
+        <w:t>3.0*(2</w:t>
+      </w:r>
+      <w:r>
+        <w:t>5</w:t>
+      </w:r>
+      <w:r>
+        <w:t xml:space="preserve">000/1000) ^1.12 </w:t>
+      </w:r>
+    </w:p>
+    <w:p>
+      <w:pPr>
+        <w:pStyle w:val="Default"/>
+        <w:ind w:left="360"/>
+      </w:pPr>
+      <w:r>
+        <w:t xml:space="preserve">= </w:t>
+      </w:r>
+      <w:r>
+        <w:t>110</w:t>
+      </w:r>
+      <w:r>
+        <w:t xml:space="preserve"> person months </w:t>
+      </w:r>
+    </w:p>
+    <w:p>
+      <w:pPr>
+        <w:pStyle w:val="Default"/>
+        <w:ind w:left="360"/>
+      </w:pPr>
+    </w:p>
+    <w:p>
+      <w:pPr>
+        <w:pStyle w:val="Default"/>
+        <w:ind w:left="360"/>
+      </w:pPr>
+      <w:r>
+        <w:t xml:space="preserve">Development Time = DM = 2.50*(PM) ^ T </w:t>
+      </w:r>
+    </w:p>
+    <w:p>
+      <w:pPr>
+        <w:pStyle w:val="Default"/>
+        <w:ind w:left="360"/>
+      </w:pPr>
+      <w:r>
+        <w:t>= 2.50*(</w:t>
+      </w:r>
+      <w:r>
+        <w:t>110</w:t>
+      </w:r>
+      <w:r>
+        <w:t xml:space="preserve">) ^ 0.35 </w:t>
+      </w:r>
+    </w:p>
+    <w:p>
+      <w:pPr>
+        <w:pStyle w:val="Default"/>
+        <w:ind w:left="360"/>
+      </w:pPr>
+      <w:r>
+        <w:t>= 1</w:t>
+      </w:r>
+      <w:r>
+        <w:t>3</w:t>
+      </w:r>
+      <w:r>
+        <w:t xml:space="preserve"> week</w:t>
+      </w:r>
+      <w:r>
+        <w:t xml:space="preserve">s </w:t>
+      </w:r>
+      <w:r>
+        <w:t xml:space="preserve"> </w:t>
+      </w:r>
+    </w:p>
+    <w:p>
+      <w:pPr>
+        <w:pStyle w:val="Default"/>
+        <w:ind w:left="360"/>
+      </w:pPr>
+    </w:p>
+    <w:p>
+      <w:pPr>
+        <w:pStyle w:val="Default"/>
+        <w:ind w:left="360"/>
+      </w:pPr>
+      <w:r>
+        <w:t xml:space="preserve">Required number of people = ST = PM/DM </w:t>
+      </w:r>
+    </w:p>
+    <w:p>
+      <w:pPr>
+        <w:pStyle w:val="Default"/>
+        <w:ind w:left="360"/>
+      </w:pPr>
+      <w:r>
+        <w:t xml:space="preserve">= </w:t>
+      </w:r>
+      <w:r>
+        <w:t>110</w:t>
+      </w:r>
+      <w:r>
+        <w:t>/1</w:t>
+      </w:r>
+      <w:r>
+        <w:t>3</w:t>
+      </w:r>
+      <w:r>
+        <w:t xml:space="preserve"> </w:t>
+      </w:r>
+    </w:p>
+    <w:p>
+      <w:pPr>
+        <w:pStyle w:val="Default"/>
+        <w:ind w:left="360"/>
+      </w:pPr>
+      <w:r>
+        <w:t xml:space="preserve">= </w:t>
+      </w:r>
+      <w:r>
+        <w:t>9 Persons</w:t>
+      </w:r>
+      <w:r>
+        <w:rPr>
+          <w:rFonts w:eastAsia="Times New Roman"/>
+          <w:lang w:eastAsia="en-US"/>
+        </w:rPr>
+        <w:t xml:space="preserve"> </w:t>
+      </w:r>
+      <w:r>
+        <w:rPr>
+          <w:rFonts w:eastAsia="Times New Roman"/>
+          <w:lang w:eastAsia="en-US"/>
+        </w:rPr>
+        <w:t>(rounded up)</w:t>
+      </w:r>
+      <w:r>
+        <w:t xml:space="preserve"> </w:t>
+      </w:r>
+      <w:r>
+        <w:t xml:space="preserve"> </w:t>
+      </w:r>
+    </w:p>
+    <w:p>
+      <w:pPr>
+        <w:pStyle w:val="Default"/>
+        <w:ind w:left="360"/>
+      </w:pPr>
+      <w:r>
+        <w:rPr>
+          <w:sz w:val="22"/>
+          <w:szCs w:val="22"/>
+        </w:rPr>
+        <w:t xml:space="preserve"> </w:t>
+      </w:r>
+    </w:p>
+    <w:p>
+      <w:pPr>
+        <w:ind w:left="360"/>
+        <w:rPr>
+          <w:rFonts w:ascii="Times New Roman" w:hAnsi="Times New Roman" w:cs="Times New Roman"/>
+          <w:sz w:val="24"/>
+          <w:szCs w:val="24"/>
+        </w:rPr>
+      </w:pPr>
+      <w:r>
+        <w:rPr>
+          <w:rFonts w:ascii="Times New Roman" w:hAnsi="Times New Roman" w:cs="Times New Roman"/>
+          <w:sz w:val="24"/>
+          <w:szCs w:val="24"/>
+        </w:rPr>
+        <w:t>Productivity = SLOC/Effort</w:t>
+      </w:r>
+    </w:p>
+    <w:p>
+      <w:pPr>
+        <w:ind w:left="360"/>
+        <w:rPr>
+          <w:rFonts w:ascii="Times New Roman" w:hAnsi="Times New Roman" w:cs="Times New Roman"/>
+          <w:sz w:val="24"/>
+          <w:szCs w:val="24"/>
+        </w:rPr>
+      </w:pPr>
+      <w:r>
+        <w:rPr>
+          <w:rFonts w:ascii="Times New Roman" w:hAnsi="Times New Roman" w:cs="Times New Roman"/>
+          <w:sz w:val="24"/>
+          <w:szCs w:val="24"/>
+        </w:rPr>
+        <w:t>= 25000/110</w:t>
+      </w:r>
+    </w:p>
+    <w:p>
+      <w:pPr>
+        <w:ind w:left="360"/>
+        <w:rPr>
+          <w:rFonts w:ascii="Times New Roman" w:hAnsi="Times New Roman" w:cs="Times New Roman"/>
+          <w:sz w:val="24"/>
+          <w:szCs w:val="24"/>
+        </w:rPr>
+      </w:pPr>
+      <w:r>
+        <w:rPr>
+          <w:rFonts w:ascii="Times New Roman" w:hAnsi="Times New Roman" w:cs="Times New Roman"/>
+          <w:sz w:val="24"/>
+          <w:szCs w:val="24"/>
+        </w:rPr>
+        <w:t>= 227 SLOC / person-week</w:t>
+      </w:r>
+    </w:p>
+    <w:p>
+      <w:pPr>
+        <w:ind w:left="360"/>
+        <w:rPr>
+          <w:rFonts w:ascii="Times New Roman" w:hAnsi="Times New Roman" w:cs="Times New Roman"/>
+          <w:sz w:val="24"/>
+          <w:szCs w:val="24"/>
+        </w:rPr>
+      </w:pPr>
+    </w:p>
+    <w:p>
+      <w:pPr>
+        <w:ind w:left="360"/>
+        <w:rPr>
+          <w:rFonts w:ascii="Times New Roman" w:hAnsi="Times New Roman" w:cs="Times New Roman"/>
+          <w:sz w:val="24"/>
+          <w:szCs w:val="24"/>
+        </w:rPr>
+      </w:pPr>
+      <w:r>
+        <w:rPr>
+          <w:rFonts w:ascii="Times New Roman" w:hAnsi="Times New Roman" w:cs="Times New Roman"/>
+          <w:sz w:val="24"/>
+          <w:szCs w:val="24"/>
+        </w:rPr>
+        <w:t>Based on this estimation, we will need a team of 9 members to develop the software within a time frame of 13 weeks. We will divide the project tasks as follows:</w:t>
+      </w:r>
+    </w:p>
+    <w:tbl>
+      <w:tblPr>
+        <w:tblStyle w:val="GridTable4-Accent1"/>
+        <w:tblW w:w="10484" w:type="dxa"/>
+        <w:tblLook w:val="04A0" w:firstRow="1" w:lastRow="0" w:firstColumn="1" w:lastColumn="0" w:noHBand="0" w:noVBand="1"/>
+      </w:tblPr>
+      <w:tblGrid>
+        <w:gridCol w:w="5242"/>
+        <w:gridCol w:w="5242"/>
+      </w:tblGrid>
+      <w:tr>
+        <w:trPr>
+          <w:cnfStyle w:val="100000000000" w:firstRow="1" w:lastRow="0" w:firstColumn="0" w:lastColumn="0" w:oddVBand="0" w:evenVBand="0" w:oddHBand="0" w:evenHBand="0" w:firstRowFirstColumn="0" w:firstRowLastColumn="0" w:lastRowFirstColumn="0" w:lastRowLastColumn="0"/>
+          <w:trHeight w:val="646"/>
+        </w:trPr>
+        <w:tc>
+          <w:tcPr>
+            <w:cnfStyle w:val="001000000000" w:firstRow="0" w:lastRow="0" w:firstColumn="1" w:lastColumn="0" w:oddVBand="0" w:evenVBand="0" w:oddHBand="0" w:evenHBand="0" w:firstRowFirstColumn="0" w:firstRowLastColumn="0" w:lastRowFirstColumn="0" w:lastRowLastColumn="0"/>
+            <w:tcW w:w="5242" w:type="dxa"/>
+          </w:tcPr>
+          <w:p>
+            <w:pPr>
+              <w:rPr>
+                <w:rFonts w:ascii="Times New Roman" w:hAnsi="Times New Roman" w:cs="Times New Roman"/>
+                <w:b w:val="0"/>
+                <w:bCs w:val="0"/>
+                <w:sz w:val="24"/>
+                <w:szCs w:val="24"/>
+              </w:rPr>
+            </w:pPr>
+            <w:r>
+              <w:rPr>
+                <w:rFonts w:ascii="Times New Roman" w:hAnsi="Times New Roman" w:cs="Times New Roman"/>
+                <w:sz w:val="24"/>
+                <w:szCs w:val="24"/>
+              </w:rPr>
+              <w:lastRenderedPageBreak/>
+              <w:t xml:space="preserve">                             Weeks </w:t>
+            </w:r>
+          </w:p>
+          <w:p>
+            <w:pPr>
+              <w:rPr>
+                <w:rFonts w:ascii="Times New Roman" w:hAnsi="Times New Roman" w:cs="Times New Roman"/>
+                <w:sz w:val="24"/>
+                <w:szCs w:val="24"/>
+              </w:rPr>
+            </w:pPr>
+          </w:p>
+        </w:tc>
+        <w:tc>
+          <w:tcPr>
+            <w:tcW w:w="5242" w:type="dxa"/>
+          </w:tcPr>
+          <w:p>
+            <w:pPr>
+              <w:cnfStyle w:val="100000000000" w:firstRow="1" w:lastRow="0" w:firstColumn="0" w:lastColumn="0" w:oddVBand="0" w:evenVBand="0" w:oddHBand="0" w:evenHBand="0" w:firstRowFirstColumn="0" w:firstRowLastColumn="0" w:lastRowFirstColumn="0" w:lastRowLastColumn="0"/>
+              <w:rPr>
+                <w:rFonts w:ascii="Times New Roman" w:hAnsi="Times New Roman" w:cs="Times New Roman"/>
+                <w:sz w:val="24"/>
+                <w:szCs w:val="24"/>
+              </w:rPr>
+            </w:pPr>
+            <w:r>
+              <w:rPr>
+                <w:rFonts w:ascii="Times New Roman" w:hAnsi="Times New Roman" w:cs="Times New Roman"/>
+                <w:sz w:val="24"/>
+                <w:szCs w:val="24"/>
+              </w:rPr>
+              <w:t xml:space="preserve">                        Tasks</w:t>
+            </w:r>
+          </w:p>
+        </w:tc>
+      </w:tr>
+      <w:tr>
+        <w:trPr>
+          <w:cnfStyle w:val="000000100000" w:firstRow="0" w:lastRow="0" w:firstColumn="0" w:lastColumn="0" w:oddVBand="0" w:evenVBand="0" w:oddHBand="1" w:evenHBand="0" w:firstRowFirstColumn="0" w:firstRowLastColumn="0" w:lastRowFirstColumn="0" w:lastRowLastColumn="0"/>
+          <w:trHeight w:val="322"/>
+        </w:trPr>
+        <w:tc>
+          <w:tcPr>
+            <w:cnfStyle w:val="001000000000" w:firstRow="0" w:lastRow="0" w:firstColumn="1" w:lastColumn="0" w:oddVBand="0" w:evenVBand="0" w:oddHBand="0" w:evenHBand="0" w:firstRowFirstColumn="0" w:firstRowLastColumn="0" w:lastRowFirstColumn="0" w:lastRowLastColumn="0"/>
+            <w:tcW w:w="5242" w:type="dxa"/>
+          </w:tcPr>
+          <w:p>
+            <w:pPr>
+              <w:rPr>
+                <w:rFonts w:ascii="Times New Roman" w:hAnsi="Times New Roman" w:cs="Times New Roman"/>
+                <w:sz w:val="24"/>
+                <w:szCs w:val="24"/>
+              </w:rPr>
+            </w:pPr>
+            <w:r>
+              <w:rPr>
+                <w:rFonts w:ascii="Times New Roman" w:hAnsi="Times New Roman" w:cs="Times New Roman"/>
+                <w:sz w:val="24"/>
+                <w:szCs w:val="24"/>
+              </w:rPr>
+              <w:t xml:space="preserve">                           Week 1</w:t>
+            </w:r>
+          </w:p>
+        </w:tc>
+        <w:tc>
+          <w:tcPr>
+            <w:tcW w:w="5242" w:type="dxa"/>
+          </w:tcPr>
+          <w:p>
+            <w:pPr>
+              <w:cnfStyle w:val="000000100000" w:firstRow="0" w:lastRow="0" w:firstColumn="0" w:lastColumn="0" w:oddVBand="0" w:evenVBand="0" w:oddHBand="1" w:evenHBand="0" w:firstRowFirstColumn="0" w:firstRowLastColumn="0" w:lastRowFirstColumn="0" w:lastRowLastColumn="0"/>
+              <w:rPr>
+                <w:rFonts w:ascii="Times New Roman" w:hAnsi="Times New Roman" w:cs="Times New Roman"/>
+                <w:sz w:val="24"/>
+                <w:szCs w:val="24"/>
+              </w:rPr>
+            </w:pPr>
+            <w:r>
+              <w:rPr>
+                <w:rFonts w:ascii="Times New Roman" w:eastAsia="Times New Roman" w:hAnsi="Times New Roman" w:cs="Times New Roman"/>
+                <w:sz w:val="24"/>
+                <w:szCs w:val="24"/>
+                <w:lang w:eastAsia="en-US"/>
+              </w:rPr>
+              <w:t>Requirement Gathering</w:t>
+            </w:r>
+          </w:p>
+        </w:tc>
+      </w:tr>
+      <w:tr>
+        <w:trPr>
+          <w:trHeight w:val="309"/>
+        </w:trPr>
+        <w:tc>
+          <w:tcPr>
+            <w:cnfStyle w:val="001000000000" w:firstRow="0" w:lastRow="0" w:firstColumn="1" w:lastColumn="0" w:oddVBand="0" w:evenVBand="0" w:oddHBand="0" w:evenHBand="0" w:firstRowFirstColumn="0" w:firstRowLastColumn="0" w:lastRowFirstColumn="0" w:lastRowLastColumn="0"/>
+            <w:tcW w:w="5242" w:type="dxa"/>
+          </w:tcPr>
+          <w:p>
+            <w:pPr>
+              <w:rPr>
+                <w:rFonts w:ascii="Times New Roman" w:hAnsi="Times New Roman" w:cs="Times New Roman"/>
+                <w:b w:val="0"/>
+                <w:bCs w:val="0"/>
+                <w:sz w:val="24"/>
+                <w:szCs w:val="24"/>
+              </w:rPr>
+            </w:pPr>
+            <w:r>
+              <w:rPr>
+                <w:rFonts w:ascii="Times New Roman" w:hAnsi="Times New Roman" w:cs="Times New Roman"/>
+                <w:sz w:val="24"/>
+                <w:szCs w:val="24"/>
+              </w:rPr>
+              <w:t xml:space="preserve">                           Week 2</w:t>
+            </w:r>
+          </w:p>
+        </w:tc>
+        <w:tc>
+          <w:tcPr>
+            <w:tcW w:w="5242" w:type="dxa"/>
+          </w:tcPr>
+          <w:p>
+            <w:pPr>
+              <w:cnfStyle w:val="000000000000" w:firstRow="0" w:lastRow="0" w:firstColumn="0" w:lastColumn="0" w:oddVBand="0" w:evenVBand="0" w:oddHBand="0" w:evenHBand="0" w:firstRowFirstColumn="0" w:firstRowLastColumn="0" w:lastRowFirstColumn="0" w:lastRowLastColumn="0"/>
+              <w:rPr>
+                <w:rFonts w:ascii="Times New Roman" w:hAnsi="Times New Roman" w:cs="Times New Roman"/>
+                <w:sz w:val="24"/>
+                <w:szCs w:val="24"/>
+              </w:rPr>
+            </w:pPr>
+            <w:r>
+              <w:rPr>
+                <w:rFonts w:ascii="Times New Roman" w:eastAsia="Times New Roman" w:hAnsi="Times New Roman" w:cs="Times New Roman"/>
+                <w:sz w:val="24"/>
+                <w:szCs w:val="24"/>
+                <w:lang w:eastAsia="en-US"/>
+              </w:rPr>
+              <w:t>Project Planning</w:t>
+            </w:r>
+          </w:p>
+        </w:tc>
+      </w:tr>
+      <w:tr>
+        <w:trPr>
+          <w:cnfStyle w:val="000000100000" w:firstRow="0" w:lastRow="0" w:firstColumn="0" w:lastColumn="0" w:oddVBand="0" w:evenVBand="0" w:oddHBand="1" w:evenHBand="0" w:firstRowFirstColumn="0" w:firstRowLastColumn="0" w:lastRowFirstColumn="0" w:lastRowLastColumn="0"/>
+          <w:trHeight w:val="322"/>
+        </w:trPr>
+        <w:tc>
+          <w:tcPr>
+            <w:cnfStyle w:val="001000000000" w:firstRow="0" w:lastRow="0" w:firstColumn="1" w:lastColumn="0" w:oddVBand="0" w:evenVBand="0" w:oddHBand="0" w:evenHBand="0" w:firstRowFirstColumn="0" w:firstRowLastColumn="0" w:lastRowFirstColumn="0" w:lastRowLastColumn="0"/>
+            <w:tcW w:w="5242" w:type="dxa"/>
+          </w:tcPr>
+          <w:p>
+            <w:pPr>
+              <w:rPr>
+                <w:rFonts w:ascii="Times New Roman" w:hAnsi="Times New Roman" w:cs="Times New Roman"/>
+                <w:sz w:val="24"/>
+                <w:szCs w:val="24"/>
+              </w:rPr>
+            </w:pPr>
+            <w:r>
+              <w:rPr>
+                <w:rFonts w:ascii="Times New Roman" w:hAnsi="Times New Roman" w:cs="Times New Roman"/>
+                <w:sz w:val="24"/>
+                <w:szCs w:val="24"/>
+              </w:rPr>
+              <w:t xml:space="preserve">                           </w:t>
+            </w:r>
+            <w:r>
+              <w:rPr>
+                <w:rFonts w:ascii="Times New Roman" w:hAnsi="Times New Roman" w:cs="Times New Roman"/>
+                <w:sz w:val="24"/>
+                <w:szCs w:val="24"/>
+              </w:rPr>
+              <w:t>Week</w:t>
+            </w:r>
+            <w:r>
+              <w:rPr>
+                <w:rFonts w:ascii="Times New Roman" w:hAnsi="Times New Roman" w:cs="Times New Roman"/>
+                <w:sz w:val="24"/>
+                <w:szCs w:val="24"/>
+              </w:rPr>
+              <w:t xml:space="preserve"> 3</w:t>
+            </w:r>
+            <w:r>
+              <w:rPr>
+                <w:rFonts w:ascii="Times New Roman" w:hAnsi="Times New Roman" w:cs="Times New Roman"/>
+                <w:sz w:val="24"/>
+                <w:szCs w:val="24"/>
+              </w:rPr>
+              <w:t xml:space="preserve"> </w:t>
+            </w:r>
+          </w:p>
+        </w:tc>
+        <w:tc>
+          <w:tcPr>
+            <w:tcW w:w="5242" w:type="dxa"/>
+          </w:tcPr>
+          <w:p>
+            <w:pPr>
+              <w:cnfStyle w:val="000000100000" w:firstRow="0" w:lastRow="0" w:firstColumn="0" w:lastColumn="0" w:oddVBand="0" w:evenVBand="0" w:oddHBand="1" w:evenHBand="0" w:firstRowFirstColumn="0" w:firstRowLastColumn="0" w:lastRowFirstColumn="0" w:lastRowLastColumn="0"/>
+              <w:rPr>
+                <w:rFonts w:ascii="Times New Roman" w:hAnsi="Times New Roman" w:cs="Times New Roman"/>
+                <w:sz w:val="24"/>
+                <w:szCs w:val="24"/>
+              </w:rPr>
+            </w:pPr>
+            <w:r>
+              <w:rPr>
+                <w:rFonts w:ascii="Times New Roman" w:eastAsia="Times New Roman" w:hAnsi="Times New Roman" w:cs="Times New Roman"/>
+                <w:sz w:val="24"/>
+                <w:szCs w:val="24"/>
+                <w:lang w:eastAsia="en-US"/>
+              </w:rPr>
+              <w:t>Team selection and Scheduling</w:t>
+            </w:r>
+          </w:p>
+        </w:tc>
+      </w:tr>
+      <w:tr>
+        <w:trPr>
+          <w:trHeight w:val="322"/>
+        </w:trPr>
+        <w:tc>
+          <w:tcPr>
+            <w:cnfStyle w:val="001000000000" w:firstRow="0" w:lastRow="0" w:firstColumn="1" w:lastColumn="0" w:oddVBand="0" w:evenVBand="0" w:oddHBand="0" w:evenHBand="0" w:firstRowFirstColumn="0" w:firstRowLastColumn="0" w:lastRowFirstColumn="0" w:lastRowLastColumn="0"/>
+            <w:tcW w:w="5242" w:type="dxa"/>
+          </w:tcPr>
+          <w:p>
+            <w:pPr>
+              <w:rPr>
+                <w:rFonts w:ascii="Times New Roman" w:hAnsi="Times New Roman" w:cs="Times New Roman"/>
+                <w:sz w:val="24"/>
+                <w:szCs w:val="24"/>
+              </w:rPr>
+            </w:pPr>
+            <w:r>
+              <w:rPr>
+                <w:rFonts w:ascii="Times New Roman" w:hAnsi="Times New Roman" w:cs="Times New Roman"/>
+                <w:sz w:val="24"/>
+                <w:szCs w:val="24"/>
+              </w:rPr>
+              <w:t xml:space="preserve">                           </w:t>
+            </w:r>
+            <w:r>
+              <w:rPr>
+                <w:rFonts w:ascii="Times New Roman" w:hAnsi="Times New Roman" w:cs="Times New Roman"/>
+                <w:sz w:val="24"/>
+                <w:szCs w:val="24"/>
+              </w:rPr>
+              <w:t xml:space="preserve">Week </w:t>
+            </w:r>
+            <w:r>
+              <w:rPr>
+                <w:rFonts w:ascii="Times New Roman" w:hAnsi="Times New Roman" w:cs="Times New Roman"/>
+                <w:sz w:val="24"/>
+                <w:szCs w:val="24"/>
+              </w:rPr>
+              <w:t>4</w:t>
+            </w:r>
+          </w:p>
+        </w:tc>
+        <w:tc>
+          <w:tcPr>
+            <w:tcW w:w="5242" w:type="dxa"/>
+          </w:tcPr>
+          <w:p>
+            <w:pPr>
+              <w:cnfStyle w:val="000000000000" w:firstRow="0" w:lastRow="0" w:firstColumn="0" w:lastColumn="0" w:oddVBand="0" w:evenVBand="0" w:oddHBand="0" w:evenHBand="0" w:firstRowFirstColumn="0" w:firstRowLastColumn="0" w:lastRowFirstColumn="0" w:lastRowLastColumn="0"/>
+              <w:rPr>
+                <w:rFonts w:ascii="Times New Roman" w:hAnsi="Times New Roman" w:cs="Times New Roman"/>
+                <w:sz w:val="24"/>
+                <w:szCs w:val="24"/>
+              </w:rPr>
+            </w:pPr>
+            <w:r>
+              <w:rPr>
+                <w:rFonts w:ascii="Times New Roman" w:eastAsia="Times New Roman" w:hAnsi="Times New Roman" w:cs="Times New Roman"/>
+                <w:sz w:val="24"/>
+                <w:szCs w:val="24"/>
+                <w:lang w:eastAsia="en-US"/>
+              </w:rPr>
+              <w:t>Analysis and Risk Management</w:t>
+            </w:r>
+          </w:p>
+        </w:tc>
+      </w:tr>
+      <w:tr>
+        <w:trPr>
+          <w:cnfStyle w:val="000000100000" w:firstRow="0" w:lastRow="0" w:firstColumn="0" w:lastColumn="0" w:oddVBand="0" w:evenVBand="0" w:oddHBand="1" w:evenHBand="0" w:firstRowFirstColumn="0" w:firstRowLastColumn="0" w:lastRowFirstColumn="0" w:lastRowLastColumn="0"/>
+          <w:trHeight w:val="322"/>
+        </w:trPr>
+        <w:tc>
+          <w:tcPr>
+            <w:cnfStyle w:val="001000000000" w:firstRow="0" w:lastRow="0" w:firstColumn="1" w:lastColumn="0" w:oddVBand="0" w:evenVBand="0" w:oddHBand="0" w:evenHBand="0" w:firstRowFirstColumn="0" w:firstRowLastColumn="0" w:lastRowFirstColumn="0" w:lastRowLastColumn="0"/>
+            <w:tcW w:w="5242" w:type="dxa"/>
+          </w:tcPr>
+          <w:p>
+            <w:pPr>
+              <w:rPr>
+                <w:rFonts w:ascii="Times New Roman" w:hAnsi="Times New Roman" w:cs="Times New Roman"/>
+                <w:sz w:val="24"/>
+                <w:szCs w:val="24"/>
+              </w:rPr>
+            </w:pPr>
+            <w:r>
+              <w:rPr>
+                <w:rFonts w:ascii="Times New Roman" w:hAnsi="Times New Roman" w:cs="Times New Roman"/>
+                <w:sz w:val="24"/>
+                <w:szCs w:val="24"/>
+              </w:rPr>
+              <w:t xml:space="preserve">                           </w:t>
+            </w:r>
+            <w:r>
+              <w:rPr>
+                <w:rFonts w:ascii="Times New Roman" w:hAnsi="Times New Roman" w:cs="Times New Roman"/>
+                <w:sz w:val="24"/>
+                <w:szCs w:val="24"/>
+              </w:rPr>
+              <w:t xml:space="preserve">Week </w:t>
+            </w:r>
+            <w:r>
+              <w:rPr>
+                <w:rFonts w:ascii="Times New Roman" w:hAnsi="Times New Roman" w:cs="Times New Roman"/>
+                <w:sz w:val="24"/>
+                <w:szCs w:val="24"/>
+              </w:rPr>
+              <w:t>5</w:t>
+            </w:r>
+          </w:p>
+        </w:tc>
+        <w:tc>
+          <w:tcPr>
+            <w:tcW w:w="5242" w:type="dxa"/>
+          </w:tcPr>
+          <w:p>
+            <w:pPr>
+              <w:cnfStyle w:val="000000100000" w:firstRow="0" w:lastRow="0" w:firstColumn="0" w:lastColumn="0" w:oddVBand="0" w:evenVBand="0" w:oddHBand="1" w:evenHBand="0" w:firstRowFirstColumn="0" w:firstRowLastColumn="0" w:lastRowFirstColumn="0" w:lastRowLastColumn="0"/>
+              <w:rPr>
+                <w:rFonts w:ascii="Times New Roman" w:hAnsi="Times New Roman" w:cs="Times New Roman"/>
+                <w:sz w:val="24"/>
+                <w:szCs w:val="24"/>
+              </w:rPr>
+            </w:pPr>
+            <w:r>
+              <w:rPr>
+                <w:rFonts w:ascii="Times New Roman" w:eastAsia="Times New Roman" w:hAnsi="Times New Roman" w:cs="Times New Roman"/>
+                <w:sz w:val="24"/>
+                <w:szCs w:val="24"/>
+                <w:lang w:eastAsia="en-US"/>
+              </w:rPr>
+              <w:t>Specification Analysis and Time Estimation</w:t>
+            </w:r>
+          </w:p>
+        </w:tc>
+      </w:tr>
+      <w:tr>
+        <w:trPr>
+          <w:trHeight w:val="322"/>
+        </w:trPr>
+        <w:tc>
+          <w:tcPr>
+            <w:cnfStyle w:val="001000000000" w:firstRow="0" w:lastRow="0" w:firstColumn="1" w:lastColumn="0" w:oddVBand="0" w:evenVBand="0" w:oddHBand="0" w:evenHBand="0" w:firstRowFirstColumn="0" w:firstRowLastColumn="0" w:lastRowFirstColumn="0" w:lastRowLastColumn="0"/>
+            <w:tcW w:w="5242" w:type="dxa"/>
+          </w:tcPr>
+          <w:p>
+            <w:pPr>
+              <w:rPr>
+                <w:rFonts w:ascii="Times New Roman" w:hAnsi="Times New Roman" w:cs="Times New Roman"/>
+                <w:sz w:val="24"/>
+                <w:szCs w:val="24"/>
+              </w:rPr>
+            </w:pPr>
+            <w:r>
+              <w:rPr>
+                <w:rFonts w:ascii="Times New Roman" w:hAnsi="Times New Roman" w:cs="Times New Roman"/>
+                <w:sz w:val="24"/>
+                <w:szCs w:val="24"/>
+              </w:rPr>
+              <w:t xml:space="preserve">                           </w:t>
+            </w:r>
+            <w:r>
+              <w:rPr>
+                <w:rFonts w:ascii="Times New Roman" w:hAnsi="Times New Roman" w:cs="Times New Roman"/>
+                <w:sz w:val="24"/>
+                <w:szCs w:val="24"/>
+              </w:rPr>
+              <w:t xml:space="preserve">Week </w:t>
+            </w:r>
+            <w:r>
+              <w:rPr>
+                <w:rFonts w:ascii="Times New Roman" w:hAnsi="Times New Roman" w:cs="Times New Roman"/>
+                <w:sz w:val="24"/>
+                <w:szCs w:val="24"/>
+              </w:rPr>
+              <w:t>6</w:t>
+            </w:r>
+          </w:p>
+        </w:tc>
+        <w:tc>
+          <w:tcPr>
+            <w:tcW w:w="5242" w:type="dxa"/>
+          </w:tcPr>
+          <w:p>
+            <w:pPr>
+              <w:cnfStyle w:val="000000000000" w:firstRow="0" w:lastRow="0" w:firstColumn="0" w:lastColumn="0" w:oddVBand="0" w:evenVBand="0" w:oddHBand="0" w:evenHBand="0" w:firstRowFirstColumn="0" w:firstRowLastColumn="0" w:lastRowFirstColumn="0" w:lastRowLastColumn="0"/>
+              <w:rPr>
+                <w:rFonts w:ascii="Times New Roman" w:hAnsi="Times New Roman" w:cs="Times New Roman"/>
+                <w:sz w:val="24"/>
+                <w:szCs w:val="24"/>
+              </w:rPr>
+            </w:pPr>
+            <w:r>
+              <w:rPr>
+                <w:rFonts w:ascii="Times New Roman" w:eastAsia="Times New Roman" w:hAnsi="Times New Roman" w:cs="Times New Roman"/>
+                <w:sz w:val="24"/>
+                <w:szCs w:val="24"/>
+                <w:lang w:eastAsia="en-US"/>
+              </w:rPr>
+              <w:t>Design and Development [1]</w:t>
+            </w:r>
+          </w:p>
+        </w:tc>
+      </w:tr>
+      <w:tr>
+        <w:trPr>
+          <w:cnfStyle w:val="000000100000" w:firstRow="0" w:lastRow="0" w:firstColumn="0" w:lastColumn="0" w:oddVBand="0" w:evenVBand="0" w:oddHBand="1" w:evenHBand="0" w:firstRowFirstColumn="0" w:firstRowLastColumn="0" w:lastRowFirstColumn="0" w:lastRowLastColumn="0"/>
+          <w:trHeight w:val="322"/>
+        </w:trPr>
+        <w:tc>
+          <w:tcPr>
+            <w:cnfStyle w:val="001000000000" w:firstRow="0" w:lastRow="0" w:firstColumn="1" w:lastColumn="0" w:oddVBand="0" w:evenVBand="0" w:oddHBand="0" w:evenHBand="0" w:firstRowFirstColumn="0" w:firstRowLastColumn="0" w:lastRowFirstColumn="0" w:lastRowLastColumn="0"/>
+            <w:tcW w:w="5242" w:type="dxa"/>
+          </w:tcPr>
+          <w:p>
+            <w:pPr>
+              <w:rPr>
+                <w:rFonts w:ascii="Times New Roman" w:hAnsi="Times New Roman" w:cs="Times New Roman"/>
+                <w:sz w:val="24"/>
+                <w:szCs w:val="24"/>
+              </w:rPr>
+            </w:pPr>
+            <w:r>
+              <w:rPr>
+                <w:rFonts w:ascii="Times New Roman" w:hAnsi="Times New Roman" w:cs="Times New Roman"/>
+                <w:sz w:val="24"/>
+                <w:szCs w:val="24"/>
+              </w:rPr>
+              <w:t xml:space="preserve">                           </w:t>
+            </w:r>
+            <w:r>
+              <w:rPr>
+                <w:rFonts w:ascii="Times New Roman" w:hAnsi="Times New Roman" w:cs="Times New Roman"/>
+                <w:sz w:val="24"/>
+                <w:szCs w:val="24"/>
+              </w:rPr>
+              <w:t xml:space="preserve">Week </w:t>
+            </w:r>
+            <w:r>
+              <w:rPr>
+                <w:rFonts w:ascii="Times New Roman" w:hAnsi="Times New Roman" w:cs="Times New Roman"/>
+                <w:sz w:val="24"/>
+                <w:szCs w:val="24"/>
+              </w:rPr>
+              <w:t>7</w:t>
+            </w:r>
+          </w:p>
+        </w:tc>
+        <w:tc>
+          <w:tcPr>
+            <w:tcW w:w="5242" w:type="dxa"/>
+          </w:tcPr>
+          <w:p>
+            <w:pPr>
+              <w:cnfStyle w:val="000000100000" w:firstRow="0" w:lastRow="0" w:firstColumn="0" w:lastColumn="0" w:oddVBand="0" w:evenVBand="0" w:oddHBand="1" w:evenHBand="0" w:firstRowFirstColumn="0" w:firstRowLastColumn="0" w:lastRowFirstColumn="0" w:lastRowLastColumn="0"/>
+              <w:rPr>
+                <w:rFonts w:ascii="Times New Roman" w:hAnsi="Times New Roman" w:cs="Times New Roman"/>
+                <w:sz w:val="24"/>
+                <w:szCs w:val="24"/>
+              </w:rPr>
+            </w:pPr>
+            <w:r>
+              <w:rPr>
+                <w:rFonts w:ascii="Times New Roman" w:eastAsia="Times New Roman" w:hAnsi="Times New Roman" w:cs="Times New Roman"/>
+                <w:sz w:val="24"/>
+                <w:szCs w:val="24"/>
+                <w:lang w:eastAsia="en-US"/>
+              </w:rPr>
+              <w:t>Design and Development [2]</w:t>
+            </w:r>
+          </w:p>
+        </w:tc>
+      </w:tr>
+      <w:tr>
+        <w:trPr>
+          <w:trHeight w:val="309"/>
+        </w:trPr>
+        <w:tc>
+          <w:tcPr>
+            <w:cnfStyle w:val="001000000000" w:firstRow="0" w:lastRow="0" w:firstColumn="1" w:lastColumn="0" w:oddVBand="0" w:evenVBand="0" w:oddHBand="0" w:evenHBand="0" w:firstRowFirstColumn="0" w:firstRowLastColumn="0" w:lastRowFirstColumn="0" w:lastRowLastColumn="0"/>
+            <w:tcW w:w="5242" w:type="dxa"/>
+          </w:tcPr>
+          <w:p>
+            <w:pPr>
+              <w:rPr>
+                <w:rFonts w:ascii="Times New Roman" w:hAnsi="Times New Roman" w:cs="Times New Roman"/>
+                <w:sz w:val="24"/>
+                <w:szCs w:val="24"/>
+              </w:rPr>
+            </w:pPr>
+            <w:r>
+              <w:rPr>
+                <w:rFonts w:ascii="Times New Roman" w:hAnsi="Times New Roman" w:cs="Times New Roman"/>
+                <w:sz w:val="24"/>
+                <w:szCs w:val="24"/>
+              </w:rPr>
+              <w:t xml:space="preserve">                           </w:t>
+            </w:r>
+            <w:r>
+              <w:rPr>
+                <w:rFonts w:ascii="Times New Roman" w:hAnsi="Times New Roman" w:cs="Times New Roman"/>
+                <w:sz w:val="24"/>
+                <w:szCs w:val="24"/>
+              </w:rPr>
+              <w:t xml:space="preserve">Week </w:t>
+            </w:r>
+            <w:r>
+              <w:rPr>
+                <w:rFonts w:ascii="Times New Roman" w:hAnsi="Times New Roman" w:cs="Times New Roman"/>
+                <w:sz w:val="24"/>
+                <w:szCs w:val="24"/>
+              </w:rPr>
+              <w:t>8</w:t>
+            </w:r>
+          </w:p>
+        </w:tc>
+        <w:tc>
+          <w:tcPr>
+            <w:tcW w:w="5242" w:type="dxa"/>
+          </w:tcPr>
+          <w:p>
+            <w:pPr>
+              <w:cnfStyle w:val="000000000000" w:firstRow="0" w:lastRow="0" w:firstColumn="0" w:lastColumn="0" w:oddVBand="0" w:evenVBand="0" w:oddHBand="0" w:evenHBand="0" w:firstRowFirstColumn="0" w:firstRowLastColumn="0" w:lastRowFirstColumn="0" w:lastRowLastColumn="0"/>
+              <w:rPr>
+                <w:rFonts w:ascii="Times New Roman" w:hAnsi="Times New Roman" w:cs="Times New Roman"/>
+                <w:sz w:val="24"/>
+                <w:szCs w:val="24"/>
+              </w:rPr>
+            </w:pPr>
+            <w:r>
+              <w:rPr>
+                <w:rFonts w:ascii="Times New Roman" w:eastAsia="Times New Roman" w:hAnsi="Times New Roman" w:cs="Times New Roman"/>
+                <w:sz w:val="24"/>
+                <w:szCs w:val="24"/>
+                <w:lang w:eastAsia="en-US"/>
+              </w:rPr>
+              <w:t>Design and Development [3]</w:t>
+            </w:r>
+          </w:p>
+        </w:tc>
+      </w:tr>
+      <w:tr>
+        <w:trPr>
+          <w:cnfStyle w:val="000000100000" w:firstRow="0" w:lastRow="0" w:firstColumn="0" w:lastColumn="0" w:oddVBand="0" w:evenVBand="0" w:oddHBand="1" w:evenHBand="0" w:firstRowFirstColumn="0" w:firstRowLastColumn="0" w:lastRowFirstColumn="0" w:lastRowLastColumn="0"/>
+          <w:trHeight w:val="322"/>
+        </w:trPr>
+        <w:tc>
+          <w:tcPr>
+            <w:cnfStyle w:val="001000000000" w:firstRow="0" w:lastRow="0" w:firstColumn="1" w:lastColumn="0" w:oddVBand="0" w:evenVBand="0" w:oddHBand="0" w:evenHBand="0" w:firstRowFirstColumn="0" w:firstRowLastColumn="0" w:lastRowFirstColumn="0" w:lastRowLastColumn="0"/>
+            <w:tcW w:w="5242" w:type="dxa"/>
+          </w:tcPr>
+          <w:p>
+            <w:pPr>
+              <w:rPr>
+                <w:rFonts w:ascii="Times New Roman" w:hAnsi="Times New Roman" w:cs="Times New Roman"/>
+                <w:sz w:val="24"/>
+                <w:szCs w:val="24"/>
+              </w:rPr>
+            </w:pPr>
+            <w:r>
+              <w:rPr>
+                <w:rFonts w:ascii="Times New Roman" w:hAnsi="Times New Roman" w:cs="Times New Roman"/>
+                <w:sz w:val="24"/>
+                <w:szCs w:val="24"/>
+              </w:rPr>
+              <w:t xml:space="preserve">                           </w:t>
+            </w:r>
+            <w:r>
+              <w:rPr>
+                <w:rFonts w:ascii="Times New Roman" w:hAnsi="Times New Roman" w:cs="Times New Roman"/>
+                <w:sz w:val="24"/>
+                <w:szCs w:val="24"/>
+              </w:rPr>
+              <w:t xml:space="preserve">Week </w:t>
+            </w:r>
+            <w:r>
+              <w:rPr>
+                <w:rFonts w:ascii="Times New Roman" w:hAnsi="Times New Roman" w:cs="Times New Roman"/>
+                <w:sz w:val="24"/>
+                <w:szCs w:val="24"/>
+              </w:rPr>
+              <w:t>9</w:t>
+            </w:r>
+          </w:p>
+        </w:tc>
+        <w:tc>
+          <w:tcPr>
+            <w:tcW w:w="5242" w:type="dxa"/>
+          </w:tcPr>
+          <w:p>
+            <w:pPr>
+              <w:cnfStyle w:val="000000100000" w:firstRow="0" w:lastRow="0" w:firstColumn="0" w:lastColumn="0" w:oddVBand="0" w:evenVBand="0" w:oddHBand="1" w:evenHBand="0" w:firstRowFirstColumn="0" w:firstRowLastColumn="0" w:lastRowFirstColumn="0" w:lastRowLastColumn="0"/>
+              <w:rPr>
+                <w:rFonts w:ascii="Times New Roman" w:hAnsi="Times New Roman" w:cs="Times New Roman"/>
+                <w:sz w:val="24"/>
+                <w:szCs w:val="24"/>
+              </w:rPr>
+            </w:pPr>
+            <w:r>
+              <w:rPr>
+                <w:rFonts w:ascii="Times New Roman" w:eastAsia="Times New Roman" w:hAnsi="Times New Roman" w:cs="Times New Roman"/>
+                <w:sz w:val="24"/>
+                <w:szCs w:val="24"/>
+                <w:lang w:eastAsia="en-US"/>
+              </w:rPr>
+              <w:t>Front-end Development [1</w:t>
+            </w:r>
+          </w:p>
+        </w:tc>
+      </w:tr>
+      <w:tr>
+        <w:trPr>
+          <w:trHeight w:val="322"/>
+        </w:trPr>
+        <w:tc>
+          <w:tcPr>
+            <w:cnfStyle w:val="001000000000" w:firstRow="0" w:lastRow="0" w:firstColumn="1" w:lastColumn="0" w:oddVBand="0" w:evenVBand="0" w:oddHBand="0" w:evenHBand="0" w:firstRowFirstColumn="0" w:firstRowLastColumn="0" w:lastRowFirstColumn="0" w:lastRowLastColumn="0"/>
+            <w:tcW w:w="5242" w:type="dxa"/>
+          </w:tcPr>
+          <w:p>
+            <w:pPr>
+              <w:rPr>
+                <w:rFonts w:ascii="Times New Roman" w:hAnsi="Times New Roman" w:cs="Times New Roman"/>
+                <w:sz w:val="24"/>
+                <w:szCs w:val="24"/>
+              </w:rPr>
+            </w:pPr>
+            <w:r>
+              <w:rPr>
+                <w:rFonts w:ascii="Times New Roman" w:hAnsi="Times New Roman" w:cs="Times New Roman"/>
+                <w:sz w:val="24"/>
+                <w:szCs w:val="24"/>
+              </w:rPr>
+              <w:t xml:space="preserve">                           </w:t>
+            </w:r>
+            <w:r>
+              <w:rPr>
+                <w:rFonts w:ascii="Times New Roman" w:hAnsi="Times New Roman" w:cs="Times New Roman"/>
+                <w:sz w:val="24"/>
+                <w:szCs w:val="24"/>
+              </w:rPr>
+              <w:t xml:space="preserve">Week </w:t>
+            </w:r>
+            <w:r>
+              <w:rPr>
+                <w:rFonts w:ascii="Times New Roman" w:hAnsi="Times New Roman" w:cs="Times New Roman"/>
+                <w:sz w:val="24"/>
+                <w:szCs w:val="24"/>
+              </w:rPr>
+              <w:t>10</w:t>
+            </w:r>
+          </w:p>
+        </w:tc>
+        <w:tc>
+          <w:tcPr>
+            <w:tcW w:w="5242" w:type="dxa"/>
+          </w:tcPr>
+          <w:p>
+            <w:pPr>
+              <w:cnfStyle w:val="000000000000" w:firstRow="0" w:lastRow="0" w:firstColumn="0" w:lastColumn="0" w:oddVBand="0" w:evenVBand="0" w:oddHBand="0" w:evenHBand="0" w:firstRowFirstColumn="0" w:firstRowLastColumn="0" w:lastRowFirstColumn="0" w:lastRowLastColumn="0"/>
+              <w:rPr>
+                <w:rFonts w:ascii="Times New Roman" w:hAnsi="Times New Roman" w:cs="Times New Roman"/>
+                <w:sz w:val="24"/>
+                <w:szCs w:val="24"/>
+              </w:rPr>
+            </w:pPr>
+            <w:r>
+              <w:rPr>
+                <w:rFonts w:ascii="Times New Roman" w:eastAsia="Times New Roman" w:hAnsi="Times New Roman" w:cs="Times New Roman"/>
+                <w:sz w:val="24"/>
+                <w:szCs w:val="24"/>
+                <w:lang w:eastAsia="en-US"/>
+              </w:rPr>
+              <w:t>Front-end Development [2]</w:t>
+            </w:r>
+          </w:p>
+        </w:tc>
+      </w:tr>
+      <w:tr>
+        <w:trPr>
+          <w:cnfStyle w:val="000000100000" w:firstRow="0" w:lastRow="0" w:firstColumn="0" w:lastColumn="0" w:oddVBand="0" w:evenVBand="0" w:oddHBand="1" w:evenHBand="0" w:firstRowFirstColumn="0" w:firstRowLastColumn="0" w:lastRowFirstColumn="0" w:lastRowLastColumn="0"/>
+          <w:trHeight w:val="322"/>
+        </w:trPr>
+        <w:tc>
+          <w:tcPr>
+            <w:cnfStyle w:val="001000000000" w:firstRow="0" w:lastRow="0" w:firstColumn="1" w:lastColumn="0" w:oddVBand="0" w:evenVBand="0" w:oddHBand="0" w:evenHBand="0" w:firstRowFirstColumn="0" w:firstRowLastColumn="0" w:lastRowFirstColumn="0" w:lastRowLastColumn="0"/>
+            <w:tcW w:w="5242" w:type="dxa"/>
+          </w:tcPr>
+          <w:p>
+            <w:pPr>
+              <w:rPr>
+                <w:rFonts w:ascii="Times New Roman" w:hAnsi="Times New Roman" w:cs="Times New Roman"/>
+                <w:sz w:val="24"/>
+                <w:szCs w:val="24"/>
+              </w:rPr>
+            </w:pPr>
+            <w:r>
+              <w:rPr>
+                <w:rFonts w:ascii="Times New Roman" w:hAnsi="Times New Roman" w:cs="Times New Roman"/>
+                <w:sz w:val="24"/>
+                <w:szCs w:val="24"/>
+              </w:rPr>
+              <w:t xml:space="preserve">                           </w:t>
+            </w:r>
+            <w:r>
+              <w:rPr>
+                <w:rFonts w:ascii="Times New Roman" w:hAnsi="Times New Roman" w:cs="Times New Roman"/>
+                <w:sz w:val="24"/>
+                <w:szCs w:val="24"/>
+              </w:rPr>
+              <w:t xml:space="preserve">Week </w:t>
+            </w:r>
+            <w:r>
+              <w:rPr>
+                <w:rFonts w:ascii="Times New Roman" w:hAnsi="Times New Roman" w:cs="Times New Roman"/>
+                <w:sz w:val="24"/>
+                <w:szCs w:val="24"/>
+              </w:rPr>
+              <w:t>11</w:t>
+            </w:r>
+          </w:p>
+        </w:tc>
+        <w:tc>
+          <w:tcPr>
+            <w:tcW w:w="5242" w:type="dxa"/>
+          </w:tcPr>
+          <w:p>
+            <w:pPr>
+              <w:cnfStyle w:val="000000100000" w:firstRow="0" w:lastRow="0" w:firstColumn="0" w:lastColumn="0" w:oddVBand="0" w:evenVBand="0" w:oddHBand="1" w:evenHBand="0" w:firstRowFirstColumn="0" w:firstRowLastColumn="0" w:lastRowFirstColumn="0" w:lastRowLastColumn="0"/>
+              <w:rPr>
+                <w:rFonts w:ascii="Times New Roman" w:hAnsi="Times New Roman" w:cs="Times New Roman"/>
+                <w:sz w:val="24"/>
+                <w:szCs w:val="24"/>
+              </w:rPr>
+            </w:pPr>
+            <w:r>
+              <w:rPr>
+                <w:rFonts w:ascii="Times New Roman" w:eastAsia="Times New Roman" w:hAnsi="Times New Roman" w:cs="Times New Roman"/>
+                <w:sz w:val="24"/>
+                <w:szCs w:val="24"/>
+                <w:lang w:eastAsia="en-US"/>
+              </w:rPr>
+              <w:t>Back-end Development [1]</w:t>
+            </w:r>
+          </w:p>
+        </w:tc>
+      </w:tr>
+      <w:tr>
+        <w:trPr>
+          <w:trHeight w:val="322"/>
+        </w:trPr>
+        <w:tc>
+          <w:tcPr>
+            <w:cnfStyle w:val="001000000000" w:firstRow="0" w:lastRow="0" w:firstColumn="1" w:lastColumn="0" w:oddVBand="0" w:evenVBand="0" w:oddHBand="0" w:evenHBand="0" w:firstRowFirstColumn="0" w:firstRowLastColumn="0" w:lastRowFirstColumn="0" w:lastRowLastColumn="0"/>
+            <w:tcW w:w="5242" w:type="dxa"/>
+          </w:tcPr>
+          <w:p>
+            <w:pPr>
+              <w:rPr>
+                <w:rFonts w:ascii="Times New Roman" w:hAnsi="Times New Roman" w:cs="Times New Roman"/>
+                <w:sz w:val="24"/>
+                <w:szCs w:val="24"/>
+              </w:rPr>
+            </w:pPr>
+            <w:r>
+              <w:rPr>
+                <w:rFonts w:ascii="Times New Roman" w:hAnsi="Times New Roman" w:cs="Times New Roman"/>
+                <w:sz w:val="24"/>
+                <w:szCs w:val="24"/>
+              </w:rPr>
+              <w:t xml:space="preserve">                           </w:t>
+            </w:r>
+            <w:r>
+              <w:rPr>
+                <w:rFonts w:ascii="Times New Roman" w:hAnsi="Times New Roman" w:cs="Times New Roman"/>
+                <w:sz w:val="24"/>
+                <w:szCs w:val="24"/>
+              </w:rPr>
+              <w:t xml:space="preserve">Week </w:t>
+            </w:r>
+            <w:r>
+              <w:rPr>
+                <w:rFonts w:ascii="Times New Roman" w:hAnsi="Times New Roman" w:cs="Times New Roman"/>
+                <w:sz w:val="24"/>
+                <w:szCs w:val="24"/>
+              </w:rPr>
+              <w:t>12</w:t>
+            </w:r>
+          </w:p>
+        </w:tc>
+        <w:tc>
+          <w:tcPr>
+            <w:tcW w:w="5242" w:type="dxa"/>
+          </w:tcPr>
+          <w:p>
+            <w:pPr>
+              <w:cnfStyle w:val="000000000000" w:firstRow="0" w:lastRow="0" w:firstColumn="0" w:lastColumn="0" w:oddVBand="0" w:evenVBand="0" w:oddHBand="0" w:evenHBand="0" w:firstRowFirstColumn="0" w:firstRowLastColumn="0" w:lastRowFirstColumn="0" w:lastRowLastColumn="0"/>
+              <w:rPr>
+                <w:rFonts w:ascii="Times New Roman" w:hAnsi="Times New Roman" w:cs="Times New Roman"/>
+                <w:sz w:val="24"/>
+                <w:szCs w:val="24"/>
+              </w:rPr>
+            </w:pPr>
+            <w:r>
+              <w:rPr>
+                <w:rFonts w:ascii="Times New Roman" w:eastAsia="Times New Roman" w:hAnsi="Times New Roman" w:cs="Times New Roman"/>
+                <w:sz w:val="24"/>
+                <w:szCs w:val="24"/>
+                <w:lang w:eastAsia="en-US"/>
+              </w:rPr>
+              <w:t>Back-end Development [2]</w:t>
+            </w:r>
+          </w:p>
+        </w:tc>
+      </w:tr>
+      <w:tr>
+        <w:trPr>
+          <w:cnfStyle w:val="000000100000" w:firstRow="0" w:lastRow="0" w:firstColumn="0" w:lastColumn="0" w:oddVBand="0" w:evenVBand="0" w:oddHBand="1" w:evenHBand="0" w:firstRowFirstColumn="0" w:firstRowLastColumn="0" w:lastRowFirstColumn="0" w:lastRowLastColumn="0"/>
+          <w:trHeight w:val="309"/>
+        </w:trPr>
+        <w:tc>
+          <w:tcPr>
+            <w:cnfStyle w:val="001000000000" w:firstRow="0" w:lastRow="0" w:firstColumn="1" w:lastColumn="0" w:oddVBand="0" w:evenVBand="0" w:oddHBand="0" w:evenHBand="0" w:firstRowFirstColumn="0" w:firstRowLastColumn="0" w:lastRowFirstColumn="0" w:lastRowLastColumn="0"/>
+            <w:tcW w:w="5242" w:type="dxa"/>
+          </w:tcPr>
+          <w:p>
+            <w:pPr>
+              <w:rPr>
+                <w:rFonts w:ascii="Times New Roman" w:hAnsi="Times New Roman" w:cs="Times New Roman"/>
+                <w:sz w:val="24"/>
+                <w:szCs w:val="24"/>
+              </w:rPr>
+            </w:pPr>
+            <w:r>
+              <w:rPr>
+                <w:rFonts w:ascii="Times New Roman" w:hAnsi="Times New Roman" w:cs="Times New Roman"/>
+                <w:sz w:val="24"/>
+                <w:szCs w:val="24"/>
+              </w:rPr>
+              <w:t xml:space="preserve">                           </w:t>
+            </w:r>
+            <w:r>
+              <w:rPr>
+                <w:rFonts w:ascii="Times New Roman" w:hAnsi="Times New Roman" w:cs="Times New Roman"/>
+                <w:sz w:val="24"/>
+                <w:szCs w:val="24"/>
+              </w:rPr>
+              <w:t xml:space="preserve">Week </w:t>
+            </w:r>
+            <w:r>
+              <w:rPr>
+                <w:rFonts w:ascii="Times New Roman" w:hAnsi="Times New Roman" w:cs="Times New Roman"/>
+                <w:sz w:val="24"/>
+                <w:szCs w:val="24"/>
+              </w:rPr>
+              <w:t>13</w:t>
+            </w:r>
+          </w:p>
+        </w:tc>
+        <w:tc>
+          <w:tcPr>
+            <w:tcW w:w="5242" w:type="dxa"/>
+          </w:tcPr>
+          <w:p>
+            <w:pPr>
+              <w:cnfStyle w:val="000000100000" w:firstRow="0" w:lastRow="0" w:firstColumn="0" w:lastColumn="0" w:oddVBand="0" w:evenVBand="0" w:oddHBand="1" w:evenHBand="0" w:firstRowFirstColumn="0" w:firstRowLastColumn="0" w:lastRowFirstColumn="0" w:lastRowLastColumn="0"/>
+              <w:rPr>
+                <w:rFonts w:ascii="Times New Roman" w:hAnsi="Times New Roman" w:cs="Times New Roman"/>
+                <w:sz w:val="24"/>
+                <w:szCs w:val="24"/>
+              </w:rPr>
+            </w:pPr>
+            <w:r>
+              <w:rPr>
+                <w:rFonts w:ascii="Times New Roman" w:eastAsia="Times New Roman" w:hAnsi="Times New Roman" w:cs="Times New Roman"/>
+                <w:sz w:val="24"/>
+                <w:szCs w:val="24"/>
+                <w:lang w:eastAsia="en-US"/>
+              </w:rPr>
+              <w:t>Quality Testing and Maintenance</w:t>
+            </w:r>
+          </w:p>
+        </w:tc>
+      </w:tr>
+    </w:tbl>
+    <w:p>
+      <w:pPr>
+        <w:ind w:left="360"/>
+        <w:rPr>
+          <w:rFonts w:ascii="Times New Roman" w:hAnsi="Times New Roman" w:cs="Times New Roman"/>
+          <w:sz w:val="24"/>
+          <w:szCs w:val="24"/>
+        </w:rPr>
+      </w:pPr>
+    </w:p>
+    <w:p>
+      <w:pPr>
+        <w:ind w:left="360"/>
+        <w:rPr>
+          <w:rFonts w:ascii="Times New Roman" w:hAnsi="Times New Roman" w:cs="Times New Roman"/>
+          <w:sz w:val="24"/>
+          <w:szCs w:val="24"/>
+        </w:rPr>
+      </w:pPr>
+      <w:r>
+        <w:rPr>
+          <w:rFonts w:ascii="Times New Roman" w:hAnsi="Times New Roman" w:cs="Times New Roman"/>
+          <w:sz w:val="24"/>
+          <w:szCs w:val="24"/>
+        </w:rPr>
+        <w:t>We will require the following key team members with their projected daily work hours and hourly rates</w:t>
+      </w:r>
+      <w:r>
+        <w:rPr>
+          <w:rFonts w:ascii="Times New Roman" w:hAnsi="Times New Roman" w:cs="Times New Roman"/>
+          <w:sz w:val="24"/>
+          <w:szCs w:val="24"/>
+        </w:rPr>
+        <w:t>:</w:t>
+      </w:r>
+    </w:p>
+    <w:p>
+      <w:pPr>
+        <w:ind w:left="360"/>
+        <w:rPr>
+          <w:rFonts w:ascii="Times New Roman" w:hAnsi="Times New Roman" w:cs="Times New Roman"/>
+          <w:sz w:val="24"/>
+          <w:szCs w:val="24"/>
+        </w:rPr>
+      </w:pPr>
+    </w:p>
+    <w:tbl>
+      <w:tblPr>
+        <w:tblStyle w:val="GridTable4-Accent1"/>
+        <w:tblW w:w="0" w:type="auto"/>
+        <w:tblLook w:val="04A0" w:firstRow="1" w:lastRow="0" w:firstColumn="1" w:lastColumn="0" w:noHBand="0" w:noVBand="1"/>
+      </w:tblPr>
+      <w:tblGrid>
+        <w:gridCol w:w="2394"/>
+        <w:gridCol w:w="2394"/>
+        <w:gridCol w:w="2394"/>
+        <w:gridCol w:w="2394"/>
+      </w:tblGrid>
+      <w:tr>
+        <w:trPr>
+          <w:cnfStyle w:val="100000000000" w:firstRow="1" w:lastRow="0" w:firstColumn="0" w:lastColumn="0" w:oddVBand="0" w:evenVBand="0" w:oddHBand="0" w:evenHBand="0" w:firstRowFirstColumn="0" w:firstRowLastColumn="0" w:lastRowFirstColumn="0" w:lastRowLastColumn="0"/>
+        </w:trPr>
+        <w:tc>
+          <w:tcPr>
+            <w:cnfStyle w:val="001000000000" w:firstRow="0" w:lastRow="0" w:firstColumn="1" w:lastColumn="0" w:oddVBand="0" w:evenVBand="0" w:oddHBand="0" w:evenHBand="0" w:firstRowFirstColumn="0" w:firstRowLastColumn="0" w:lastRowFirstColumn="0" w:lastRowLastColumn="0"/>
+            <w:tcW w:w="2394" w:type="dxa"/>
+          </w:tcPr>
+          <w:p>
+            <w:pPr>
+              <w:rPr>
+                <w:rFonts w:ascii="Times New Roman" w:hAnsi="Times New Roman" w:cs="Times New Roman"/>
+                <w:sz w:val="24"/>
+                <w:szCs w:val="24"/>
+              </w:rPr>
+            </w:pPr>
+            <w:r>
+              <w:rPr>
+                <w:rFonts w:ascii="Times New Roman" w:hAnsi="Times New Roman" w:cs="Times New Roman"/>
+                <w:sz w:val="24"/>
+                <w:szCs w:val="24"/>
+              </w:rPr>
+              <w:t xml:space="preserve">  Team Member</w:t>
+            </w:r>
+          </w:p>
+        </w:tc>
+        <w:tc>
+          <w:tcPr>
+            <w:tcW w:w="2394" w:type="dxa"/>
+          </w:tcPr>
+          <w:p>
+            <w:pPr>
+              <w:cnfStyle w:val="100000000000" w:firstRow="1" w:lastRow="0" w:firstColumn="0" w:lastColumn="0" w:oddVBand="0" w:evenVBand="0" w:oddHBand="0" w:evenHBand="0" w:firstRowFirstColumn="0" w:firstRowLastColumn="0" w:lastRowFirstColumn="0" w:lastRowLastColumn="0"/>
+              <w:rPr>
+                <w:rFonts w:ascii="Times New Roman" w:hAnsi="Times New Roman" w:cs="Times New Roman"/>
+                <w:sz w:val="24"/>
+                <w:szCs w:val="24"/>
+              </w:rPr>
+            </w:pPr>
+            <w:r>
+              <w:rPr>
+                <w:rFonts w:ascii="Times New Roman" w:hAnsi="Times New Roman" w:cs="Times New Roman"/>
+                <w:sz w:val="24"/>
+                <w:szCs w:val="24"/>
+              </w:rPr>
+              <w:t xml:space="preserve">   Total Number</w:t>
+            </w:r>
+          </w:p>
+        </w:tc>
+        <w:tc>
+          <w:tcPr>
+            <w:tcW w:w="2394" w:type="dxa"/>
+          </w:tcPr>
+          <w:p>
+            <w:pPr>
+              <w:cnfStyle w:val="100000000000" w:firstRow="1" w:lastRow="0" w:firstColumn="0" w:lastColumn="0" w:oddVBand="0" w:evenVBand="0" w:oddHBand="0" w:evenHBand="0" w:firstRowFirstColumn="0" w:firstRowLastColumn="0" w:lastRowFirstColumn="0" w:lastRowLastColumn="0"/>
+              <w:rPr>
+                <w:rFonts w:ascii="Times New Roman" w:hAnsi="Times New Roman" w:cs="Times New Roman"/>
+                <w:sz w:val="24"/>
+                <w:szCs w:val="24"/>
+              </w:rPr>
+            </w:pPr>
+            <w:r>
+              <w:rPr>
+                <w:rFonts w:ascii="Times New Roman" w:hAnsi="Times New Roman" w:cs="Times New Roman"/>
+                <w:sz w:val="24"/>
+                <w:szCs w:val="24"/>
+              </w:rPr>
+              <w:t xml:space="preserve">       Hour/Day</w:t>
+            </w:r>
+          </w:p>
+        </w:tc>
+        <w:tc>
+          <w:tcPr>
+            <w:tcW w:w="2394" w:type="dxa"/>
+          </w:tcPr>
+          <w:p>
+            <w:pPr>
+              <w:cnfStyle w:val="100000000000" w:firstRow="1" w:lastRow="0" w:firstColumn="0" w:lastColumn="0" w:oddVBand="0" w:evenVBand="0" w:oddHBand="0" w:evenHBand="0" w:firstRowFirstColumn="0" w:firstRowLastColumn="0" w:lastRowFirstColumn="0" w:lastRowLastColumn="0"/>
+              <w:rPr>
+                <w:rFonts w:ascii="Times New Roman" w:hAnsi="Times New Roman" w:cs="Times New Roman"/>
+                <w:sz w:val="24"/>
+                <w:szCs w:val="24"/>
+              </w:rPr>
+            </w:pPr>
+            <w:r>
+              <w:rPr>
+                <w:rFonts w:ascii="Times New Roman" w:hAnsi="Times New Roman" w:cs="Times New Roman"/>
+                <w:sz w:val="24"/>
+                <w:szCs w:val="24"/>
+              </w:rPr>
+              <w:t xml:space="preserve">       Hourly Rate</w:t>
+            </w:r>
+          </w:p>
+        </w:tc>
+      </w:tr>
+      <w:tr>
+        <w:trPr>
+          <w:cnfStyle w:val="000000100000" w:firstRow="0" w:lastRow="0" w:firstColumn="0" w:lastColumn="0" w:oddVBand="0" w:evenVBand="0" w:oddHBand="1" w:evenHBand="0" w:firstRowFirstColumn="0" w:firstRowLastColumn="0" w:lastRowFirstColumn="0" w:lastRowLastColumn="0"/>
+        </w:trPr>
+        <w:tc>
+          <w:tcPr>
+            <w:cnfStyle w:val="001000000000" w:firstRow="0" w:lastRow="0" w:firstColumn="1" w:lastColumn="0" w:oddVBand="0" w:evenVBand="0" w:oddHBand="0" w:evenHBand="0" w:firstRowFirstColumn="0" w:firstRowLastColumn="0" w:lastRowFirstColumn="0" w:lastRowLastColumn="0"/>
+            <w:tcW w:w="2394" w:type="dxa"/>
+          </w:tcPr>
+          <w:p>
+            <w:pPr>
+              <w:rPr>
+                <w:rFonts w:ascii="Times New Roman" w:hAnsi="Times New Roman" w:cs="Times New Roman"/>
+                <w:sz w:val="24"/>
+                <w:szCs w:val="24"/>
+              </w:rPr>
+            </w:pPr>
+            <w:r>
+              <w:rPr>
+                <w:rFonts w:ascii="Times New Roman" w:eastAsia="Times New Roman" w:hAnsi="Times New Roman" w:cs="Times New Roman"/>
+                <w:sz w:val="24"/>
+                <w:szCs w:val="24"/>
+                <w:lang w:eastAsia="en-US"/>
+              </w:rPr>
+              <w:t>Business Analyst</w:t>
+            </w:r>
+          </w:p>
+        </w:tc>
+        <w:tc>
+          <w:tcPr>
+            <w:tcW w:w="2394" w:type="dxa"/>
+          </w:tcPr>
+          <w:p>
+            <w:pPr>
+              <w:cnfStyle w:val="000000100000" w:firstRow="0" w:lastRow="0" w:firstColumn="0" w:lastColumn="0" w:oddVBand="0" w:evenVBand="0" w:oddHBand="1" w:evenHBand="0" w:firstRowFirstColumn="0" w:firstRowLastColumn="0" w:lastRowFirstColumn="0" w:lastRowLastColumn="0"/>
+              <w:rPr>
+                <w:rFonts w:ascii="Times New Roman" w:hAnsi="Times New Roman" w:cs="Times New Roman"/>
+                <w:sz w:val="24"/>
+                <w:szCs w:val="24"/>
+              </w:rPr>
+            </w:pPr>
+            <w:r>
+              <w:rPr>
+                <w:rFonts w:ascii="Times New Roman" w:hAnsi="Times New Roman" w:cs="Times New Roman"/>
+                <w:sz w:val="24"/>
+                <w:szCs w:val="24"/>
+              </w:rPr>
+              <w:t>1</w:t>
+            </w:r>
+          </w:p>
+        </w:tc>
+        <w:tc>
+          <w:tcPr>
+            <w:tcW w:w="2394" w:type="dxa"/>
+          </w:tcPr>
+          <w:p>
+            <w:pPr>
+              <w:cnfStyle w:val="000000100000" w:firstRow="0" w:lastRow="0" w:firstColumn="0" w:lastColumn="0" w:oddVBand="0" w:evenVBand="0" w:oddHBand="1" w:evenHBand="0" w:firstRowFirstColumn="0" w:firstRowLastColumn="0" w:lastRowFirstColumn="0" w:lastRowLastColumn="0"/>
+              <w:rPr>
+                <w:rFonts w:ascii="Times New Roman" w:hAnsi="Times New Roman" w:cs="Times New Roman"/>
+                <w:sz w:val="24"/>
+                <w:szCs w:val="24"/>
+              </w:rPr>
+            </w:pPr>
+            <w:r>
+              <w:rPr>
+                <w:rFonts w:ascii="Times New Roman" w:hAnsi="Times New Roman" w:cs="Times New Roman"/>
+                <w:sz w:val="24"/>
+                <w:szCs w:val="24"/>
+              </w:rPr>
+              <w:t>6</w:t>
+            </w:r>
+          </w:p>
+        </w:tc>
+        <w:tc>
+          <w:tcPr>
+            <w:tcW w:w="2394" w:type="dxa"/>
+          </w:tcPr>
+          <w:p>
+            <w:pPr>
+              <w:cnfStyle w:val="000000100000" w:firstRow="0" w:lastRow="0" w:firstColumn="0" w:lastColumn="0" w:oddVBand="0" w:evenVBand="0" w:oddHBand="1" w:evenHBand="0" w:firstRowFirstColumn="0" w:firstRowLastColumn="0" w:lastRowFirstColumn="0" w:lastRowLastColumn="0"/>
+              <w:rPr>
+                <w:rFonts w:ascii="Times New Roman" w:hAnsi="Times New Roman" w:cs="Times New Roman"/>
+                <w:sz w:val="24"/>
+                <w:szCs w:val="24"/>
+              </w:rPr>
+            </w:pPr>
+            <w:r>
+              <w:rPr>
+                <w:rFonts w:ascii="Times New Roman" w:hAnsi="Times New Roman" w:cs="Times New Roman"/>
+                <w:sz w:val="24"/>
+                <w:szCs w:val="24"/>
+              </w:rPr>
+              <w:t>800</w:t>
+            </w:r>
+          </w:p>
+        </w:tc>
+      </w:tr>
+      <w:tr>
+        <w:tc>
+          <w:tcPr>
+            <w:cnfStyle w:val="001000000000" w:firstRow="0" w:lastRow="0" w:firstColumn="1" w:lastColumn="0" w:oddVBand="0" w:evenVBand="0" w:oddHBand="0" w:evenHBand="0" w:firstRowFirstColumn="0" w:firstRowLastColumn="0" w:lastRowFirstColumn="0" w:lastRowLastColumn="0"/>
+            <w:tcW w:w="2394" w:type="dxa"/>
+          </w:tcPr>
+          <w:p>
+            <w:pPr>
+              <w:rPr>
+                <w:rFonts w:ascii="Times New Roman" w:hAnsi="Times New Roman" w:cs="Times New Roman"/>
+                <w:sz w:val="24"/>
+                <w:szCs w:val="24"/>
+              </w:rPr>
+            </w:pPr>
+            <w:r>
+              <w:rPr>
+                <w:rFonts w:ascii="Times New Roman" w:eastAsia="Times New Roman" w:hAnsi="Times New Roman" w:cs="Times New Roman"/>
+                <w:sz w:val="24"/>
+                <w:szCs w:val="24"/>
+                <w:lang w:eastAsia="en-US"/>
+              </w:rPr>
+              <w:t>Senior Developer</w:t>
+            </w:r>
+          </w:p>
+        </w:tc>
+        <w:tc>
+          <w:tcPr>
+            <w:tcW w:w="2394" w:type="dxa"/>
+          </w:tcPr>
+          <w:p>
+            <w:pPr>
+              <w:cnfStyle w:val="000000000000" w:firstRow="0" w:lastRow="0" w:firstColumn="0" w:lastColumn="0" w:oddVBand="0" w:evenVBand="0" w:oddHBand="0" w:evenHBand="0" w:firstRowFirstColumn="0" w:firstRowLastColumn="0" w:lastRowFirstColumn="0" w:lastRowLastColumn="0"/>
+              <w:rPr>
+                <w:rFonts w:ascii="Times New Roman" w:hAnsi="Times New Roman" w:cs="Times New Roman"/>
+                <w:sz w:val="24"/>
+                <w:szCs w:val="24"/>
+              </w:rPr>
+            </w:pPr>
+            <w:r>
+              <w:rPr>
+                <w:rFonts w:ascii="Times New Roman" w:hAnsi="Times New Roman" w:cs="Times New Roman"/>
+                <w:sz w:val="24"/>
+                <w:szCs w:val="24"/>
+              </w:rPr>
+              <w:t>2</w:t>
+            </w:r>
+          </w:p>
+        </w:tc>
+        <w:tc>
+          <w:tcPr>
+            <w:tcW w:w="2394" w:type="dxa"/>
+          </w:tcPr>
+          <w:p>
+            <w:pPr>
+              <w:cnfStyle w:val="000000000000" w:firstRow="0" w:lastRow="0" w:firstColumn="0" w:lastColumn="0" w:oddVBand="0" w:evenVBand="0" w:oddHBand="0" w:evenHBand="0" w:firstRowFirstColumn="0" w:firstRowLastColumn="0" w:lastRowFirstColumn="0" w:lastRowLastColumn="0"/>
+              <w:rPr>
+                <w:rFonts w:ascii="Times New Roman" w:hAnsi="Times New Roman" w:cs="Times New Roman"/>
+                <w:sz w:val="24"/>
+                <w:szCs w:val="24"/>
+              </w:rPr>
+            </w:pPr>
+            <w:r>
+              <w:rPr>
+                <w:rFonts w:ascii="Times New Roman" w:hAnsi="Times New Roman" w:cs="Times New Roman"/>
+                <w:sz w:val="24"/>
+                <w:szCs w:val="24"/>
+              </w:rPr>
+              <w:t>6</w:t>
+            </w:r>
+          </w:p>
+        </w:tc>
+        <w:tc>
+          <w:tcPr>
+            <w:tcW w:w="2394" w:type="dxa"/>
+          </w:tcPr>
+          <w:p>
+            <w:pPr>
+              <w:cnfStyle w:val="000000000000" w:firstRow="0" w:lastRow="0" w:firstColumn="0" w:lastColumn="0" w:oddVBand="0" w:evenVBand="0" w:oddHBand="0" w:evenHBand="0" w:firstRowFirstColumn="0" w:firstRowLastColumn="0" w:lastRowFirstColumn="0" w:lastRowLastColumn="0"/>
+              <w:rPr>
+                <w:rFonts w:ascii="Times New Roman" w:hAnsi="Times New Roman" w:cs="Times New Roman"/>
+                <w:sz w:val="24"/>
+                <w:szCs w:val="24"/>
+              </w:rPr>
+            </w:pPr>
+            <w:r>
+              <w:rPr>
+                <w:rFonts w:ascii="Times New Roman" w:hAnsi="Times New Roman" w:cs="Times New Roman"/>
+                <w:sz w:val="24"/>
+                <w:szCs w:val="24"/>
+              </w:rPr>
+              <w:t>750</w:t>
+            </w:r>
+          </w:p>
+        </w:tc>
+      </w:tr>
+      <w:tr>
+        <w:trPr>
+          <w:cnfStyle w:val="000000100000" w:firstRow="0" w:lastRow="0" w:firstColumn="0" w:lastColumn="0" w:oddVBand="0" w:evenVBand="0" w:oddHBand="1" w:evenHBand="0" w:firstRowFirstColumn="0" w:firstRowLastColumn="0" w:lastRowFirstColumn="0" w:lastRowLastColumn="0"/>
+        </w:trPr>
+        <w:tc>
+          <w:tcPr>
+            <w:cnfStyle w:val="001000000000" w:firstRow="0" w:lastRow="0" w:firstColumn="1" w:lastColumn="0" w:oddVBand="0" w:evenVBand="0" w:oddHBand="0" w:evenHBand="0" w:firstRowFirstColumn="0" w:firstRowLastColumn="0" w:lastRowFirstColumn="0" w:lastRowLastColumn="0"/>
+            <w:tcW w:w="2394" w:type="dxa"/>
+          </w:tcPr>
+          <w:p>
+            <w:pPr>
+              <w:rPr>
+                <w:rFonts w:ascii="Times New Roman" w:hAnsi="Times New Roman" w:cs="Times New Roman"/>
+                <w:sz w:val="24"/>
+                <w:szCs w:val="24"/>
+              </w:rPr>
+            </w:pPr>
+            <w:r>
+              <w:rPr>
+                <w:rFonts w:ascii="Times New Roman" w:eastAsia="Times New Roman" w:hAnsi="Times New Roman" w:cs="Times New Roman"/>
+                <w:sz w:val="24"/>
+                <w:szCs w:val="24"/>
+                <w:lang w:eastAsia="en-US"/>
+              </w:rPr>
+              <w:t>UX Designer</w:t>
+            </w:r>
+          </w:p>
+        </w:tc>
+        <w:tc>
+          <w:tcPr>
+            <w:tcW w:w="2394" w:type="dxa"/>
+          </w:tcPr>
+          <w:p>
+            <w:pPr>
+              <w:cnfStyle w:val="000000100000" w:firstRow="0" w:lastRow="0" w:firstColumn="0" w:lastColumn="0" w:oddVBand="0" w:evenVBand="0" w:oddHBand="1" w:evenHBand="0" w:firstRowFirstColumn="0" w:firstRowLastColumn="0" w:lastRowFirstColumn="0" w:lastRowLastColumn="0"/>
+              <w:rPr>
+                <w:rFonts w:ascii="Times New Roman" w:hAnsi="Times New Roman" w:cs="Times New Roman"/>
+                <w:sz w:val="24"/>
+                <w:szCs w:val="24"/>
+              </w:rPr>
+            </w:pPr>
+            <w:r>
+              <w:rPr>
+                <w:rFonts w:ascii="Times New Roman" w:hAnsi="Times New Roman" w:cs="Times New Roman"/>
+                <w:sz w:val="24"/>
+                <w:szCs w:val="24"/>
+              </w:rPr>
+              <w:t>1</w:t>
+            </w:r>
+          </w:p>
+        </w:tc>
+        <w:tc>
+          <w:tcPr>
+            <w:tcW w:w="2394" w:type="dxa"/>
+          </w:tcPr>
+          <w:p>
+            <w:pPr>
+              <w:cnfStyle w:val="000000100000" w:firstRow="0" w:lastRow="0" w:firstColumn="0" w:lastColumn="0" w:oddVBand="0" w:evenVBand="0" w:oddHBand="1" w:evenHBand="0" w:firstRowFirstColumn="0" w:firstRowLastColumn="0" w:lastRowFirstColumn="0" w:lastRowLastColumn="0"/>
+              <w:rPr>
+                <w:rFonts w:ascii="Times New Roman" w:hAnsi="Times New Roman" w:cs="Times New Roman"/>
+                <w:sz w:val="24"/>
+                <w:szCs w:val="24"/>
+              </w:rPr>
+            </w:pPr>
+            <w:r>
+              <w:rPr>
+                <w:rFonts w:ascii="Times New Roman" w:hAnsi="Times New Roman" w:cs="Times New Roman"/>
+                <w:sz w:val="24"/>
+                <w:szCs w:val="24"/>
+              </w:rPr>
+              <w:t>4</w:t>
+            </w:r>
+          </w:p>
+        </w:tc>
+        <w:tc>
+          <w:tcPr>
+            <w:tcW w:w="2394" w:type="dxa"/>
+          </w:tcPr>
+          <w:p>
+            <w:pPr>
+              <w:cnfStyle w:val="000000100000" w:firstRow="0" w:lastRow="0" w:firstColumn="0" w:lastColumn="0" w:oddVBand="0" w:evenVBand="0" w:oddHBand="1" w:evenHBand="0" w:firstRowFirstColumn="0" w:firstRowLastColumn="0" w:lastRowFirstColumn="0" w:lastRowLastColumn="0"/>
+              <w:rPr>
+                <w:rFonts w:ascii="Times New Roman" w:hAnsi="Times New Roman" w:cs="Times New Roman"/>
+                <w:sz w:val="24"/>
+                <w:szCs w:val="24"/>
+              </w:rPr>
+            </w:pPr>
+            <w:r>
+              <w:rPr>
+                <w:rFonts w:ascii="Times New Roman" w:hAnsi="Times New Roman" w:cs="Times New Roman"/>
+                <w:sz w:val="24"/>
+                <w:szCs w:val="24"/>
+              </w:rPr>
+              <w:t>700</w:t>
+            </w:r>
+          </w:p>
+        </w:tc>
+      </w:tr>
+      <w:tr>
+        <w:tc>
+          <w:tcPr>
+            <w:cnfStyle w:val="001000000000" w:firstRow="0" w:lastRow="0" w:firstColumn="1" w:lastColumn="0" w:oddVBand="0" w:evenVBand="0" w:oddHBand="0" w:evenHBand="0" w:firstRowFirstColumn="0" w:firstRowLastColumn="0" w:lastRowFirstColumn="0" w:lastRowLastColumn="0"/>
+            <w:tcW w:w="2394" w:type="dxa"/>
+          </w:tcPr>
+          <w:p>
+            <w:pPr>
+              <w:rPr>
+                <w:rFonts w:ascii="Times New Roman" w:hAnsi="Times New Roman" w:cs="Times New Roman"/>
+                <w:sz w:val="24"/>
+                <w:szCs w:val="24"/>
+              </w:rPr>
+            </w:pPr>
+            <w:r>
+              <w:rPr>
+                <w:rFonts w:ascii="Times New Roman" w:eastAsia="Times New Roman" w:hAnsi="Times New Roman" w:cs="Times New Roman"/>
+                <w:sz w:val="24"/>
+                <w:szCs w:val="24"/>
+                <w:lang w:eastAsia="en-US"/>
+              </w:rPr>
+              <w:t>Front-end Developer</w:t>
+            </w:r>
+          </w:p>
+        </w:tc>
+        <w:tc>
+          <w:tcPr>
+            <w:tcW w:w="2394" w:type="dxa"/>
+          </w:tcPr>
+          <w:p>
+            <w:pPr>
+              <w:cnfStyle w:val="000000000000" w:firstRow="0" w:lastRow="0" w:firstColumn="0" w:lastColumn="0" w:oddVBand="0" w:evenVBand="0" w:oddHBand="0" w:evenHBand="0" w:firstRowFirstColumn="0" w:firstRowLastColumn="0" w:lastRowFirstColumn="0" w:lastRowLastColumn="0"/>
+              <w:rPr>
+                <w:rFonts w:ascii="Times New Roman" w:hAnsi="Times New Roman" w:cs="Times New Roman"/>
+                <w:sz w:val="24"/>
+                <w:szCs w:val="24"/>
+              </w:rPr>
+            </w:pPr>
+            <w:r>
+              <w:rPr>
+                <w:rFonts w:ascii="Times New Roman" w:hAnsi="Times New Roman" w:cs="Times New Roman"/>
+                <w:sz w:val="24"/>
+                <w:szCs w:val="24"/>
+              </w:rPr>
+              <w:t>2</w:t>
+            </w:r>
+          </w:p>
+        </w:tc>
+        <w:tc>
+          <w:tcPr>
+            <w:tcW w:w="2394" w:type="dxa"/>
+          </w:tcPr>
+          <w:p>
+            <w:pPr>
+              <w:cnfStyle w:val="000000000000" w:firstRow="0" w:lastRow="0" w:firstColumn="0" w:lastColumn="0" w:oddVBand="0" w:evenVBand="0" w:oddHBand="0" w:evenHBand="0" w:firstRowFirstColumn="0" w:firstRowLastColumn="0" w:lastRowFirstColumn="0" w:lastRowLastColumn="0"/>
+              <w:rPr>
+                <w:rFonts w:ascii="Times New Roman" w:hAnsi="Times New Roman" w:cs="Times New Roman"/>
+                <w:sz w:val="24"/>
+                <w:szCs w:val="24"/>
+              </w:rPr>
+            </w:pPr>
+            <w:r>
+              <w:rPr>
+                <w:rFonts w:ascii="Times New Roman" w:hAnsi="Times New Roman" w:cs="Times New Roman"/>
+                <w:sz w:val="24"/>
+                <w:szCs w:val="24"/>
+              </w:rPr>
+              <w:t>3</w:t>
+            </w:r>
+          </w:p>
+        </w:tc>
+        <w:tc>
+          <w:tcPr>
+            <w:tcW w:w="2394" w:type="dxa"/>
+          </w:tcPr>
+          <w:p>
+            <w:pPr>
+              <w:cnfStyle w:val="000000000000" w:firstRow="0" w:lastRow="0" w:firstColumn="0" w:lastColumn="0" w:oddVBand="0" w:evenVBand="0" w:oddHBand="0" w:evenHBand="0" w:firstRowFirstColumn="0" w:firstRowLastColumn="0" w:lastRowFirstColumn="0" w:lastRowLastColumn="0"/>
+              <w:rPr>
+                <w:rFonts w:ascii="Times New Roman" w:hAnsi="Times New Roman" w:cs="Times New Roman"/>
+                <w:sz w:val="24"/>
+                <w:szCs w:val="24"/>
+              </w:rPr>
+            </w:pPr>
+            <w:r>
+              <w:rPr>
+                <w:rFonts w:ascii="Times New Roman" w:hAnsi="Times New Roman" w:cs="Times New Roman"/>
+                <w:sz w:val="24"/>
+                <w:szCs w:val="24"/>
+              </w:rPr>
+              <w:t>700</w:t>
+            </w:r>
+          </w:p>
+        </w:tc>
+      </w:tr>
+      <w:tr>
+        <w:trPr>
+          <w:cnfStyle w:val="000000100000" w:firstRow="0" w:lastRow="0" w:firstColumn="0" w:lastColumn="0" w:oddVBand="0" w:evenVBand="0" w:oddHBand="1" w:evenHBand="0" w:firstRowFirstColumn="0" w:firstRowLastColumn="0" w:lastRowFirstColumn="0" w:lastRowLastColumn="0"/>
+        </w:trPr>
+        <w:tc>
+          <w:tcPr>
+            <w:cnfStyle w:val="001000000000" w:firstRow="0" w:lastRow="0" w:firstColumn="1" w:lastColumn="0" w:oddVBand="0" w:evenVBand="0" w:oddHBand="0" w:evenHBand="0" w:firstRowFirstColumn="0" w:firstRowLastColumn="0" w:lastRowFirstColumn="0" w:lastRowLastColumn="0"/>
+            <w:tcW w:w="2394" w:type="dxa"/>
+          </w:tcPr>
+          <w:p>
+            <w:pPr>
+              <w:rPr>
+                <w:rFonts w:ascii="Times New Roman" w:hAnsi="Times New Roman" w:cs="Times New Roman"/>
+                <w:sz w:val="24"/>
+                <w:szCs w:val="24"/>
+              </w:rPr>
+            </w:pPr>
+            <w:r>
+              <w:rPr>
+                <w:rFonts w:ascii="Times New Roman" w:eastAsia="Times New Roman" w:hAnsi="Times New Roman" w:cs="Times New Roman"/>
+                <w:sz w:val="24"/>
+                <w:szCs w:val="24"/>
+                <w:lang w:eastAsia="en-US"/>
+              </w:rPr>
+              <w:t>Back-end Developer</w:t>
+            </w:r>
+          </w:p>
+        </w:tc>
+        <w:tc>
+          <w:tcPr>
+            <w:tcW w:w="2394" w:type="dxa"/>
+          </w:tcPr>
+          <w:p>
+            <w:pPr>
+              <w:cnfStyle w:val="000000100000" w:firstRow="0" w:lastRow="0" w:firstColumn="0" w:lastColumn="0" w:oddVBand="0" w:evenVBand="0" w:oddHBand="1" w:evenHBand="0" w:firstRowFirstColumn="0" w:firstRowLastColumn="0" w:lastRowFirstColumn="0" w:lastRowLastColumn="0"/>
+              <w:rPr>
+                <w:rFonts w:ascii="Times New Roman" w:hAnsi="Times New Roman" w:cs="Times New Roman"/>
+                <w:sz w:val="24"/>
+                <w:szCs w:val="24"/>
+              </w:rPr>
+            </w:pPr>
+            <w:r>
+              <w:rPr>
+                <w:rFonts w:ascii="Times New Roman" w:hAnsi="Times New Roman" w:cs="Times New Roman"/>
+                <w:sz w:val="24"/>
+                <w:szCs w:val="24"/>
+              </w:rPr>
+              <w:t>1</w:t>
+            </w:r>
+          </w:p>
+        </w:tc>
+        <w:tc>
+          <w:tcPr>
+            <w:tcW w:w="2394" w:type="dxa"/>
+          </w:tcPr>
+          <w:p>
+            <w:pPr>
+              <w:cnfStyle w:val="000000100000" w:firstRow="0" w:lastRow="0" w:firstColumn="0" w:lastColumn="0" w:oddVBand="0" w:evenVBand="0" w:oddHBand="1" w:evenHBand="0" w:firstRowFirstColumn="0" w:firstRowLastColumn="0" w:lastRowFirstColumn="0" w:lastRowLastColumn="0"/>
+              <w:rPr>
+                <w:rFonts w:ascii="Times New Roman" w:hAnsi="Times New Roman" w:cs="Times New Roman"/>
+                <w:sz w:val="24"/>
+                <w:szCs w:val="24"/>
+              </w:rPr>
+            </w:pPr>
+            <w:r>
+              <w:rPr>
+                <w:rFonts w:ascii="Times New Roman" w:hAnsi="Times New Roman" w:cs="Times New Roman"/>
+                <w:sz w:val="24"/>
+                <w:szCs w:val="24"/>
+              </w:rPr>
+              <w:t>3</w:t>
+            </w:r>
+          </w:p>
+        </w:tc>
+        <w:tc>
+          <w:tcPr>
+            <w:tcW w:w="2394" w:type="dxa"/>
+          </w:tcPr>
+          <w:p>
+            <w:pPr>
+              <w:cnfStyle w:val="000000100000" w:firstRow="0" w:lastRow="0" w:firstColumn="0" w:lastColumn="0" w:oddVBand="0" w:evenVBand="0" w:oddHBand="1" w:evenHBand="0" w:firstRowFirstColumn="0" w:firstRowLastColumn="0" w:lastRowFirstColumn="0" w:lastRowLastColumn="0"/>
+              <w:rPr>
+                <w:rFonts w:ascii="Times New Roman" w:hAnsi="Times New Roman" w:cs="Times New Roman"/>
+                <w:sz w:val="24"/>
+                <w:szCs w:val="24"/>
+              </w:rPr>
+            </w:pPr>
+            <w:r>
+              <w:rPr>
+                <w:rFonts w:ascii="Times New Roman" w:hAnsi="Times New Roman" w:cs="Times New Roman"/>
+                <w:sz w:val="24"/>
+                <w:szCs w:val="24"/>
+              </w:rPr>
+              <w:t>650</w:t>
+            </w:r>
+          </w:p>
+        </w:tc>
+      </w:tr>
+      <w:tr>
+        <w:tc>
+          <w:tcPr>
+            <w:cnfStyle w:val="001000000000" w:firstRow="0" w:lastRow="0" w:firstColumn="1" w:lastColumn="0" w:oddVBand="0" w:evenVBand="0" w:oddHBand="0" w:evenHBand="0" w:firstRowFirstColumn="0" w:firstRowLastColumn="0" w:lastRowFirstColumn="0" w:lastRowLastColumn="0"/>
+            <w:tcW w:w="2394" w:type="dxa"/>
+          </w:tcPr>
+          <w:p>
+            <w:pPr>
+              <w:rPr>
+                <w:rFonts w:ascii="Times New Roman" w:hAnsi="Times New Roman" w:cs="Times New Roman"/>
+                <w:sz w:val="24"/>
+                <w:szCs w:val="24"/>
+              </w:rPr>
+            </w:pPr>
+            <w:r>
+              <w:rPr>
+                <w:rFonts w:ascii="Times New Roman" w:eastAsia="Times New Roman" w:hAnsi="Times New Roman" w:cs="Times New Roman"/>
+                <w:sz w:val="24"/>
+                <w:szCs w:val="24"/>
+                <w:lang w:eastAsia="en-US"/>
+              </w:rPr>
+              <w:t>Quality Tester</w:t>
+            </w:r>
+          </w:p>
+        </w:tc>
+        <w:tc>
+          <w:tcPr>
+            <w:tcW w:w="2394" w:type="dxa"/>
+          </w:tcPr>
+          <w:p>
+            <w:pPr>
+              <w:cnfStyle w:val="000000000000" w:firstRow="0" w:lastRow="0" w:firstColumn="0" w:lastColumn="0" w:oddVBand="0" w:evenVBand="0" w:oddHBand="0" w:evenHBand="0" w:firstRowFirstColumn="0" w:firstRowLastColumn="0" w:lastRowFirstColumn="0" w:lastRowLastColumn="0"/>
+              <w:rPr>
+                <w:rFonts w:ascii="Times New Roman" w:hAnsi="Times New Roman" w:cs="Times New Roman"/>
+                <w:sz w:val="24"/>
+                <w:szCs w:val="24"/>
+              </w:rPr>
+            </w:pPr>
+            <w:r>
+              <w:rPr>
+                <w:rFonts w:ascii="Times New Roman" w:hAnsi="Times New Roman" w:cs="Times New Roman"/>
+                <w:sz w:val="24"/>
+                <w:szCs w:val="24"/>
+              </w:rPr>
+              <w:t>1</w:t>
+            </w:r>
+          </w:p>
+        </w:tc>
+        <w:tc>
+          <w:tcPr>
+            <w:tcW w:w="2394" w:type="dxa"/>
+          </w:tcPr>
+          <w:p>
+            <w:pPr>
+              <w:cnfStyle w:val="000000000000" w:firstRow="0" w:lastRow="0" w:firstColumn="0" w:lastColumn="0" w:oddVBand="0" w:evenVBand="0" w:oddHBand="0" w:evenHBand="0" w:firstRowFirstColumn="0" w:firstRowLastColumn="0" w:lastRowFirstColumn="0" w:lastRowLastColumn="0"/>
+              <w:rPr>
+                <w:rFonts w:ascii="Times New Roman" w:hAnsi="Times New Roman" w:cs="Times New Roman"/>
+                <w:sz w:val="24"/>
+                <w:szCs w:val="24"/>
+              </w:rPr>
+            </w:pPr>
+            <w:r>
+              <w:rPr>
+                <w:rFonts w:ascii="Times New Roman" w:hAnsi="Times New Roman" w:cs="Times New Roman"/>
+                <w:sz w:val="24"/>
+                <w:szCs w:val="24"/>
+              </w:rPr>
+              <w:t>5</w:t>
+            </w:r>
+          </w:p>
+        </w:tc>
+        <w:tc>
+          <w:tcPr>
+            <w:tcW w:w="2394" w:type="dxa"/>
+          </w:tcPr>
+          <w:p>
+            <w:pPr>
+              <w:cnfStyle w:val="000000000000" w:firstRow="0" w:lastRow="0" w:firstColumn="0" w:lastColumn="0" w:oddVBand="0" w:evenVBand="0" w:oddHBand="0" w:evenHBand="0" w:firstRowFirstColumn="0" w:firstRowLastColumn="0" w:lastRowFirstColumn="0" w:lastRowLastColumn="0"/>
+              <w:rPr>
+                <w:rFonts w:ascii="Times New Roman" w:hAnsi="Times New Roman" w:cs="Times New Roman"/>
+                <w:sz w:val="24"/>
+                <w:szCs w:val="24"/>
+              </w:rPr>
+            </w:pPr>
+            <w:r>
+              <w:rPr>
+                <w:rFonts w:ascii="Times New Roman" w:hAnsi="Times New Roman" w:cs="Times New Roman"/>
+                <w:sz w:val="24"/>
+                <w:szCs w:val="24"/>
+              </w:rPr>
+              <w:t>600</w:t>
+            </w:r>
+          </w:p>
+        </w:tc>
+      </w:tr>
+    </w:tbl>
+    <w:p>
+      <w:pPr>
+        <w:ind w:left="360"/>
+        <w:rPr>
+          <w:rFonts w:ascii="Times New Roman" w:hAnsi="Times New Roman" w:cs="Times New Roman"/>
+          <w:sz w:val="24"/>
+          <w:szCs w:val="24"/>
+        </w:rPr>
+      </w:pPr>
+    </w:p>
+    <w:p>
+      <w:pPr>
+        <w:ind w:left="360"/>
+        <w:jc w:val="both"/>
+        <w:rPr>
+          <w:rFonts w:ascii="Times New Roman" w:hAnsi="Times New Roman" w:cs="Times New Roman"/>
+          <w:sz w:val="24"/>
+          <w:szCs w:val="24"/>
+        </w:rPr>
+      </w:pPr>
+      <w:r>
+        <w:rPr>
+          <w:rFonts w:ascii="Times New Roman" w:hAnsi="Times New Roman" w:cs="Times New Roman"/>
+          <w:sz w:val="24"/>
+          <w:szCs w:val="24"/>
+        </w:rPr>
+        <w:t>Based on the above hourly rates and daily work hours</w:t>
+      </w:r>
+      <w:r>
+        <w:rPr>
+          <w:rFonts w:ascii="Times New Roman" w:hAnsi="Times New Roman" w:cs="Times New Roman"/>
+          <w:sz w:val="24"/>
+          <w:szCs w:val="24"/>
+        </w:rPr>
+        <w:t>:</w:t>
+      </w:r>
+    </w:p>
+    <w:p>
+      <w:pPr>
+        <w:ind w:left="360"/>
+        <w:jc w:val="both"/>
+        <w:rPr>
+          <w:rFonts w:ascii="Times New Roman" w:hAnsi="Times New Roman" w:cs="Times New Roman"/>
+          <w:sz w:val="24"/>
+          <w:szCs w:val="24"/>
+        </w:rPr>
+      </w:pPr>
+      <w:r>
+        <w:rPr>
+          <w:rFonts w:ascii="Times New Roman" w:hAnsi="Times New Roman" w:cs="Times New Roman"/>
+          <w:sz w:val="24"/>
+          <w:szCs w:val="24"/>
+        </w:rPr>
+        <w:t>T</w:t>
+      </w:r>
+      <w:r>
+        <w:rPr>
+          <w:rFonts w:ascii="Times New Roman" w:hAnsi="Times New Roman" w:cs="Times New Roman"/>
+          <w:sz w:val="24"/>
+          <w:szCs w:val="24"/>
+        </w:rPr>
+        <w:t>he estimated monthly development cost will be:</w:t>
+      </w:r>
+    </w:p>
+    <w:p>
+      <w:pPr>
+        <w:ind w:left="360"/>
+        <w:jc w:val="both"/>
+        <w:rPr>
+          <w:rFonts w:ascii="Times New Roman" w:hAnsi="Times New Roman" w:cs="Times New Roman"/>
+          <w:sz w:val="24"/>
+          <w:szCs w:val="24"/>
+        </w:rPr>
+      </w:pPr>
+      <w:r>
+        <w:rPr>
+          <w:rFonts w:ascii="Times New Roman" w:hAnsi="Times New Roman" w:cs="Times New Roman"/>
+          <w:sz w:val="24"/>
+          <w:szCs w:val="24"/>
+        </w:rPr>
+        <w:t xml:space="preserve">Total Hourly Rate * Total Daily Work Hours * Number of Working Days in a Month </w:t>
+      </w:r>
+    </w:p>
+    <w:p>
+      <w:pPr>
+        <w:ind w:left="360"/>
+        <w:jc w:val="both"/>
+        <w:rPr>
+          <w:rFonts w:ascii="Times New Roman" w:hAnsi="Times New Roman" w:cs="Times New Roman"/>
+          <w:sz w:val="24"/>
+          <w:szCs w:val="24"/>
+        </w:rPr>
+      </w:pPr>
+      <w:r>
+        <w:rPr>
+          <w:rFonts w:ascii="Times New Roman" w:hAnsi="Times New Roman" w:cs="Times New Roman"/>
+          <w:sz w:val="24"/>
+          <w:szCs w:val="24"/>
+        </w:rPr>
+        <w:t>= (</w:t>
+      </w:r>
+      <w:r>
+        <w:rPr>
+          <w:rFonts w:ascii="Times New Roman" w:hAnsi="Times New Roman" w:cs="Times New Roman"/>
+          <w:sz w:val="24"/>
+          <w:szCs w:val="24"/>
+        </w:rPr>
+        <w:t>80</w:t>
+      </w:r>
+      <w:r>
+        <w:rPr>
+          <w:rFonts w:ascii="Times New Roman" w:hAnsi="Times New Roman" w:cs="Times New Roman"/>
+          <w:sz w:val="24"/>
+          <w:szCs w:val="24"/>
+        </w:rPr>
+        <w:t>0 * 6</w:t>
+      </w:r>
+      <w:r>
+        <w:rPr>
+          <w:rFonts w:ascii="Times New Roman" w:hAnsi="Times New Roman" w:cs="Times New Roman"/>
+          <w:sz w:val="24"/>
+          <w:szCs w:val="24"/>
+        </w:rPr>
+        <w:t>*1</w:t>
+      </w:r>
+      <w:r>
+        <w:rPr>
+          <w:rFonts w:ascii="Times New Roman" w:hAnsi="Times New Roman" w:cs="Times New Roman"/>
+          <w:sz w:val="24"/>
+          <w:szCs w:val="24"/>
+        </w:rPr>
+        <w:t xml:space="preserve">) + (750 * </w:t>
+      </w:r>
+      <w:r>
+        <w:rPr>
+          <w:rFonts w:ascii="Times New Roman" w:hAnsi="Times New Roman" w:cs="Times New Roman"/>
+          <w:sz w:val="24"/>
+          <w:szCs w:val="24"/>
+        </w:rPr>
+        <w:t>6</w:t>
+      </w:r>
+      <w:r>
+        <w:rPr>
+          <w:rFonts w:ascii="Times New Roman" w:hAnsi="Times New Roman" w:cs="Times New Roman"/>
+          <w:sz w:val="24"/>
+          <w:szCs w:val="24"/>
+        </w:rPr>
+        <w:t xml:space="preserve"> * </w:t>
+      </w:r>
+      <w:r>
+        <w:rPr>
+          <w:rFonts w:ascii="Times New Roman" w:hAnsi="Times New Roman" w:cs="Times New Roman"/>
+          <w:sz w:val="24"/>
+          <w:szCs w:val="24"/>
+        </w:rPr>
+        <w:t>2</w:t>
+      </w:r>
+      <w:r>
+        <w:rPr>
+          <w:rFonts w:ascii="Times New Roman" w:hAnsi="Times New Roman" w:cs="Times New Roman"/>
+          <w:sz w:val="24"/>
+          <w:szCs w:val="24"/>
+        </w:rPr>
+        <w:t>) + (700 * 4</w:t>
+      </w:r>
+      <w:r>
+        <w:rPr>
+          <w:rFonts w:ascii="Times New Roman" w:hAnsi="Times New Roman" w:cs="Times New Roman"/>
+          <w:sz w:val="24"/>
+          <w:szCs w:val="24"/>
+        </w:rPr>
+        <w:t>*1</w:t>
+      </w:r>
+      <w:r>
+        <w:rPr>
+          <w:rFonts w:ascii="Times New Roman" w:hAnsi="Times New Roman" w:cs="Times New Roman"/>
+          <w:sz w:val="24"/>
+          <w:szCs w:val="24"/>
+        </w:rPr>
+        <w:t>) + (</w:t>
+      </w:r>
+      <w:r>
+        <w:rPr>
+          <w:rFonts w:ascii="Times New Roman" w:hAnsi="Times New Roman" w:cs="Times New Roman"/>
+          <w:sz w:val="24"/>
+          <w:szCs w:val="24"/>
+        </w:rPr>
+        <w:t>700</w:t>
+      </w:r>
+      <w:r>
+        <w:rPr>
+          <w:rFonts w:ascii="Times New Roman" w:hAnsi="Times New Roman" w:cs="Times New Roman"/>
+          <w:sz w:val="24"/>
+          <w:szCs w:val="24"/>
+        </w:rPr>
+        <w:t xml:space="preserve"> * 3 * 2) + (650 * 3 * </w:t>
+      </w:r>
+      <w:r>
+        <w:rPr>
+          <w:rFonts w:ascii="Times New Roman" w:hAnsi="Times New Roman" w:cs="Times New Roman"/>
+          <w:sz w:val="24"/>
+          <w:szCs w:val="24"/>
+        </w:rPr>
+        <w:t>1</w:t>
+      </w:r>
+      <w:r>
+        <w:rPr>
+          <w:rFonts w:ascii="Times New Roman" w:hAnsi="Times New Roman" w:cs="Times New Roman"/>
+          <w:sz w:val="24"/>
+          <w:szCs w:val="24"/>
+        </w:rPr>
+        <w:t xml:space="preserve">) + (600 * 5 * </w:t>
+      </w:r>
+      <w:r>
+        <w:rPr>
+          <w:rFonts w:ascii="Times New Roman" w:hAnsi="Times New Roman" w:cs="Times New Roman"/>
+          <w:sz w:val="24"/>
+          <w:szCs w:val="24"/>
+        </w:rPr>
+        <w:t>1</w:t>
+      </w:r>
+      <w:r>
+        <w:rPr>
+          <w:rFonts w:ascii="Times New Roman" w:hAnsi="Times New Roman" w:cs="Times New Roman"/>
+          <w:sz w:val="24"/>
+          <w:szCs w:val="24"/>
+        </w:rPr>
+        <w:t xml:space="preserve">) </w:t>
+      </w:r>
+      <w:r>
+        <w:rPr>
+          <w:rFonts w:ascii="Times New Roman" w:hAnsi="Times New Roman" w:cs="Times New Roman"/>
+          <w:sz w:val="24"/>
+          <w:szCs w:val="24"/>
+        </w:rPr>
+        <w:t>*22</w:t>
+      </w:r>
+    </w:p>
+    <w:p>
+      <w:pPr>
+        <w:ind w:left="360"/>
+        <w:jc w:val="both"/>
+        <w:rPr>
+          <w:rFonts w:ascii="Times New Roman" w:hAnsi="Times New Roman" w:cs="Times New Roman"/>
+          <w:sz w:val="24"/>
+          <w:szCs w:val="24"/>
+        </w:rPr>
+      </w:pPr>
+      <w:r>
+        <w:rPr>
+          <w:rFonts w:ascii="Times New Roman" w:hAnsi="Times New Roman" w:cs="Times New Roman"/>
+          <w:sz w:val="24"/>
+          <w:szCs w:val="24"/>
+        </w:rPr>
+        <w:t xml:space="preserve">  </w:t>
+      </w:r>
+      <w:r>
+        <w:rPr>
+          <w:rFonts w:ascii="Times New Roman" w:hAnsi="Times New Roman" w:cs="Times New Roman"/>
+          <w:sz w:val="24"/>
+          <w:szCs w:val="24"/>
+        </w:rPr>
+        <w:t>=</w:t>
+      </w:r>
+      <w:r>
+        <w:rPr>
+          <w:rFonts w:ascii="Times New Roman" w:hAnsi="Times New Roman" w:cs="Times New Roman"/>
+          <w:sz w:val="24"/>
+          <w:szCs w:val="24"/>
+        </w:rPr>
+        <w:t>566,500</w:t>
+      </w:r>
+      <w:r>
+        <w:rPr>
+          <w:rFonts w:ascii="Times New Roman" w:hAnsi="Times New Roman" w:cs="Times New Roman"/>
+          <w:sz w:val="24"/>
+          <w:szCs w:val="24"/>
+        </w:rPr>
+        <w:t xml:space="preserve"> BDT.</w:t>
+      </w:r>
+    </w:p>
+    <w:p>
+      <w:pPr>
+        <w:ind w:left="360"/>
+        <w:rPr>
+          <w:rFonts w:ascii="Times New Roman" w:hAnsi="Times New Roman" w:cs="Times New Roman"/>
+          <w:sz w:val="24"/>
+          <w:szCs w:val="24"/>
+        </w:rPr>
+      </w:pPr>
+      <w:r>
+        <w:rPr>
+          <w:rFonts w:ascii="Times New Roman" w:hAnsi="Times New Roman" w:cs="Times New Roman"/>
+          <w:sz w:val="24"/>
+          <w:szCs w:val="24"/>
+        </w:rPr>
+        <w:t>Therefore, the estimated total project development cost will be:</w:t>
+      </w:r>
+    </w:p>
+    <w:p>
+      <w:pPr>
+        <w:ind w:left="360"/>
+        <w:rPr>
+          <w:rFonts w:ascii="Times New Roman" w:hAnsi="Times New Roman" w:cs="Times New Roman"/>
+          <w:sz w:val="24"/>
+          <w:szCs w:val="24"/>
+        </w:rPr>
+      </w:pPr>
+      <w:r>
+        <w:rPr>
+          <w:rFonts w:ascii="Times New Roman" w:hAnsi="Times New Roman" w:cs="Times New Roman"/>
+          <w:sz w:val="24"/>
+          <w:szCs w:val="24"/>
+        </w:rPr>
+        <w:lastRenderedPageBreak/>
+        <w:t xml:space="preserve">Total Monthly Cost * Development Time in Months </w:t>
+      </w:r>
+    </w:p>
+    <w:p>
+      <w:pPr>
+        <w:ind w:left="360"/>
+        <w:rPr>
+          <w:rFonts w:ascii="Times New Roman" w:hAnsi="Times New Roman" w:cs="Times New Roman"/>
+          <w:sz w:val="24"/>
+          <w:szCs w:val="24"/>
+        </w:rPr>
+      </w:pPr>
+      <w:r>
+        <w:rPr>
+          <w:rFonts w:ascii="Times New Roman" w:hAnsi="Times New Roman" w:cs="Times New Roman"/>
+          <w:sz w:val="24"/>
+          <w:szCs w:val="24"/>
+        </w:rPr>
+        <w:t>=</w:t>
+      </w:r>
+      <w:r>
+        <w:rPr>
+          <w:rFonts w:ascii="Times New Roman" w:hAnsi="Times New Roman" w:cs="Times New Roman"/>
+          <w:sz w:val="24"/>
+          <w:szCs w:val="24"/>
+        </w:rPr>
+        <w:t xml:space="preserve"> 566,500</w:t>
+      </w:r>
+      <w:r>
+        <w:rPr>
+          <w:rFonts w:ascii="Times New Roman" w:hAnsi="Times New Roman" w:cs="Times New Roman"/>
+          <w:sz w:val="24"/>
+          <w:szCs w:val="24"/>
+        </w:rPr>
+        <w:t xml:space="preserve"> * 3 </w:t>
+      </w:r>
+    </w:p>
+    <w:p>
+      <w:pPr>
+        <w:ind w:left="360"/>
+        <w:rPr>
+          <w:rFonts w:ascii="Times New Roman" w:hAnsi="Times New Roman" w:cs="Times New Roman"/>
+          <w:sz w:val="24"/>
+          <w:szCs w:val="24"/>
+        </w:rPr>
+      </w:pPr>
+      <w:r>
+        <w:rPr>
+          <w:rFonts w:ascii="Times New Roman" w:hAnsi="Times New Roman" w:cs="Times New Roman"/>
+          <w:sz w:val="24"/>
+          <w:szCs w:val="24"/>
+        </w:rPr>
+        <w:t xml:space="preserve">= </w:t>
+      </w:r>
+      <w:r>
+        <w:rPr>
+          <w:rFonts w:ascii="Times New Roman" w:hAnsi="Times New Roman" w:cs="Times New Roman"/>
+          <w:sz w:val="24"/>
+          <w:szCs w:val="24"/>
+        </w:rPr>
+        <w:t>1,699,500 BDT.</w:t>
+      </w:r>
+    </w:p>
+    <w:p>
+      <w:pPr>
+        <w:ind w:left="360"/>
+        <w:rPr>
+          <w:rFonts w:ascii="Times New Roman" w:hAnsi="Times New Roman" w:cs="Times New Roman"/>
+          <w:sz w:val="24"/>
+          <w:szCs w:val="24"/>
+        </w:rPr>
+      </w:pPr>
+      <w:r>
+        <w:rPr>
+          <w:rFonts w:ascii="Times New Roman" w:hAnsi="Times New Roman" w:cs="Times New Roman"/>
+          <w:sz w:val="24"/>
+          <w:szCs w:val="24"/>
+        </w:rPr>
+        <w:t>So, the estimated development cost for the railway tracking and time prediction software is 1</w:t>
+      </w:r>
+      <w:r>
+        <w:rPr>
+          <w:rFonts w:ascii="Times New Roman" w:hAnsi="Times New Roman" w:cs="Times New Roman"/>
+          <w:sz w:val="24"/>
+          <w:szCs w:val="24"/>
+        </w:rPr>
+        <w:t>,699,500 BDT</w:t>
+      </w:r>
+      <w:r>
+        <w:rPr>
+          <w:rFonts w:ascii="Times New Roman" w:hAnsi="Times New Roman" w:cs="Times New Roman"/>
+          <w:sz w:val="24"/>
+          <w:szCs w:val="24"/>
+        </w:rPr>
+        <w:t>.</w:t>
+      </w:r>
+    </w:p>
+    <w:p>
+      <w:pPr>
+        <w:ind w:left="360"/>
+        <w:rPr>
+          <w:rFonts w:ascii="Times New Roman" w:hAnsi="Times New Roman" w:cs="Times New Roman"/>
+          <w:sz w:val="24"/>
+          <w:szCs w:val="24"/>
+        </w:rPr>
+      </w:pPr>
+    </w:p>
+    <w:p>
+      <w:pPr>
+        <w:ind w:left="360"/>
+        <w:rPr>
+          <w:rFonts w:ascii="Times New Roman" w:hAnsi="Times New Roman" w:cs="Times New Roman"/>
+          <w:b/>
+          <w:bCs/>
+          <w:sz w:val="28"/>
+          <w:szCs w:val="28"/>
+        </w:rPr>
+      </w:pPr>
+      <w:r>
+        <w:rPr>
+          <w:rFonts w:ascii="Times New Roman" w:hAnsi="Times New Roman" w:cs="Times New Roman"/>
+          <w:noProof/>
+          <w:sz w:val="28"/>
+          <w:szCs w:val="28"/>
+        </w:rPr>
+        <w:drawing>
+          <wp:anchor distT="0" distB="0" distL="114300" distR="114300" simplePos="0" relativeHeight="251653632" behindDoc="0" locked="0" layoutInCell="1" allowOverlap="1" wp14:anchorId="032C7D0B" wp14:editId="7EBF9DC9">
+            <wp:simplePos x="0" y="0"/>
+            <wp:positionH relativeFrom="column">
+              <wp:posOffset>-510540</wp:posOffset>
+            </wp:positionH>
+            <wp:positionV relativeFrom="paragraph">
+              <wp:posOffset>487680</wp:posOffset>
+            </wp:positionV>
+            <wp:extent cx="7165975" cy="4206240"/>
+            <wp:effectExtent l="0" t="0" r="0" b="0"/>
+            <wp:wrapThrough wrapText="bothSides">
+              <wp:wrapPolygon edited="0">
+                <wp:start x="0" y="0"/>
+                <wp:lineTo x="0" y="21522"/>
+                <wp:lineTo x="21533" y="21522"/>
+                <wp:lineTo x="21533" y="0"/>
+                <wp:lineTo x="0" y="0"/>
+              </wp:wrapPolygon>
+            </wp:wrapThrough>
+            <wp:docPr id="2" name="Picture 2"/>
+            <wp:cNvGraphicFramePr>
+              <a:graphicFrameLocks xmlns:a="http://schemas.openxmlformats.org/drawingml/2006/main" noChangeAspect="1"/>
+            </wp:cNvGraphicFramePr>
+            <a:graphic xmlns:a="http://schemas.openxmlformats.org/drawingml/2006/main">
+              <a:graphicData uri="http://schemas.openxmlformats.org/drawingml/2006/picture">
+                <pic:pic xmlns:pic="http://schemas.openxmlformats.org/drawingml/2006/picture">
+                  <pic:nvPicPr>
+                    <pic:cNvPr id="2" name="Picture 2"/>
+                    <pic:cNvPicPr/>
+                  </pic:nvPicPr>
+                  <pic:blipFill>
+                    <a:blip r:embed="rId6">
+                      <a:extLst>
+                        <a:ext uri="{28A0092B-C50C-407E-A947-70E740481C1C}">
+                          <a14:useLocalDpi xmlns:a14="http://schemas.microsoft.com/office/drawing/2010/main" val="0"/>
+                        </a:ext>
+                      </a:extLst>
+                    </a:blip>
+                    <a:stretch>
+                      <a:fillRect/>
+                    </a:stretch>
+                  </pic:blipFill>
+                  <pic:spPr>
+                    <a:xfrm>
+                      <a:off x="0" y="0"/>
+                      <a:ext cx="7165975" cy="4206240"/>
+                    </a:xfrm>
+                    <a:prstGeom prst="rect">
+                      <a:avLst/>
+                    </a:prstGeom>
+                  </pic:spPr>
+                </pic:pic>
+              </a:graphicData>
+            </a:graphic>
+            <wp14:sizeRelH relativeFrom="margin">
+              <wp14:pctWidth>0</wp14:pctWidth>
+            </wp14:sizeRelH>
+            <wp14:sizeRelV relativeFrom="margin">
+              <wp14:pctHeight>0</wp14:pctHeight>
+            </wp14:sizeRelV>
+          </wp:anchor>
+        </w:drawing>
+      </w:r>
+      <w:r>
+        <w:rPr>
+          <w:rFonts w:ascii="Times New Roman" w:hAnsi="Times New Roman" w:cs="Times New Roman"/>
+          <w:b/>
+          <w:bCs/>
+          <w:sz w:val="28"/>
+          <w:szCs w:val="28"/>
+        </w:rPr>
+        <w:t xml:space="preserve">Project Schedule </w:t>
+      </w:r>
+    </w:p>
+    <w:p>
+      <w:pPr>
+        <w:ind w:left="360"/>
+        <w:rPr>
+          <w:rFonts w:ascii="Times New Roman" w:hAnsi="Times New Roman" w:cs="Times New Roman"/>
+          <w:sz w:val="28"/>
+          <w:szCs w:val="28"/>
+        </w:rPr>
+      </w:pPr>
+      <w:r>
+        <w:rPr>
+          <w:rFonts w:ascii="Times New Roman" w:hAnsi="Times New Roman" w:cs="Times New Roman"/>
+          <w:noProof/>
+          <w:sz w:val="24"/>
+          <w:szCs w:val="24"/>
+        </w:rPr>
+        <w:lastRenderedPageBreak/>
+        <w:drawing>
+          <wp:anchor distT="0" distB="0" distL="114300" distR="114300" simplePos="0" relativeHeight="251666944" behindDoc="0" locked="0" layoutInCell="1" allowOverlap="1" wp14:anchorId="163B27EE" wp14:editId="6DE31836">
+            <wp:simplePos x="0" y="0"/>
+            <wp:positionH relativeFrom="column">
+              <wp:posOffset>-609600</wp:posOffset>
+            </wp:positionH>
+            <wp:positionV relativeFrom="paragraph">
+              <wp:posOffset>3848100</wp:posOffset>
+            </wp:positionV>
+            <wp:extent cx="7299960" cy="4145280"/>
+            <wp:effectExtent l="0" t="0" r="0" b="0"/>
+            <wp:wrapTopAndBottom/>
+            <wp:docPr id="4" name="Picture 4"/>
+            <wp:cNvGraphicFramePr>
+              <a:graphicFrameLocks xmlns:a="http://schemas.openxmlformats.org/drawingml/2006/main" noChangeAspect="1"/>
+            </wp:cNvGraphicFramePr>
+            <a:graphic xmlns:a="http://schemas.openxmlformats.org/drawingml/2006/main">
+              <a:graphicData uri="http://schemas.openxmlformats.org/drawingml/2006/picture">
+                <pic:pic xmlns:pic="http://schemas.openxmlformats.org/drawingml/2006/picture">
+                  <pic:nvPicPr>
+                    <pic:cNvPr id="4" name="Picture 4"/>
+                    <pic:cNvPicPr/>
+                  </pic:nvPicPr>
+                  <pic:blipFill>
+                    <a:blip r:embed="rId7">
+                      <a:extLst>
+                        <a:ext uri="{28A0092B-C50C-407E-A947-70E740481C1C}">
+                          <a14:useLocalDpi xmlns:a14="http://schemas.microsoft.com/office/drawing/2010/main" val="0"/>
+                        </a:ext>
+                      </a:extLst>
+                    </a:blip>
+                    <a:stretch>
+                      <a:fillRect/>
+                    </a:stretch>
+                  </pic:blipFill>
+                  <pic:spPr>
+                    <a:xfrm>
+                      <a:off x="0" y="0"/>
+                      <a:ext cx="7299960" cy="4145280"/>
+                    </a:xfrm>
+                    <a:prstGeom prst="rect">
+                      <a:avLst/>
+                    </a:prstGeom>
+                  </pic:spPr>
+                </pic:pic>
+              </a:graphicData>
+            </a:graphic>
+            <wp14:sizeRelH relativeFrom="margin">
+              <wp14:pctWidth>0</wp14:pctWidth>
+            </wp14:sizeRelH>
+            <wp14:sizeRelV relativeFrom="margin">
+              <wp14:pctHeight>0</wp14:pctHeight>
+            </wp14:sizeRelV>
+          </wp:anchor>
+        </w:drawing>
+      </w:r>
+      <w:r>
+        <w:rPr>
+          <w:rFonts w:ascii="Times New Roman" w:hAnsi="Times New Roman" w:cs="Times New Roman"/>
+          <w:noProof/>
+          <w:sz w:val="24"/>
+          <w:szCs w:val="24"/>
+        </w:rPr>
+        <w:drawing>
+          <wp:anchor distT="0" distB="0" distL="114300" distR="114300" simplePos="0" relativeHeight="251664896" behindDoc="0" locked="0" layoutInCell="1" allowOverlap="1" wp14:anchorId="4E133C72" wp14:editId="79248F43">
+            <wp:simplePos x="0" y="0"/>
+            <wp:positionH relativeFrom="column">
+              <wp:posOffset>-601980</wp:posOffset>
+            </wp:positionH>
+            <wp:positionV relativeFrom="paragraph">
+              <wp:posOffset>-579120</wp:posOffset>
+            </wp:positionV>
+            <wp:extent cx="7292340" cy="4076700"/>
+            <wp:effectExtent l="0" t="0" r="0" b="0"/>
+            <wp:wrapTopAndBottom/>
+            <wp:docPr id="3" name="Picture 3"/>
+            <wp:cNvGraphicFramePr>
+              <a:graphicFrameLocks xmlns:a="http://schemas.openxmlformats.org/drawingml/2006/main" noChangeAspect="1"/>
+            </wp:cNvGraphicFramePr>
+            <a:graphic xmlns:a="http://schemas.openxmlformats.org/drawingml/2006/main">
+              <a:graphicData uri="http://schemas.openxmlformats.org/drawingml/2006/picture">
+                <pic:pic xmlns:pic="http://schemas.openxmlformats.org/drawingml/2006/picture">
+                  <pic:nvPicPr>
+                    <pic:cNvPr id="3" name="Picture 3"/>
+                    <pic:cNvPicPr/>
+                  </pic:nvPicPr>
+                  <pic:blipFill>
+                    <a:blip r:embed="rId8">
+                      <a:extLst>
+                        <a:ext uri="{28A0092B-C50C-407E-A947-70E740481C1C}">
+                          <a14:useLocalDpi xmlns:a14="http://schemas.microsoft.com/office/drawing/2010/main" val="0"/>
+                        </a:ext>
+                      </a:extLst>
+                    </a:blip>
+                    <a:stretch>
+                      <a:fillRect/>
+                    </a:stretch>
+                  </pic:blipFill>
+                  <pic:spPr>
+                    <a:xfrm>
+                      <a:off x="0" y="0"/>
+                      <a:ext cx="7292340" cy="4076700"/>
+                    </a:xfrm>
+                    <a:prstGeom prst="rect">
+                      <a:avLst/>
+                    </a:prstGeom>
+                  </pic:spPr>
+                </pic:pic>
+              </a:graphicData>
+            </a:graphic>
+            <wp14:sizeRelH relativeFrom="margin">
+              <wp14:pctWidth>0</wp14:pctWidth>
+            </wp14:sizeRelH>
+            <wp14:sizeRelV relativeFrom="margin">
+              <wp14:pctHeight>0</wp14:pctHeight>
+            </wp14:sizeRelV>
+          </wp:anchor>
+        </w:drawing>
+      </w:r>
+    </w:p>
+    <w:p>
+      <w:pPr>
+        <w:ind w:left="360"/>
+        <w:rPr>
+          <w:rFonts w:ascii="Times New Roman" w:hAnsi="Times New Roman" w:cs="Times New Roman"/>
+          <w:b/>
+          <w:bCs/>
+          <w:sz w:val="28"/>
+          <w:szCs w:val="28"/>
+        </w:rPr>
+      </w:pPr>
+      <w:r>
+        <w:rPr>
+          <w:rFonts w:ascii="Times New Roman" w:hAnsi="Times New Roman" w:cs="Times New Roman"/>
+          <w:b/>
+          <w:bCs/>
+          <w:sz w:val="28"/>
+          <w:szCs w:val="28"/>
+        </w:rPr>
+        <w:lastRenderedPageBreak/>
+        <w:t>Development Plan</w:t>
+      </w:r>
+    </w:p>
+    <w:p>
+      <w:pPr>
+        <w:ind w:left="360"/>
+        <w:jc w:val="both"/>
+        <w:rPr>
+          <w:rFonts w:ascii="Times New Roman" w:hAnsi="Times New Roman" w:cs="Times New Roman"/>
+          <w:sz w:val="24"/>
+          <w:szCs w:val="24"/>
+        </w:rPr>
+      </w:pPr>
+      <w:r>
+        <w:rPr>
+          <w:rFonts w:ascii="Times New Roman" w:hAnsi="Times New Roman" w:cs="Times New Roman"/>
+          <w:sz w:val="24"/>
+          <w:szCs w:val="24"/>
+        </w:rPr>
+        <w:t>We will begin by gathering the project requirements of our software from our customers and listen to various stakeholders. Then we will analyze the requirements and prioritize them and eventually make a baseline requirement of our software which must be fulfilled in development process. Our designing team will then be starting designing the UML diagrams and make a proper prototype of what should be implemented during development. Documenting the requirements and finally make an SRS document will be our primary goal before reaching the development phase. Afterwards developers of our team will to commence the development part. When the development phase completes, quality assurance team will be testing the beta version of our software and may advice developers for further improvement or if any mistakes are made then that will be mended.</w:t>
+      </w:r>
+    </w:p>
+    <w:p>
+      <w:pPr>
+        <w:ind w:left="360"/>
+        <w:jc w:val="both"/>
+        <w:rPr>
+          <w:rFonts w:ascii="Times New Roman" w:hAnsi="Times New Roman" w:cs="Times New Roman"/>
+          <w:b/>
+          <w:bCs/>
+          <w:sz w:val="24"/>
+          <w:szCs w:val="24"/>
+        </w:rPr>
+      </w:pPr>
+      <w:r>
+        <w:rPr>
+          <w:rFonts w:ascii="Times New Roman" w:hAnsi="Times New Roman" w:cs="Times New Roman"/>
+          <w:b/>
+          <w:bCs/>
+          <w:sz w:val="24"/>
+          <w:szCs w:val="24"/>
+        </w:rPr>
+        <w:t xml:space="preserve">Elicitation </w:t>
+      </w:r>
+    </w:p>
+    <w:p>
+      <w:pPr>
+        <w:ind w:left="360"/>
+        <w:jc w:val="both"/>
+        <w:rPr>
+          <w:rFonts w:ascii="Times New Roman" w:hAnsi="Times New Roman" w:cs="Times New Roman"/>
+          <w:sz w:val="24"/>
+          <w:szCs w:val="24"/>
+        </w:rPr>
+      </w:pPr>
+      <w:r>
+        <w:rPr>
+          <w:rFonts w:ascii="Times New Roman" w:hAnsi="Times New Roman" w:cs="Times New Roman"/>
+          <w:sz w:val="24"/>
+          <w:szCs w:val="24"/>
+        </w:rPr>
+        <w:t xml:space="preserve">Conduct interviews and surveys with railway operators, passengers, and other stakeholders to gather their requirements and expectations for the system.Identify the key features and functionalities that the system should have, such as real-time train tracking, estimated arrival times, route planning, and passenger notifications. </w:t>
+      </w:r>
+    </w:p>
+    <w:p>
+      <w:pPr>
+        <w:ind w:left="360"/>
+        <w:jc w:val="both"/>
+        <w:rPr>
+          <w:rFonts w:ascii="Times New Roman" w:hAnsi="Times New Roman" w:cs="Times New Roman"/>
+          <w:b/>
+          <w:bCs/>
+          <w:sz w:val="24"/>
+          <w:szCs w:val="24"/>
+        </w:rPr>
+      </w:pPr>
+      <w:r>
+        <w:rPr>
+          <w:rFonts w:ascii="Times New Roman" w:hAnsi="Times New Roman" w:cs="Times New Roman"/>
+          <w:b/>
+          <w:bCs/>
+          <w:sz w:val="24"/>
+          <w:szCs w:val="24"/>
+        </w:rPr>
+        <w:t xml:space="preserve">Documentation </w:t>
+      </w:r>
+    </w:p>
+    <w:p>
+      <w:pPr>
+        <w:ind w:left="360"/>
+        <w:jc w:val="both"/>
+        <w:rPr>
+          <w:rFonts w:ascii="Times New Roman" w:hAnsi="Times New Roman" w:cs="Times New Roman"/>
+          <w:sz w:val="24"/>
+          <w:szCs w:val="24"/>
+        </w:rPr>
+      </w:pPr>
+      <w:r>
+        <w:rPr>
+          <w:rFonts w:ascii="Times New Roman" w:hAnsi="Times New Roman" w:cs="Times New Roman"/>
+          <w:sz w:val="24"/>
+          <w:szCs w:val="24"/>
+        </w:rPr>
+        <w:t xml:space="preserve">Create a Software Requirements Specification (SRS) document that outlines the system's features, functionalities, and technical specifications. </w:t>
+      </w:r>
+    </w:p>
+    <w:p>
+      <w:pPr>
+        <w:ind w:left="360"/>
+        <w:jc w:val="both"/>
+        <w:rPr>
+          <w:rFonts w:ascii="Times New Roman" w:hAnsi="Times New Roman" w:cs="Times New Roman"/>
+          <w:sz w:val="24"/>
+          <w:szCs w:val="24"/>
+        </w:rPr>
+      </w:pPr>
+      <w:r>
+        <w:rPr>
+          <w:rFonts w:ascii="Times New Roman" w:hAnsi="Times New Roman" w:cs="Times New Roman"/>
+          <w:sz w:val="24"/>
+          <w:szCs w:val="24"/>
+        </w:rPr>
+        <w:t xml:space="preserve">Develop Use Case diagrams, Sequence diagrams, and other UML diagrams to visualize the system's architecture and functionality. </w:t>
+      </w:r>
+    </w:p>
+    <w:p>
+      <w:pPr>
+        <w:ind w:left="360"/>
+        <w:jc w:val="both"/>
+        <w:rPr>
+          <w:rFonts w:ascii="Times New Roman" w:hAnsi="Times New Roman" w:cs="Times New Roman"/>
+          <w:b/>
+          <w:bCs/>
+          <w:sz w:val="24"/>
+          <w:szCs w:val="24"/>
+        </w:rPr>
+      </w:pPr>
+      <w:r>
+        <w:rPr>
+          <w:rFonts w:ascii="Times New Roman" w:hAnsi="Times New Roman" w:cs="Times New Roman"/>
+          <w:b/>
+          <w:bCs/>
+          <w:sz w:val="24"/>
+          <w:szCs w:val="24"/>
+        </w:rPr>
+        <w:t xml:space="preserve">Design </w:t>
+      </w:r>
+    </w:p>
+    <w:p>
+      <w:pPr>
+        <w:ind w:left="360"/>
+        <w:jc w:val="both"/>
+        <w:rPr>
+          <w:rFonts w:ascii="Times New Roman" w:hAnsi="Times New Roman" w:cs="Times New Roman"/>
+          <w:sz w:val="24"/>
+          <w:szCs w:val="24"/>
+        </w:rPr>
+      </w:pPr>
+      <w:r>
+        <w:rPr>
+          <w:rFonts w:ascii="Times New Roman" w:hAnsi="Times New Roman" w:cs="Times New Roman"/>
+          <w:sz w:val="24"/>
+          <w:szCs w:val="24"/>
+        </w:rPr>
+        <w:t>Develop a prototype of the system's user interface and workflow.</w:t>
+      </w:r>
+      <w:r>
+        <w:rPr>
+          <w:rFonts w:ascii="Times New Roman" w:hAnsi="Times New Roman" w:cs="Times New Roman"/>
+          <w:sz w:val="24"/>
+          <w:szCs w:val="24"/>
+        </w:rPr>
+        <w:t xml:space="preserve"> </w:t>
+      </w:r>
+      <w:r>
+        <w:rPr>
+          <w:rFonts w:ascii="Times New Roman" w:hAnsi="Times New Roman" w:cs="Times New Roman"/>
+          <w:sz w:val="24"/>
+          <w:szCs w:val="24"/>
+        </w:rPr>
+        <w:t>Design the database schema, APIs, and other technical components required for the system.</w:t>
+      </w:r>
+      <w:r>
+        <w:rPr>
+          <w:rFonts w:ascii="Times New Roman" w:hAnsi="Times New Roman" w:cs="Times New Roman"/>
+          <w:sz w:val="24"/>
+          <w:szCs w:val="24"/>
+        </w:rPr>
+        <w:t xml:space="preserve"> </w:t>
+      </w:r>
+      <w:r>
+        <w:rPr>
+          <w:rFonts w:ascii="Times New Roman" w:hAnsi="Times New Roman" w:cs="Times New Roman"/>
+          <w:sz w:val="24"/>
+          <w:szCs w:val="24"/>
+        </w:rPr>
+        <w:t xml:space="preserve">Review and iterate on the design based on feedback from stakeholders. </w:t>
+      </w:r>
+    </w:p>
+    <w:p>
+      <w:pPr>
+        <w:ind w:left="360"/>
+        <w:jc w:val="both"/>
+        <w:rPr>
+          <w:rFonts w:ascii="Times New Roman" w:hAnsi="Times New Roman" w:cs="Times New Roman"/>
+          <w:b/>
+          <w:bCs/>
+          <w:sz w:val="24"/>
+          <w:szCs w:val="24"/>
+        </w:rPr>
+      </w:pPr>
+      <w:r>
+        <w:rPr>
+          <w:rFonts w:ascii="Times New Roman" w:hAnsi="Times New Roman" w:cs="Times New Roman"/>
+          <w:b/>
+          <w:bCs/>
+          <w:sz w:val="24"/>
+          <w:szCs w:val="24"/>
+        </w:rPr>
+        <w:t xml:space="preserve">Development/Coding </w:t>
+      </w:r>
+    </w:p>
+    <w:p>
+      <w:pPr>
+        <w:ind w:left="360"/>
+        <w:jc w:val="both"/>
+        <w:rPr>
+          <w:rFonts w:ascii="Times New Roman" w:hAnsi="Times New Roman" w:cs="Times New Roman"/>
+          <w:sz w:val="24"/>
+          <w:szCs w:val="24"/>
+        </w:rPr>
+      </w:pPr>
+      <w:r>
+        <w:rPr>
+          <w:rFonts w:ascii="Times New Roman" w:hAnsi="Times New Roman" w:cs="Times New Roman"/>
+          <w:sz w:val="24"/>
+          <w:szCs w:val="24"/>
+        </w:rPr>
+        <w:t xml:space="preserve">Build the system's backend using a suitable programming language and framework.Develop the frontend of the system using a modern web framework and user interface components.Integrate third-party APIs and services as needed.Implement real-time train tracking, arrival time prediction algorithms, and route planning functionality.Conduct regular code reviews and testing to ensure the code quality and functionality of the system. </w:t>
+      </w:r>
+    </w:p>
+    <w:p>
+      <w:pPr>
+        <w:jc w:val="both"/>
+        <w:rPr>
+          <w:rFonts w:ascii="Times New Roman" w:hAnsi="Times New Roman" w:cs="Times New Roman"/>
+          <w:b/>
+          <w:bCs/>
+          <w:sz w:val="24"/>
+          <w:szCs w:val="24"/>
+        </w:rPr>
+      </w:pPr>
+    </w:p>
+    <w:p>
+      <w:pPr>
+        <w:ind w:left="360"/>
+        <w:jc w:val="both"/>
+        <w:rPr>
+          <w:rFonts w:ascii="Times New Roman" w:hAnsi="Times New Roman" w:cs="Times New Roman"/>
+          <w:sz w:val="24"/>
+          <w:szCs w:val="24"/>
+        </w:rPr>
+      </w:pPr>
+    </w:p>
+    <w:p>
+      <w:pPr>
+        <w:ind w:left="360"/>
+        <w:jc w:val="both"/>
+        <w:rPr>
+          <w:rFonts w:ascii="Times New Roman" w:hAnsi="Times New Roman" w:cs="Times New Roman"/>
+          <w:b/>
+          <w:bCs/>
+          <w:sz w:val="24"/>
+          <w:szCs w:val="24"/>
+        </w:rPr>
+      </w:pPr>
+      <w:r>
+        <w:rPr>
+          <w:rFonts w:ascii="Times New Roman" w:hAnsi="Times New Roman" w:cs="Times New Roman"/>
+          <w:b/>
+          <w:bCs/>
+          <w:sz w:val="24"/>
+          <w:szCs w:val="24"/>
+        </w:rPr>
+        <w:lastRenderedPageBreak/>
+        <w:t xml:space="preserve">Testing </w:t>
+      </w:r>
+    </w:p>
+    <w:p>
+      <w:pPr>
+        <w:ind w:left="360"/>
+        <w:jc w:val="both"/>
+        <w:rPr>
+          <w:rFonts w:ascii="Times New Roman" w:hAnsi="Times New Roman" w:cs="Times New Roman"/>
+          <w:sz w:val="24"/>
+          <w:szCs w:val="24"/>
+        </w:rPr>
+      </w:pPr>
+      <w:r>
+        <w:rPr>
+          <w:rFonts w:ascii="Times New Roman" w:hAnsi="Times New Roman" w:cs="Times New Roman"/>
+          <w:sz w:val="24"/>
+          <w:szCs w:val="24"/>
+        </w:rPr>
+        <w:t xml:space="preserve">Perform functional testing to verify that the system's features and functionalities are working as expected. Conduct non-functional testing to test the system's scalability, reliability, and performance under different load conditions. Perform user acceptance testing to get feedback from stakeholders and identify any remaining issues or bugs. </w:t>
+      </w:r>
+    </w:p>
+    <w:p>
+      <w:pPr>
+        <w:ind w:left="360"/>
+        <w:jc w:val="both"/>
+        <w:rPr>
+          <w:rFonts w:ascii="Times New Roman" w:hAnsi="Times New Roman" w:cs="Times New Roman"/>
+          <w:b/>
+          <w:bCs/>
+          <w:sz w:val="24"/>
+          <w:szCs w:val="24"/>
+        </w:rPr>
+      </w:pPr>
+      <w:r>
+        <w:rPr>
+          <w:rFonts w:ascii="Times New Roman" w:hAnsi="Times New Roman" w:cs="Times New Roman"/>
+          <w:b/>
+          <w:bCs/>
+          <w:sz w:val="24"/>
+          <w:szCs w:val="24"/>
+        </w:rPr>
+        <w:t xml:space="preserve">Deployment </w:t>
+      </w:r>
+    </w:p>
+    <w:p>
+      <w:pPr>
+        <w:ind w:left="360"/>
+        <w:jc w:val="both"/>
+        <w:rPr>
+          <w:rFonts w:ascii="Times New Roman" w:hAnsi="Times New Roman" w:cs="Times New Roman"/>
+          <w:sz w:val="24"/>
+          <w:szCs w:val="24"/>
+        </w:rPr>
+      </w:pPr>
+      <w:r>
+        <w:rPr>
+          <w:rFonts w:ascii="Times New Roman" w:hAnsi="Times New Roman" w:cs="Times New Roman"/>
+          <w:sz w:val="24"/>
+          <w:szCs w:val="24"/>
+        </w:rPr>
+        <w:t xml:space="preserve">Deploy the system to a staging environment for final testing and quality assurance. Once the system has been thoroughly tested and approved, deploy it to a production environment for public use. Monitor the system's performance and user feedback to identify any issues or opportunities for improvement. </w:t>
+      </w:r>
+    </w:p>
+    <w:p>
+      <w:pPr>
+        <w:ind w:left="360"/>
+        <w:jc w:val="both"/>
+        <w:rPr>
+          <w:rFonts w:ascii="Times New Roman" w:hAnsi="Times New Roman" w:cs="Times New Roman"/>
+          <w:b/>
+          <w:bCs/>
+          <w:sz w:val="24"/>
+          <w:szCs w:val="24"/>
+        </w:rPr>
+      </w:pPr>
+      <w:r>
+        <w:rPr>
+          <w:rFonts w:ascii="Times New Roman" w:hAnsi="Times New Roman" w:cs="Times New Roman"/>
+          <w:b/>
+          <w:bCs/>
+          <w:sz w:val="24"/>
+          <w:szCs w:val="24"/>
+        </w:rPr>
+        <w:t xml:space="preserve">Maintenance and Updates </w:t>
+      </w:r>
+    </w:p>
+    <w:p>
+      <w:pPr>
+        <w:ind w:left="360"/>
+        <w:jc w:val="both"/>
+        <w:rPr>
+          <w:rFonts w:ascii="Times New Roman" w:hAnsi="Times New Roman" w:cs="Times New Roman"/>
+          <w:sz w:val="24"/>
+          <w:szCs w:val="24"/>
+        </w:rPr>
+      </w:pPr>
+      <w:r>
+        <w:rPr>
+          <w:rFonts w:ascii="Times New Roman" w:hAnsi="Times New Roman" w:cs="Times New Roman"/>
+          <w:sz w:val="24"/>
+          <w:szCs w:val="24"/>
+        </w:rPr>
+        <w:t>Provide ongoing maintenance and support for the system, including bug fixes, updates, and security patches. Incorporate user feedback and feature requests into future updates and iterations of the system.</w:t>
+      </w:r>
+    </w:p>
+    <w:p>
+      <w:pPr>
+        <w:ind w:left="360"/>
+        <w:jc w:val="both"/>
+        <w:rPr>
+          <w:rFonts w:ascii="Times New Roman" w:hAnsi="Times New Roman" w:cs="Times New Roman"/>
+          <w:sz w:val="24"/>
+          <w:szCs w:val="24"/>
+        </w:rPr>
+      </w:pPr>
+      <w:r>
+        <w:rPr>
+          <w:rFonts w:ascii="Times New Roman" w:hAnsi="Times New Roman" w:cs="Times New Roman"/>
+          <w:sz w:val="24"/>
+          <w:szCs w:val="24"/>
+        </w:rPr>
+        <w:t>Continuously monitor the system's performance and user feedback to ensure it remains up-to-date and meets the needs of its users.</w:t>
+      </w:r>
+    </w:p>
+    <w:p>
+      <w:pPr>
+        <w:ind w:left="360"/>
+        <w:rPr>
+          <w:rFonts w:ascii="Times New Roman" w:hAnsi="Times New Roman" w:cs="Times New Roman"/>
+          <w:sz w:val="24"/>
+          <w:szCs w:val="24"/>
+        </w:rPr>
+      </w:pPr>
+    </w:p>
+    <w:p>
+      <w:pPr>
+        <w:ind w:left="360"/>
+        <w:rPr>
+          <w:rFonts w:ascii="Times New Roman" w:hAnsi="Times New Roman" w:cs="Times New Roman"/>
+          <w:sz w:val="24"/>
+          <w:szCs w:val="24"/>
+        </w:rPr>
+      </w:pPr>
     </w:p>
     <w:p>
       <w:pPr>
@@ -2245,7 +5306,6 @@
           <w:sz w:val="28"/>
           <w:szCs w:val="28"/>
         </w:rPr>
-        <w:lastRenderedPageBreak/>
         <w:t>Marketing Plan</w:t>
       </w:r>
     </w:p>
@@ -2370,7 +5430,29 @@
           <w:sz w:val="24"/>
           <w:szCs w:val="24"/>
         </w:rPr>
-        <w:t>The software market for railway tracking and arrival time prediction is expanding rapidly. There is a growing demand for software that can provide real-time information about train schedules, delays, and cancellations in response to the rising number of railway passengers. There are a lot of players in the market, making it very competitive. Nonetheless, the market is as yet open to new players who can offer imaginative arrangements.</w:t>
+        <w:t xml:space="preserve">The software market for </w:t>
+      </w:r>
+      <w:r>
+        <w:rPr>
+          <w:rStyle w:val="Emphasis"/>
+          <w:rFonts w:ascii="Times New Roman" w:hAnsi="Times New Roman" w:cs="Times New Roman"/>
+          <w:i w:val="0"/>
+          <w:iCs w:val="0"/>
+          <w:sz w:val="24"/>
+          <w:szCs w:val="24"/>
+        </w:rPr>
+        <w:t xml:space="preserve">TrackMate </w:t>
+      </w:r>
+      <w:r>
+        <w:rPr>
+          <w:rStyle w:val="Emphasis"/>
+          <w:rFonts w:ascii="Times New Roman" w:hAnsi="Times New Roman" w:cs="Times New Roman"/>
+          <w:i w:val="0"/>
+          <w:iCs w:val="0"/>
+          <w:sz w:val="24"/>
+          <w:szCs w:val="24"/>
+        </w:rPr>
+        <w:t>is expanding rapidly. There is a growing demand for software that can provide real-time information about train schedules, delays, and cancellations in response to the rising number of railway passengers. There are a lot of players in the market, making it very competitive. Nonetheless, the market is as yet open to new players who can offer imaginative arrangements.</w:t>
       </w:r>
     </w:p>
     <w:p>
@@ -2428,6 +5510,7 @@
           <w:sz w:val="24"/>
           <w:szCs w:val="24"/>
         </w:rPr>
+        <w:lastRenderedPageBreak/>
         <w:t>Train passengers who are looking for real-time information about train schedules, delays, and cancellations are the target market for this software. Railway operators who want to boost customer satisfaction and enhance their services can also benefit from the software. Passengers on both domestic and international flights can make use of the software.</w:t>
       </w:r>
     </w:p>
@@ -2708,7 +5791,6 @@
           <w:sz w:val="24"/>
           <w:szCs w:val="24"/>
         </w:rPr>
-        <w:lastRenderedPageBreak/>
         <w:t>Email Marketing</w:t>
       </w:r>
     </w:p>
@@ -2910,6 +5992,7 @@
         <w:rPr>
           <w:rFonts w:ascii="Times New Roman" w:hAnsi="Times New Roman" w:cs="Times New Roman"/>
         </w:rPr>
+        <w:lastRenderedPageBreak/>
         <w:t xml:space="preserve">In your document you should provide proper cost analysis including development and marketing cost. Then you can show profit analysis. Based on your profit analysis </w:t>
       </w:r>
       <w:r>
@@ -2984,7 +6067,7 @@
           <w:szCs w:val="24"/>
         </w:rPr>
       </w:pPr>
-      <w:hyperlink r:id="rId6" w:history="1">
+      <w:hyperlink r:id="rId9" w:history="1">
         <w:r>
           <w:rPr>
             <w:rStyle w:val="Hyperlink"/>
@@ -3011,7 +6094,7 @@
           <w:szCs w:val="24"/>
         </w:rPr>
       </w:pPr>
-      <w:hyperlink r:id="rId7" w:history="1">
+      <w:hyperlink r:id="rId10" w:history="1">
         <w:r>
           <w:rPr>
             <w:rStyle w:val="Hyperlink"/>
@@ -3020,6 +6103,33 @@
             <w:szCs w:val="24"/>
           </w:rPr>
           <w:t>https://chat.openai.com/chat</w:t>
+        </w:r>
+      </w:hyperlink>
+    </w:p>
+    <w:p>
+      <w:pPr>
+        <w:pStyle w:val="ListParagraph"/>
+        <w:numPr>
+          <w:ilvl w:val="0"/>
+          <w:numId w:val="14"/>
+        </w:numPr>
+        <w:suppressAutoHyphens/>
+        <w:jc w:val="both"/>
+        <w:rPr>
+          <w:rFonts w:ascii="Times New Roman" w:hAnsi="Times New Roman" w:cs="Times New Roman"/>
+          <w:sz w:val="24"/>
+          <w:szCs w:val="24"/>
+        </w:rPr>
+      </w:pPr>
+      <w:hyperlink r:id="rId11" w:history="1">
+        <w:r>
+          <w:rPr>
+            <w:rStyle w:val="Hyperlink"/>
+            <w:rFonts w:ascii="Times New Roman" w:hAnsi="Times New Roman" w:cs="Times New Roman"/>
+            <w:sz w:val="24"/>
+            <w:szCs w:val="24"/>
+          </w:rPr>
+          <w:t>https://www.geeksforgeeks.org/software-engineering-requirements-engineering-process</w:t>
         </w:r>
       </w:hyperlink>
     </w:p>
@@ -5605,6 +8715,300 @@
       <w:iCs/>
     </w:rPr>
   </w:style>
+  <w:style w:type="table" w:styleId="TableGridLight">
+    <w:name w:val="Grid Table Light"/>
+    <w:basedOn w:val="TableNormal"/>
+    <w:uiPriority w:val="40"/>
+    <w:rsid w:val="007F7A16"/>
+    <w:pPr>
+      <w:spacing w:after="0" w:line="240" w:lineRule="auto"/>
+    </w:pPr>
+    <w:tblPr>
+      <w:tblBorders>
+        <w:top w:val="single" w:sz="4" w:space="0" w:color="BFBFBF" w:themeColor="background1" w:themeShade="BF"/>
+        <w:left w:val="single" w:sz="4" w:space="0" w:color="BFBFBF" w:themeColor="background1" w:themeShade="BF"/>
+        <w:bottom w:val="single" w:sz="4" w:space="0" w:color="BFBFBF" w:themeColor="background1" w:themeShade="BF"/>
+        <w:right w:val="single" w:sz="4" w:space="0" w:color="BFBFBF" w:themeColor="background1" w:themeShade="BF"/>
+        <w:insideH w:val="single" w:sz="4" w:space="0" w:color="BFBFBF" w:themeColor="background1" w:themeShade="BF"/>
+        <w:insideV w:val="single" w:sz="4" w:space="0" w:color="BFBFBF" w:themeColor="background1" w:themeShade="BF"/>
+      </w:tblBorders>
+    </w:tblPr>
+  </w:style>
+  <w:style w:type="table" w:styleId="PlainTable1">
+    <w:name w:val="Plain Table 1"/>
+    <w:basedOn w:val="TableNormal"/>
+    <w:uiPriority w:val="41"/>
+    <w:rsid w:val="007F7A16"/>
+    <w:pPr>
+      <w:spacing w:after="0" w:line="240" w:lineRule="auto"/>
+    </w:pPr>
+    <w:tblPr>
+      <w:tblStyleRowBandSize w:val="1"/>
+      <w:tblStyleColBandSize w:val="1"/>
+      <w:tblBorders>
+        <w:top w:val="single" w:sz="4" w:space="0" w:color="BFBFBF" w:themeColor="background1" w:themeShade="BF"/>
+        <w:left w:val="single" w:sz="4" w:space="0" w:color="BFBFBF" w:themeColor="background1" w:themeShade="BF"/>
+        <w:bottom w:val="single" w:sz="4" w:space="0" w:color="BFBFBF" w:themeColor="background1" w:themeShade="BF"/>
+        <w:right w:val="single" w:sz="4" w:space="0" w:color="BFBFBF" w:themeColor="background1" w:themeShade="BF"/>
+        <w:insideH w:val="single" w:sz="4" w:space="0" w:color="BFBFBF" w:themeColor="background1" w:themeShade="BF"/>
+        <w:insideV w:val="single" w:sz="4" w:space="0" w:color="BFBFBF" w:themeColor="background1" w:themeShade="BF"/>
+      </w:tblBorders>
+    </w:tblPr>
+    <w:tblStylePr w:type="firstRow">
+      <w:rPr>
+        <w:b/>
+        <w:bCs/>
+      </w:rPr>
+    </w:tblStylePr>
+    <w:tblStylePr w:type="lastRow">
+      <w:rPr>
+        <w:b/>
+        <w:bCs/>
+      </w:rPr>
+      <w:tblPr/>
+      <w:tcPr>
+        <w:tcBorders>
+          <w:top w:val="double" w:sz="4" w:space="0" w:color="BFBFBF" w:themeColor="background1" w:themeShade="BF"/>
+        </w:tcBorders>
+      </w:tcPr>
+    </w:tblStylePr>
+    <w:tblStylePr w:type="firstCol">
+      <w:rPr>
+        <w:b/>
+        <w:bCs/>
+      </w:rPr>
+    </w:tblStylePr>
+    <w:tblStylePr w:type="lastCol">
+      <w:rPr>
+        <w:b/>
+        <w:bCs/>
+      </w:rPr>
+    </w:tblStylePr>
+    <w:tblStylePr w:type="band1Vert">
+      <w:tblPr/>
+      <w:tcPr>
+        <w:shd w:val="clear" w:color="auto" w:fill="F2F2F2" w:themeFill="background1" w:themeFillShade="F2"/>
+      </w:tcPr>
+    </w:tblStylePr>
+    <w:tblStylePr w:type="band1Horz">
+      <w:tblPr/>
+      <w:tcPr>
+        <w:shd w:val="clear" w:color="auto" w:fill="F2F2F2" w:themeFill="background1" w:themeFillShade="F2"/>
+      </w:tcPr>
+    </w:tblStylePr>
+  </w:style>
+  <w:style w:type="table" w:styleId="GridTable4-Accent1">
+    <w:name w:val="Grid Table 4 Accent 1"/>
+    <w:basedOn w:val="TableNormal"/>
+    <w:uiPriority w:val="49"/>
+    <w:rsid w:val="007F7A16"/>
+    <w:pPr>
+      <w:spacing w:after="0" w:line="240" w:lineRule="auto"/>
+    </w:pPr>
+    <w:tblPr>
+      <w:tblStyleRowBandSize w:val="1"/>
+      <w:tblStyleColBandSize w:val="1"/>
+      <w:tblBorders>
+        <w:top w:val="single" w:sz="4" w:space="0" w:color="95B3D7" w:themeColor="accent1" w:themeTint="99"/>
+        <w:left w:val="single" w:sz="4" w:space="0" w:color="95B3D7" w:themeColor="accent1" w:themeTint="99"/>
+        <w:bottom w:val="single" w:sz="4" w:space="0" w:color="95B3D7" w:themeColor="accent1" w:themeTint="99"/>
+        <w:right w:val="single" w:sz="4" w:space="0" w:color="95B3D7" w:themeColor="accent1" w:themeTint="99"/>
+        <w:insideH w:val="single" w:sz="4" w:space="0" w:color="95B3D7" w:themeColor="accent1" w:themeTint="99"/>
+        <w:insideV w:val="single" w:sz="4" w:space="0" w:color="95B3D7" w:themeColor="accent1" w:themeTint="99"/>
+      </w:tblBorders>
+    </w:tblPr>
+    <w:tblStylePr w:type="firstRow">
+      <w:rPr>
+        <w:b/>
+        <w:bCs/>
+        <w:color w:val="FFFFFF" w:themeColor="background1"/>
+      </w:rPr>
+      <w:tblPr/>
+      <w:tcPr>
+        <w:tcBorders>
+          <w:top w:val="single" w:sz="4" w:space="0" w:color="4F81BD" w:themeColor="accent1"/>
+          <w:left w:val="single" w:sz="4" w:space="0" w:color="4F81BD" w:themeColor="accent1"/>
+          <w:bottom w:val="single" w:sz="4" w:space="0" w:color="4F81BD" w:themeColor="accent1"/>
+          <w:right w:val="single" w:sz="4" w:space="0" w:color="4F81BD" w:themeColor="accent1"/>
+          <w:insideH w:val="nil"/>
+          <w:insideV w:val="nil"/>
+        </w:tcBorders>
+        <w:shd w:val="clear" w:color="auto" w:fill="4F81BD" w:themeFill="accent1"/>
+      </w:tcPr>
+    </w:tblStylePr>
+    <w:tblStylePr w:type="lastRow">
+      <w:rPr>
+        <w:b/>
+        <w:bCs/>
+      </w:rPr>
+      <w:tblPr/>
+      <w:tcPr>
+        <w:tcBorders>
+          <w:top w:val="double" w:sz="4" w:space="0" w:color="4F81BD" w:themeColor="accent1"/>
+        </w:tcBorders>
+      </w:tcPr>
+    </w:tblStylePr>
+    <w:tblStylePr w:type="firstCol">
+      <w:rPr>
+        <w:b/>
+        <w:bCs/>
+      </w:rPr>
+    </w:tblStylePr>
+    <w:tblStylePr w:type="lastCol">
+      <w:rPr>
+        <w:b/>
+        <w:bCs/>
+      </w:rPr>
+    </w:tblStylePr>
+    <w:tblStylePr w:type="band1Vert">
+      <w:tblPr/>
+      <w:tcPr>
+        <w:shd w:val="clear" w:color="auto" w:fill="DBE5F1" w:themeFill="accent1" w:themeFillTint="33"/>
+      </w:tcPr>
+    </w:tblStylePr>
+    <w:tblStylePr w:type="band1Horz">
+      <w:tblPr/>
+      <w:tcPr>
+        <w:shd w:val="clear" w:color="auto" w:fill="DBE5F1" w:themeFill="accent1" w:themeFillTint="33"/>
+      </w:tcPr>
+    </w:tblStylePr>
+  </w:style>
+  <w:style w:type="table" w:styleId="GridTable3-Accent1">
+    <w:name w:val="Grid Table 3 Accent 1"/>
+    <w:basedOn w:val="TableNormal"/>
+    <w:uiPriority w:val="48"/>
+    <w:rsid w:val="009B43E6"/>
+    <w:pPr>
+      <w:spacing w:after="0" w:line="240" w:lineRule="auto"/>
+    </w:pPr>
+    <w:tblPr>
+      <w:tblStyleRowBandSize w:val="1"/>
+      <w:tblStyleColBandSize w:val="1"/>
+      <w:tblBorders>
+        <w:top w:val="single" w:sz="4" w:space="0" w:color="95B3D7" w:themeColor="accent1" w:themeTint="99"/>
+        <w:left w:val="single" w:sz="4" w:space="0" w:color="95B3D7" w:themeColor="accent1" w:themeTint="99"/>
+        <w:bottom w:val="single" w:sz="4" w:space="0" w:color="95B3D7" w:themeColor="accent1" w:themeTint="99"/>
+        <w:right w:val="single" w:sz="4" w:space="0" w:color="95B3D7" w:themeColor="accent1" w:themeTint="99"/>
+        <w:insideH w:val="single" w:sz="4" w:space="0" w:color="95B3D7" w:themeColor="accent1" w:themeTint="99"/>
+        <w:insideV w:val="single" w:sz="4" w:space="0" w:color="95B3D7" w:themeColor="accent1" w:themeTint="99"/>
+      </w:tblBorders>
+    </w:tblPr>
+    <w:tblStylePr w:type="firstRow">
+      <w:rPr>
+        <w:b/>
+        <w:bCs/>
+      </w:rPr>
+      <w:tblPr/>
+      <w:tcPr>
+        <w:tcBorders>
+          <w:top w:val="nil"/>
+          <w:left w:val="nil"/>
+          <w:right w:val="nil"/>
+          <w:insideH w:val="nil"/>
+          <w:insideV w:val="nil"/>
+        </w:tcBorders>
+        <w:shd w:val="clear" w:color="auto" w:fill="FFFFFF" w:themeFill="background1"/>
+      </w:tcPr>
+    </w:tblStylePr>
+    <w:tblStylePr w:type="lastRow">
+      <w:rPr>
+        <w:b/>
+        <w:bCs/>
+      </w:rPr>
+      <w:tblPr/>
+      <w:tcPr>
+        <w:tcBorders>
+          <w:left w:val="nil"/>
+          <w:bottom w:val="nil"/>
+          <w:right w:val="nil"/>
+          <w:insideH w:val="nil"/>
+          <w:insideV w:val="nil"/>
+        </w:tcBorders>
+        <w:shd w:val="clear" w:color="auto" w:fill="FFFFFF" w:themeFill="background1"/>
+      </w:tcPr>
+    </w:tblStylePr>
+    <w:tblStylePr w:type="firstCol">
+      <w:pPr>
+        <w:jc w:val="right"/>
+      </w:pPr>
+      <w:rPr>
+        <w:i/>
+        <w:iCs/>
+      </w:rPr>
+      <w:tblPr/>
+      <w:tcPr>
+        <w:tcBorders>
+          <w:top w:val="nil"/>
+          <w:left w:val="nil"/>
+          <w:bottom w:val="nil"/>
+          <w:insideH w:val="nil"/>
+          <w:insideV w:val="nil"/>
+        </w:tcBorders>
+        <w:shd w:val="clear" w:color="auto" w:fill="FFFFFF" w:themeFill="background1"/>
+      </w:tcPr>
+    </w:tblStylePr>
+    <w:tblStylePr w:type="lastCol">
+      <w:rPr>
+        <w:i/>
+        <w:iCs/>
+      </w:rPr>
+      <w:tblPr/>
+      <w:tcPr>
+        <w:tcBorders>
+          <w:top w:val="nil"/>
+          <w:bottom w:val="nil"/>
+          <w:right w:val="nil"/>
+          <w:insideH w:val="nil"/>
+          <w:insideV w:val="nil"/>
+        </w:tcBorders>
+        <w:shd w:val="clear" w:color="auto" w:fill="FFFFFF" w:themeFill="background1"/>
+      </w:tcPr>
+    </w:tblStylePr>
+    <w:tblStylePr w:type="band1Vert">
+      <w:tblPr/>
+      <w:tcPr>
+        <w:shd w:val="clear" w:color="auto" w:fill="DBE5F1" w:themeFill="accent1" w:themeFillTint="33"/>
+      </w:tcPr>
+    </w:tblStylePr>
+    <w:tblStylePr w:type="band1Horz">
+      <w:tblPr/>
+      <w:tcPr>
+        <w:shd w:val="clear" w:color="auto" w:fill="DBE5F1" w:themeFill="accent1" w:themeFillTint="33"/>
+      </w:tcPr>
+    </w:tblStylePr>
+    <w:tblStylePr w:type="neCell">
+      <w:tblPr/>
+      <w:tcPr>
+        <w:tcBorders>
+          <w:bottom w:val="single" w:sz="4" w:space="0" w:color="95B3D7" w:themeColor="accent1" w:themeTint="99"/>
+        </w:tcBorders>
+      </w:tcPr>
+    </w:tblStylePr>
+    <w:tblStylePr w:type="nwCell">
+      <w:tblPr/>
+      <w:tcPr>
+        <w:tcBorders>
+          <w:bottom w:val="single" w:sz="4" w:space="0" w:color="95B3D7" w:themeColor="accent1" w:themeTint="99"/>
+        </w:tcBorders>
+      </w:tcPr>
+    </w:tblStylePr>
+    <w:tblStylePr w:type="seCell">
+      <w:tblPr/>
+      <w:tcPr>
+        <w:tcBorders>
+          <w:top w:val="single" w:sz="4" w:space="0" w:color="95B3D7" w:themeColor="accent1" w:themeTint="99"/>
+        </w:tcBorders>
+      </w:tcPr>
+    </w:tblStylePr>
+    <w:tblStylePr w:type="swCell">
+      <w:tblPr/>
+      <w:tcPr>
+        <w:tcBorders>
+          <w:top w:val="single" w:sz="4" w:space="0" w:color="95B3D7" w:themeColor="accent1" w:themeTint="99"/>
+        </w:tcBorders>
+      </w:tcPr>
+    </w:tblStylePr>
+  </w:style>
 </w:styles>
 </file>
 

</xml_diff>

<commit_message>
Use case & Class diagram are done
</commit_message>
<xml_diff>
--- a/Railway Tracking and Arrival Time Prediction .docx
+++ b/Railway Tracking and Arrival Time Prediction .docx
@@ -365,7 +365,6 @@
     <w:p>
       <w:pPr>
         <w:pStyle w:val="Default"/>
-        <w:ind w:left="2880"/>
         <w:rPr>
           <w:sz w:val="32"/>
           <w:szCs w:val="32"/>
@@ -378,7 +377,7 @@
           <w:sz w:val="32"/>
           <w:szCs w:val="32"/>
         </w:rPr>
-        <w:br/>
+        <w:t xml:space="preserve">                                </w:t>
       </w:r>
       <w:r>
         <w:rPr>
@@ -420,7 +419,6 @@
     <w:p>
       <w:pPr>
         <w:pStyle w:val="Default"/>
-        <w:ind w:left="2160" w:firstLine="720"/>
         <w:rPr>
           <w:sz w:val="32"/>
           <w:szCs w:val="32"/>
@@ -434,45 +432,8 @@
           <w:sz w:val="32"/>
           <w:szCs w:val="32"/>
         </w:rPr>
-        <w:t>IN JAM IFTA KHAR NUR</w:t>
-      </w:r>
-      <w:r>
-        <w:rPr>
-          <w:i/>
-          <w:iCs/>
-          <w:sz w:val="32"/>
-          <w:szCs w:val="32"/>
-        </w:rPr>
-        <w:t xml:space="preserve"> (</w:t>
-      </w:r>
-      <w:r>
-        <w:rPr>
-          <w:i/>
-          <w:iCs/>
-          <w:sz w:val="32"/>
-          <w:szCs w:val="32"/>
-        </w:rPr>
-        <w:t>20-43040-1</w:t>
-      </w:r>
-      <w:r>
-        <w:rPr>
-          <w:i/>
-          <w:iCs/>
-          <w:sz w:val="32"/>
-          <w:szCs w:val="32"/>
-        </w:rPr>
-        <w:t xml:space="preserve">) </w:t>
-      </w:r>
-    </w:p>
-    <w:p>
-      <w:pPr>
-        <w:pStyle w:val="Default"/>
-        <w:ind w:left="2880"/>
-        <w:rPr>
-          <w:sz w:val="32"/>
-          <w:szCs w:val="32"/>
-        </w:rPr>
-      </w:pPr>
+        <w:t xml:space="preserve">                               </w:t>
+      </w:r>
       <w:r>
         <w:rPr>
           <w:rStyle w:val="ui-provider"/>
@@ -481,7 +442,7 @@
           <w:sz w:val="32"/>
           <w:szCs w:val="32"/>
         </w:rPr>
-        <w:t>SHOPNAMOY SAHA PRONOY</w:t>
+        <w:t>IN JAM IFTA KHAR NUR</w:t>
       </w:r>
       <w:r>
         <w:rPr>
@@ -499,7 +460,7 @@
           <w:sz w:val="32"/>
           <w:szCs w:val="32"/>
         </w:rPr>
-        <w:t>19-41199-2</w:t>
+        <w:t>20-43040-1</w:t>
       </w:r>
       <w:r>
         <w:rPr>
@@ -514,7 +475,6 @@
     <w:p>
       <w:pPr>
         <w:pStyle w:val="Default"/>
-        <w:ind w:left="2880"/>
         <w:rPr>
           <w:sz w:val="32"/>
           <w:szCs w:val="32"/>
@@ -528,16 +488,17 @@
           <w:sz w:val="32"/>
           <w:szCs w:val="32"/>
         </w:rPr>
-        <w:t>DIPUNKOR SARKER</w:t>
-      </w:r>
-      <w:r>
-        <w:rPr>
+        <w:t xml:space="preserve">                               </w:t>
+      </w:r>
+      <w:r>
+        <w:rPr>
+          <w:rStyle w:val="ui-provider"/>
           <w:i/>
           <w:iCs/>
           <w:sz w:val="32"/>
           <w:szCs w:val="32"/>
         </w:rPr>
-        <w:t xml:space="preserve"> (</w:t>
+        <w:t>SHOPNAMOY SAHA PRONOY</w:t>
       </w:r>
       <w:r>
         <w:rPr>
@@ -546,7 +507,7 @@
           <w:sz w:val="32"/>
           <w:szCs w:val="32"/>
         </w:rPr>
-        <w:t>18-37976-2</w:t>
+        <w:t xml:space="preserve"> (</w:t>
       </w:r>
       <w:r>
         <w:rPr>
@@ -555,6 +516,71 @@
           <w:sz w:val="32"/>
           <w:szCs w:val="32"/>
         </w:rPr>
+        <w:t>19-41199-2</w:t>
+      </w:r>
+      <w:r>
+        <w:rPr>
+          <w:i/>
+          <w:iCs/>
+          <w:sz w:val="32"/>
+          <w:szCs w:val="32"/>
+        </w:rPr>
+        <w:t xml:space="preserve">) </w:t>
+      </w:r>
+    </w:p>
+    <w:p>
+      <w:pPr>
+        <w:pStyle w:val="Default"/>
+        <w:rPr>
+          <w:sz w:val="32"/>
+          <w:szCs w:val="32"/>
+        </w:rPr>
+      </w:pPr>
+      <w:r>
+        <w:rPr>
+          <w:rStyle w:val="ui-provider"/>
+          <w:i/>
+          <w:iCs/>
+          <w:sz w:val="32"/>
+          <w:szCs w:val="32"/>
+        </w:rPr>
+        <w:t xml:space="preserve">                               </w:t>
+      </w:r>
+      <w:r>
+        <w:rPr>
+          <w:rStyle w:val="ui-provider"/>
+          <w:i/>
+          <w:iCs/>
+          <w:sz w:val="32"/>
+          <w:szCs w:val="32"/>
+        </w:rPr>
+        <w:t>DIPUNKOR SARKER</w:t>
+      </w:r>
+      <w:r>
+        <w:rPr>
+          <w:i/>
+          <w:iCs/>
+          <w:sz w:val="32"/>
+          <w:szCs w:val="32"/>
+        </w:rPr>
+        <w:t xml:space="preserve"> (</w:t>
+      </w:r>
+      <w:r>
+        <w:rPr>
+          <w:i/>
+          <w:iCs/>
+          <w:sz w:val="32"/>
+          <w:szCs w:val="32"/>
+        </w:rPr>
+        <w:t>18-37976-2</w:t>
+      </w:r>
+      <w:r>
+        <w:rPr>
+          <w:i/>
+          <w:iCs/>
+          <w:sz w:val="32"/>
+          <w:szCs w:val="32"/>
+        </w:rPr>
         <w:t xml:space="preserve">) </w:t>
       </w:r>
     </w:p>
@@ -568,6 +594,20 @@
       <w:pPr>
         <w:pStyle w:val="Default"/>
         <w:ind w:left="720" w:firstLine="720"/>
+      </w:pPr>
+    </w:p>
+    <w:p>
+      <w:pPr>
+        <w:pStyle w:val="ListParagraph"/>
+        <w:ind w:left="360"/>
+        <w:rPr>
+          <w:rFonts w:ascii="Times New Roman" w:hAnsi="Times New Roman" w:cs="Times New Roman"/>
+          <w:b/>
+          <w:bCs/>
+          <w:iCs/>
+          <w:sz w:val="28"/>
+          <w:szCs w:val="28"/>
+        </w:rPr>
       </w:pPr>
     </w:p>
     <w:p>
@@ -1898,78 +1938,1079 @@
         </w:rPr>
         <w:t xml:space="preserve"> </w:t>
       </w:r>
-      <w:r>
-        <w:rPr>
-          <w:rFonts w:ascii="Times New Roman" w:hAnsi="Times New Roman" w:cs="Times New Roman"/>
-          <w:b/>
-          <w:color w:val="FF0000"/>
-          <w:sz w:val="24"/>
-          <w:szCs w:val="24"/>
-        </w:rPr>
-        <w:t>(Any 3 types)</w:t>
-      </w:r>
-    </w:p>
-    <w:p>
-      <w:pPr>
-        <w:pStyle w:val="ListParagraph"/>
-        <w:numPr>
-          <w:ilvl w:val="0"/>
-          <w:numId w:val="6"/>
-        </w:numPr>
-        <w:rPr>
-          <w:rFonts w:ascii="Times New Roman" w:hAnsi="Times New Roman" w:cs="Times New Roman"/>
+    </w:p>
+    <w:p>
+      <w:pPr>
+        <w:pStyle w:val="ListParagraph"/>
+        <w:ind w:left="360"/>
+        <w:rPr>
+          <w:rFonts w:ascii="Times New Roman" w:hAnsi="Times New Roman" w:cs="Times New Roman"/>
+          <w:b/>
+          <w:sz w:val="24"/>
+          <w:szCs w:val="24"/>
+        </w:rPr>
+      </w:pPr>
+    </w:p>
+    <w:p>
+      <w:pPr>
+        <w:pStyle w:val="ListParagraph"/>
+        <w:ind w:left="360"/>
+        <w:rPr>
+          <w:rFonts w:ascii="Times New Roman" w:hAnsi="Times New Roman" w:cs="Times New Roman"/>
+          <w:b/>
+          <w:bCs/>
           <w:iCs/>
-        </w:rPr>
-      </w:pPr>
-      <w:r>
-        <w:rPr>
-          <w:rFonts w:ascii="Times New Roman" w:hAnsi="Times New Roman" w:cs="Times New Roman"/>
+          <w:sz w:val="24"/>
+          <w:szCs w:val="24"/>
+        </w:rPr>
+      </w:pPr>
+      <w:r>
+        <w:rPr>
+          <w:rFonts w:ascii="Times New Roman" w:hAnsi="Times New Roman" w:cs="Times New Roman"/>
+          <w:b/>
+          <w:bCs/>
           <w:iCs/>
-        </w:rPr>
-        <w:t>D</w:t>
-      </w:r>
-      <w:r>
-        <w:rPr>
-          <w:rFonts w:ascii="Times New Roman" w:hAnsi="Times New Roman" w:cs="Times New Roman"/>
+          <w:sz w:val="24"/>
+          <w:szCs w:val="24"/>
+        </w:rPr>
+        <w:t xml:space="preserve">  </w:t>
+      </w:r>
+      <w:r>
+        <w:rPr>
+          <w:rFonts w:ascii="Times New Roman" w:hAnsi="Times New Roman" w:cs="Times New Roman"/>
+          <w:b/>
+          <w:bCs/>
           <w:iCs/>
-        </w:rPr>
-        <w:t>raw use-case</w:t>
-      </w:r>
-      <w:r>
-        <w:rPr>
-          <w:rFonts w:ascii="Times New Roman" w:hAnsi="Times New Roman" w:cs="Times New Roman"/>
+          <w:sz w:val="24"/>
+          <w:szCs w:val="24"/>
+        </w:rPr>
+        <w:t xml:space="preserve">Use Case </w:t>
+      </w:r>
+      <w:proofErr w:type="gramStart"/>
+      <w:r>
+        <w:rPr>
+          <w:rFonts w:ascii="Times New Roman" w:hAnsi="Times New Roman" w:cs="Times New Roman"/>
+          <w:b/>
+          <w:bCs/>
           <w:iCs/>
-        </w:rPr>
-        <w:t xml:space="preserve"> diagram, activity diagram, </w:t>
-      </w:r>
-      <w:r>
-        <w:rPr>
-          <w:rFonts w:ascii="Times New Roman" w:hAnsi="Times New Roman" w:cs="Times New Roman"/>
+          <w:sz w:val="24"/>
+          <w:szCs w:val="24"/>
+        </w:rPr>
+        <w:t>Diagram :</w:t>
+      </w:r>
+      <w:proofErr w:type="gramEnd"/>
+      <w:r>
+        <w:rPr>
+          <w:rFonts w:ascii="Times New Roman" w:hAnsi="Times New Roman" w:cs="Times New Roman"/>
+          <w:b/>
+          <w:bCs/>
           <w:iCs/>
-        </w:rPr>
-        <w:t>class diagram</w:t>
-      </w:r>
-      <w:r>
-        <w:rPr>
-          <w:rFonts w:ascii="Times New Roman" w:hAnsi="Times New Roman" w:cs="Times New Roman"/>
+          <w:sz w:val="24"/>
+          <w:szCs w:val="24"/>
+        </w:rPr>
+        <w:t xml:space="preserve">    </w:t>
+      </w:r>
+    </w:p>
+    <w:p>
+      <w:pPr>
+        <w:pStyle w:val="ListParagraph"/>
+        <w:ind w:left="360"/>
+        <w:rPr>
+          <w:rFonts w:ascii="Times New Roman" w:hAnsi="Times New Roman" w:cs="Times New Roman"/>
+          <w:b/>
+          <w:bCs/>
           <w:iCs/>
-        </w:rPr>
-        <w:t>, E-R diagram</w:t>
-      </w:r>
-      <w:r>
-        <w:rPr>
-          <w:rFonts w:ascii="Times New Roman" w:hAnsi="Times New Roman" w:cs="Times New Roman"/>
+          <w:sz w:val="24"/>
+          <w:szCs w:val="24"/>
+        </w:rPr>
+      </w:pPr>
+      <w:r>
+        <w:rPr>
+          <w:rFonts w:ascii="Times New Roman" w:hAnsi="Times New Roman" w:cs="Times New Roman"/>
+          <w:b/>
+          <w:bCs/>
           <w:iCs/>
-        </w:rPr>
-        <w:t xml:space="preserve"> to describe the solution software you are proposing</w:t>
-      </w:r>
-      <w:r>
-        <w:rPr>
-          <w:rFonts w:ascii="Times New Roman" w:hAnsi="Times New Roman" w:cs="Times New Roman"/>
+          <w:sz w:val="24"/>
+          <w:szCs w:val="24"/>
+        </w:rPr>
+        <w:t xml:space="preserve">           </w:t>
+      </w:r>
+    </w:p>
+    <w:p>
+      <w:pPr>
+        <w:pStyle w:val="ListParagraph"/>
+        <w:ind w:left="360"/>
+        <w:rPr>
+          <w:rFonts w:ascii="Times New Roman" w:hAnsi="Times New Roman" w:cs="Times New Roman"/>
+          <w:i/>
+        </w:rPr>
+      </w:pPr>
+      <w:r>
+        <w:rPr>
+          <w:rFonts w:ascii="Times New Roman" w:hAnsi="Times New Roman" w:cs="Times New Roman"/>
+          <w:b/>
+          <w:bCs/>
           <w:iCs/>
+          <w:noProof/>
+          <w:sz w:val="24"/>
+          <w:szCs w:val="24"/>
+        </w:rPr>
+        <w:drawing>
+          <wp:anchor distT="0" distB="0" distL="114300" distR="114300" simplePos="0" relativeHeight="251656704" behindDoc="0" locked="0" layoutInCell="1" allowOverlap="1" wp14:anchorId="0F43B6BC" wp14:editId="121A0024">
+            <wp:simplePos x="0" y="0"/>
+            <wp:positionH relativeFrom="column">
+              <wp:posOffset>30480</wp:posOffset>
+            </wp:positionH>
+            <wp:positionV relativeFrom="paragraph">
+              <wp:posOffset>12065</wp:posOffset>
+            </wp:positionV>
+            <wp:extent cx="6141720" cy="3361055"/>
+            <wp:effectExtent l="0" t="0" r="0" b="0"/>
+            <wp:wrapNone/>
+            <wp:docPr id="5" name="Picture 5"/>
+            <wp:cNvGraphicFramePr>
+              <a:graphicFrameLocks xmlns:a="http://schemas.openxmlformats.org/drawingml/2006/main" noChangeAspect="1"/>
+            </wp:cNvGraphicFramePr>
+            <a:graphic xmlns:a="http://schemas.openxmlformats.org/drawingml/2006/main">
+              <a:graphicData uri="http://schemas.openxmlformats.org/drawingml/2006/picture">
+                <pic:pic xmlns:pic="http://schemas.openxmlformats.org/drawingml/2006/picture">
+                  <pic:nvPicPr>
+                    <pic:cNvPr id="5" name="Picture 5"/>
+                    <pic:cNvPicPr/>
+                  </pic:nvPicPr>
+                  <pic:blipFill>
+                    <a:blip r:embed="rId6">
+                      <a:extLst>
+                        <a:ext uri="{28A0092B-C50C-407E-A947-70E740481C1C}">
+                          <a14:useLocalDpi xmlns:a14="http://schemas.microsoft.com/office/drawing/2010/main" val="0"/>
+                        </a:ext>
+                      </a:extLst>
+                    </a:blip>
+                    <a:stretch>
+                      <a:fillRect/>
+                    </a:stretch>
+                  </pic:blipFill>
+                  <pic:spPr>
+                    <a:xfrm>
+                      <a:off x="0" y="0"/>
+                      <a:ext cx="6141720" cy="3361055"/>
+                    </a:xfrm>
+                    <a:prstGeom prst="rect">
+                      <a:avLst/>
+                    </a:prstGeom>
+                  </pic:spPr>
+                </pic:pic>
+              </a:graphicData>
+            </a:graphic>
+            <wp14:sizeRelH relativeFrom="margin">
+              <wp14:pctWidth>0</wp14:pctWidth>
+            </wp14:sizeRelH>
+            <wp14:sizeRelV relativeFrom="margin">
+              <wp14:pctHeight>0</wp14:pctHeight>
+            </wp14:sizeRelV>
+          </wp:anchor>
+        </w:drawing>
+      </w:r>
+    </w:p>
+    <w:p>
+      <w:pPr>
+        <w:pStyle w:val="ListParagraph"/>
+        <w:ind w:left="360"/>
+        <w:rPr>
+          <w:rFonts w:ascii="Times New Roman" w:hAnsi="Times New Roman" w:cs="Times New Roman"/>
+          <w:i/>
+        </w:rPr>
+      </w:pPr>
+    </w:p>
+    <w:p>
+      <w:pPr>
+        <w:pStyle w:val="ListParagraph"/>
+        <w:ind w:left="360"/>
+        <w:rPr>
+          <w:rFonts w:ascii="Times New Roman" w:hAnsi="Times New Roman" w:cs="Times New Roman"/>
+          <w:i/>
+        </w:rPr>
+      </w:pPr>
+    </w:p>
+    <w:p>
+      <w:pPr>
+        <w:pStyle w:val="ListParagraph"/>
+        <w:ind w:left="360"/>
+        <w:rPr>
+          <w:rFonts w:ascii="Times New Roman" w:hAnsi="Times New Roman" w:cs="Times New Roman"/>
+          <w:i/>
+        </w:rPr>
+      </w:pPr>
+    </w:p>
+    <w:p>
+      <w:pPr>
+        <w:pStyle w:val="ListParagraph"/>
+        <w:ind w:left="360"/>
+        <w:rPr>
+          <w:rFonts w:ascii="Times New Roman" w:hAnsi="Times New Roman" w:cs="Times New Roman"/>
+          <w:i/>
+        </w:rPr>
+      </w:pPr>
+    </w:p>
+    <w:p>
+      <w:pPr>
+        <w:pStyle w:val="ListParagraph"/>
+        <w:ind w:left="360"/>
+        <w:rPr>
+          <w:rFonts w:ascii="Times New Roman" w:hAnsi="Times New Roman" w:cs="Times New Roman"/>
+          <w:i/>
+        </w:rPr>
+      </w:pPr>
+    </w:p>
+    <w:p>
+      <w:pPr>
+        <w:pStyle w:val="ListParagraph"/>
+        <w:ind w:left="360"/>
+        <w:rPr>
+          <w:rFonts w:ascii="Times New Roman" w:hAnsi="Times New Roman" w:cs="Times New Roman"/>
+          <w:i/>
+        </w:rPr>
+      </w:pPr>
+    </w:p>
+    <w:p>
+      <w:pPr>
+        <w:pStyle w:val="ListParagraph"/>
+        <w:ind w:left="360"/>
+        <w:rPr>
+          <w:rFonts w:ascii="Times New Roman" w:hAnsi="Times New Roman" w:cs="Times New Roman"/>
+          <w:i/>
+        </w:rPr>
+      </w:pPr>
+    </w:p>
+    <w:p>
+      <w:pPr>
+        <w:pStyle w:val="ListParagraph"/>
+        <w:ind w:left="360"/>
+        <w:rPr>
+          <w:rFonts w:ascii="Times New Roman" w:hAnsi="Times New Roman" w:cs="Times New Roman"/>
+          <w:i/>
+        </w:rPr>
+      </w:pPr>
+    </w:p>
+    <w:p>
+      <w:pPr>
+        <w:pStyle w:val="ListParagraph"/>
+        <w:ind w:left="360"/>
+        <w:rPr>
+          <w:rFonts w:ascii="Times New Roman" w:hAnsi="Times New Roman" w:cs="Times New Roman"/>
+          <w:i/>
+        </w:rPr>
+      </w:pPr>
+    </w:p>
+    <w:p>
+      <w:pPr>
+        <w:pStyle w:val="ListParagraph"/>
+        <w:ind w:left="360"/>
+        <w:rPr>
+          <w:rFonts w:ascii="Times New Roman" w:hAnsi="Times New Roman" w:cs="Times New Roman"/>
+          <w:i/>
+        </w:rPr>
+      </w:pPr>
+    </w:p>
+    <w:p>
+      <w:pPr>
+        <w:pStyle w:val="ListParagraph"/>
+        <w:ind w:left="360"/>
+        <w:rPr>
+          <w:rFonts w:ascii="Times New Roman" w:hAnsi="Times New Roman" w:cs="Times New Roman"/>
+          <w:i/>
+        </w:rPr>
+      </w:pPr>
+    </w:p>
+    <w:p>
+      <w:pPr>
+        <w:pStyle w:val="ListParagraph"/>
+        <w:ind w:left="360"/>
+        <w:rPr>
+          <w:rFonts w:ascii="Times New Roman" w:hAnsi="Times New Roman" w:cs="Times New Roman"/>
+          <w:i/>
+        </w:rPr>
+      </w:pPr>
+      <w:r>
+        <w:rPr>
+          <w:noProof/>
+        </w:rPr>
+        <w:pict w14:anchorId="7DC6CE39">
+          <v:shapetype id="_x0000_t202" coordsize="21600,21600" o:spt="202" path="m,l,21600r21600,l21600,xe">
+            <v:stroke joinstyle="miter"/>
+            <v:path gradientshapeok="t" o:connecttype="rect"/>
+          </v:shapetype>
+          <v:shape id="Text Box 2" o:spid="_x0000_s1026" type="#_x0000_t202" style="position:absolute;left:0;text-align:left;margin-left:208.95pt;margin-top:71.2pt;width:131.3pt;height:23.6pt;z-index:251670016;visibility:visible;mso-wrap-distance-left:9pt;mso-wrap-distance-top:3.6pt;mso-wrap-distance-right:9pt;mso-wrap-distance-bottom:3.6pt;mso-position-horizontal-relative:text;mso-position-vertical-relative:text;mso-width-relative:margin;mso-height-relative:margin;v-text-anchor:top" fillcolor="#daeef3 [664]" strokecolor="white [3212]">
+            <v:textbox>
+              <w:txbxContent>
+                <w:p>
+                  <w:r>
+                    <w:rPr>
+                      <w:i/>
+                      <w:iCs/>
+                      <w:sz w:val="20"/>
+                      <w:szCs w:val="20"/>
+                    </w:rPr>
+                    <w:t xml:space="preserve">Fig 1: -Use </w:t>
+                  </w:r>
+                  <w:proofErr w:type="gramStart"/>
+                  <w:r>
+                    <w:rPr>
+                      <w:i/>
+                      <w:iCs/>
+                      <w:sz w:val="20"/>
+                      <w:szCs w:val="20"/>
+                    </w:rPr>
+                    <w:t xml:space="preserve">Case </w:t>
+                  </w:r>
+                  <w:r>
+                    <w:rPr>
+                      <w:i/>
+                      <w:iCs/>
+                      <w:sz w:val="20"/>
+                      <w:szCs w:val="20"/>
+                    </w:rPr>
+                    <w:t xml:space="preserve"> </w:t>
+                  </w:r>
+                  <w:r>
+                    <w:rPr>
+                      <w:i/>
+                      <w:iCs/>
+                      <w:sz w:val="20"/>
+                      <w:szCs w:val="20"/>
+                    </w:rPr>
+                    <w:t>Di</w:t>
+                  </w:r>
+                  <w:r>
+                    <w:rPr>
+                      <w:i/>
+                      <w:iCs/>
+                      <w:sz w:val="20"/>
+                      <w:szCs w:val="20"/>
+                    </w:rPr>
+                    <w:t>ag</w:t>
+                  </w:r>
+                  <w:r>
+                    <w:rPr>
+                      <w:i/>
+                      <w:iCs/>
+                      <w:sz w:val="20"/>
+                      <w:szCs w:val="20"/>
+                    </w:rPr>
+                    <w:t>ram</w:t>
+                  </w:r>
+                  <w:proofErr w:type="gramEnd"/>
+                </w:p>
+              </w:txbxContent>
+            </v:textbox>
+            <w10:wrap type="square"/>
+          </v:shape>
+        </w:pict>
+      </w:r>
+    </w:p>
+    <w:p>
+      <w:pPr>
+        <w:ind w:left="360"/>
+        <w:jc w:val="both"/>
+        <w:rPr>
+          <w:rFonts w:ascii="Times New Roman" w:hAnsi="Times New Roman" w:cs="Times New Roman"/>
+          <w:iCs/>
+          <w:sz w:val="24"/>
+          <w:szCs w:val="24"/>
+        </w:rPr>
+      </w:pPr>
+      <w:r>
+        <w:rPr>
+          <w:rFonts w:ascii="Times New Roman" w:hAnsi="Times New Roman" w:cs="Times New Roman"/>
+          <w:iCs/>
+          <w:sz w:val="24"/>
+          <w:szCs w:val="24"/>
+        </w:rPr>
+        <w:lastRenderedPageBreak/>
+        <w:t xml:space="preserve">The use case diagram shows the system's interactions with two primary actors: Admin and User. The </w:t>
+      </w:r>
+      <w:proofErr w:type="gramStart"/>
+      <w:r>
+        <w:rPr>
+          <w:rFonts w:ascii="Times New Roman" w:hAnsi="Times New Roman" w:cs="Times New Roman"/>
+          <w:iCs/>
+          <w:sz w:val="24"/>
+          <w:szCs w:val="24"/>
+        </w:rPr>
+        <w:t>Admin</w:t>
+      </w:r>
+      <w:proofErr w:type="gramEnd"/>
+      <w:r>
+        <w:rPr>
+          <w:rFonts w:ascii="Times New Roman" w:hAnsi="Times New Roman" w:cs="Times New Roman"/>
+          <w:iCs/>
+          <w:sz w:val="24"/>
+          <w:szCs w:val="24"/>
+        </w:rPr>
+        <w:t xml:space="preserve"> has access to use cases for managing train information, while the User has use cases for viewing and tracking trains, filing complaints, and sharing information.</w:t>
+      </w:r>
+    </w:p>
+    <w:p>
+      <w:pPr>
+        <w:ind w:left="360"/>
+        <w:jc w:val="both"/>
+        <w:rPr>
+          <w:rFonts w:ascii="Times New Roman" w:hAnsi="Times New Roman" w:cs="Times New Roman"/>
+          <w:b/>
+          <w:bCs/>
+          <w:iCs/>
+          <w:sz w:val="24"/>
+          <w:szCs w:val="24"/>
+        </w:rPr>
+      </w:pPr>
+      <w:r>
+        <w:rPr>
+          <w:rFonts w:ascii="Times New Roman" w:hAnsi="Times New Roman" w:cs="Times New Roman"/>
+          <w:iCs/>
+          <w:noProof/>
+          <w:sz w:val="24"/>
+          <w:szCs w:val="24"/>
+        </w:rPr>
+        <w:drawing>
+          <wp:anchor distT="0" distB="0" distL="114300" distR="114300" simplePos="0" relativeHeight="251663872" behindDoc="0" locked="0" layoutInCell="1" allowOverlap="1" wp14:anchorId="61FE5765" wp14:editId="08B69D28">
+            <wp:simplePos x="0" y="0"/>
+            <wp:positionH relativeFrom="column">
+              <wp:posOffset>-137160</wp:posOffset>
+            </wp:positionH>
+            <wp:positionV relativeFrom="paragraph">
+              <wp:posOffset>259080</wp:posOffset>
+            </wp:positionV>
+            <wp:extent cx="6682740" cy="3922508"/>
+            <wp:effectExtent l="0" t="0" r="0" b="0"/>
+            <wp:wrapNone/>
+            <wp:docPr id="6" name="Picture 6"/>
+            <wp:cNvGraphicFramePr>
+              <a:graphicFrameLocks xmlns:a="http://schemas.openxmlformats.org/drawingml/2006/main" noChangeAspect="1"/>
+            </wp:cNvGraphicFramePr>
+            <a:graphic xmlns:a="http://schemas.openxmlformats.org/drawingml/2006/main">
+              <a:graphicData uri="http://schemas.openxmlformats.org/drawingml/2006/picture">
+                <pic:pic xmlns:pic="http://schemas.openxmlformats.org/drawingml/2006/picture">
+                  <pic:nvPicPr>
+                    <pic:cNvPr id="6" name="Picture 6"/>
+                    <pic:cNvPicPr/>
+                  </pic:nvPicPr>
+                  <pic:blipFill>
+                    <a:blip r:embed="rId7" cstate="print">
+                      <a:extLst>
+                        <a:ext uri="{28A0092B-C50C-407E-A947-70E740481C1C}">
+                          <a14:useLocalDpi xmlns:a14="http://schemas.microsoft.com/office/drawing/2010/main" val="0"/>
+                        </a:ext>
+                      </a:extLst>
+                    </a:blip>
+                    <a:stretch>
+                      <a:fillRect/>
+                    </a:stretch>
+                  </pic:blipFill>
+                  <pic:spPr>
+                    <a:xfrm>
+                      <a:off x="0" y="0"/>
+                      <a:ext cx="6682740" cy="3922508"/>
+                    </a:xfrm>
+                    <a:prstGeom prst="rect">
+                      <a:avLst/>
+                    </a:prstGeom>
+                  </pic:spPr>
+                </pic:pic>
+              </a:graphicData>
+            </a:graphic>
+            <wp14:sizeRelH relativeFrom="margin">
+              <wp14:pctWidth>0</wp14:pctWidth>
+            </wp14:sizeRelH>
+            <wp14:sizeRelV relativeFrom="margin">
+              <wp14:pctHeight>0</wp14:pctHeight>
+            </wp14:sizeRelV>
+          </wp:anchor>
+        </w:drawing>
+      </w:r>
+      <w:r>
+        <w:rPr>
+          <w:rFonts w:ascii="Times New Roman" w:hAnsi="Times New Roman" w:cs="Times New Roman"/>
+          <w:b/>
+          <w:bCs/>
+          <w:iCs/>
+          <w:sz w:val="24"/>
+          <w:szCs w:val="24"/>
+        </w:rPr>
+        <w:t xml:space="preserve">Class </w:t>
+      </w:r>
+      <w:proofErr w:type="gramStart"/>
+      <w:r>
+        <w:rPr>
+          <w:rFonts w:ascii="Times New Roman" w:hAnsi="Times New Roman" w:cs="Times New Roman"/>
+          <w:b/>
+          <w:bCs/>
+          <w:iCs/>
+          <w:sz w:val="24"/>
+          <w:szCs w:val="24"/>
+        </w:rPr>
+        <w:t>Diagram :</w:t>
+      </w:r>
+      <w:proofErr w:type="gramEnd"/>
+      <w:r>
+        <w:rPr>
+          <w:rFonts w:ascii="Times New Roman" w:hAnsi="Times New Roman" w:cs="Times New Roman"/>
+          <w:b/>
+          <w:bCs/>
+          <w:iCs/>
+          <w:sz w:val="24"/>
+          <w:szCs w:val="24"/>
+        </w:rPr>
+        <w:t xml:space="preserve"> </w:t>
+      </w:r>
+    </w:p>
+    <w:p>
+      <w:pPr>
+        <w:ind w:left="360"/>
+        <w:jc w:val="both"/>
+        <w:rPr>
+          <w:rFonts w:ascii="Times New Roman" w:hAnsi="Times New Roman" w:cs="Times New Roman"/>
+          <w:b/>
+          <w:bCs/>
+          <w:iCs/>
+          <w:sz w:val="24"/>
+          <w:szCs w:val="24"/>
+        </w:rPr>
+      </w:pPr>
+    </w:p>
+    <w:p>
+      <w:pPr>
+        <w:ind w:left="360"/>
+        <w:jc w:val="both"/>
+        <w:rPr>
+          <w:rFonts w:ascii="Times New Roman" w:hAnsi="Times New Roman" w:cs="Times New Roman"/>
+          <w:b/>
+          <w:bCs/>
+          <w:iCs/>
+          <w:sz w:val="24"/>
+          <w:szCs w:val="24"/>
+        </w:rPr>
+      </w:pPr>
+    </w:p>
+    <w:p>
+      <w:pPr>
+        <w:ind w:left="360"/>
+        <w:jc w:val="both"/>
+        <w:rPr>
+          <w:rFonts w:ascii="Times New Roman" w:hAnsi="Times New Roman" w:cs="Times New Roman"/>
+          <w:b/>
+          <w:bCs/>
+          <w:iCs/>
+          <w:sz w:val="24"/>
+          <w:szCs w:val="24"/>
+        </w:rPr>
+      </w:pPr>
+    </w:p>
+    <w:p>
+      <w:pPr>
+        <w:ind w:left="360"/>
+        <w:jc w:val="both"/>
+        <w:rPr>
+          <w:rFonts w:ascii="Times New Roman" w:hAnsi="Times New Roman" w:cs="Times New Roman"/>
+          <w:b/>
+          <w:bCs/>
+          <w:iCs/>
+          <w:sz w:val="24"/>
+          <w:szCs w:val="24"/>
+        </w:rPr>
+      </w:pPr>
+    </w:p>
+    <w:p>
+      <w:pPr>
+        <w:ind w:left="360"/>
+        <w:jc w:val="both"/>
+        <w:rPr>
+          <w:rFonts w:ascii="Times New Roman" w:hAnsi="Times New Roman" w:cs="Times New Roman"/>
+          <w:b/>
+          <w:bCs/>
+          <w:iCs/>
+          <w:sz w:val="24"/>
+          <w:szCs w:val="24"/>
+        </w:rPr>
+      </w:pPr>
+    </w:p>
+    <w:p>
+      <w:pPr>
+        <w:ind w:left="360"/>
+        <w:jc w:val="both"/>
+        <w:rPr>
+          <w:rFonts w:ascii="Times New Roman" w:hAnsi="Times New Roman" w:cs="Times New Roman"/>
+          <w:b/>
+          <w:bCs/>
+          <w:iCs/>
+          <w:sz w:val="24"/>
+          <w:szCs w:val="24"/>
+        </w:rPr>
+      </w:pPr>
+    </w:p>
+    <w:p>
+      <w:pPr>
+        <w:ind w:left="360"/>
+        <w:jc w:val="both"/>
+        <w:rPr>
+          <w:rFonts w:ascii="Times New Roman" w:hAnsi="Times New Roman" w:cs="Times New Roman"/>
+          <w:b/>
+          <w:bCs/>
+          <w:iCs/>
+          <w:sz w:val="24"/>
+          <w:szCs w:val="24"/>
+        </w:rPr>
+      </w:pPr>
+    </w:p>
+    <w:p>
+      <w:pPr>
+        <w:ind w:left="360"/>
+        <w:jc w:val="both"/>
+        <w:rPr>
+          <w:rFonts w:ascii="Times New Roman" w:hAnsi="Times New Roman" w:cs="Times New Roman"/>
+          <w:b/>
+          <w:bCs/>
+          <w:iCs/>
+          <w:sz w:val="24"/>
+          <w:szCs w:val="24"/>
+        </w:rPr>
+      </w:pPr>
+    </w:p>
+    <w:p>
+      <w:pPr>
+        <w:ind w:left="360"/>
+        <w:jc w:val="both"/>
+        <w:rPr>
+          <w:rFonts w:ascii="Times New Roman" w:hAnsi="Times New Roman" w:cs="Times New Roman"/>
+          <w:b/>
+          <w:bCs/>
+          <w:iCs/>
+          <w:sz w:val="24"/>
+          <w:szCs w:val="24"/>
+        </w:rPr>
+      </w:pPr>
+    </w:p>
+    <w:p>
+      <w:pPr>
+        <w:ind w:left="360"/>
+        <w:jc w:val="both"/>
+        <w:rPr>
+          <w:rFonts w:ascii="Times New Roman" w:hAnsi="Times New Roman" w:cs="Times New Roman"/>
+          <w:b/>
+          <w:bCs/>
+          <w:iCs/>
+          <w:sz w:val="24"/>
+          <w:szCs w:val="24"/>
+        </w:rPr>
+      </w:pPr>
+    </w:p>
+    <w:p>
+      <w:pPr>
+        <w:ind w:left="360"/>
+        <w:jc w:val="both"/>
+        <w:rPr>
+          <w:rFonts w:ascii="Times New Roman" w:hAnsi="Times New Roman" w:cs="Times New Roman"/>
+          <w:iCs/>
+          <w:sz w:val="24"/>
+          <w:szCs w:val="24"/>
+        </w:rPr>
+      </w:pPr>
+    </w:p>
+    <w:p>
+      <w:pPr>
+        <w:ind w:left="360"/>
+        <w:jc w:val="both"/>
+        <w:rPr>
+          <w:rFonts w:ascii="Times New Roman" w:hAnsi="Times New Roman" w:cs="Times New Roman"/>
+          <w:iCs/>
+          <w:sz w:val="24"/>
+          <w:szCs w:val="24"/>
+        </w:rPr>
+      </w:pPr>
+      <w:r>
+        <w:rPr>
+          <w:noProof/>
+        </w:rPr>
+        <w:pict w14:anchorId="377985D8">
+          <v:shape id="_x0000_s1028" type="#_x0000_t202" style="position:absolute;left:0;text-align:left;margin-left:199.4pt;margin-top:21.45pt;width:110.3pt;height:23.8pt;z-index:251673088;visibility:visible;mso-wrap-distance-left:9pt;mso-wrap-distance-top:3.6pt;mso-wrap-distance-right:9pt;mso-wrap-distance-bottom:3.6pt;mso-position-horizontal-relative:text;mso-position-vertical-relative:text;mso-width-relative:margin;mso-height-relative:margin;v-text-anchor:top" fillcolor="#dbe5f1 [660]" strokecolor="white [3212]">
+            <v:textbox>
+              <w:txbxContent>
+                <w:p>
+                  <w:r>
+                    <w:t xml:space="preserve">Fig </w:t>
+                  </w:r>
+                  <w:proofErr w:type="gramStart"/>
+                  <w:r>
+                    <w:t>2 :</w:t>
+                  </w:r>
+                  <w:proofErr w:type="gramEnd"/>
+                  <w:r>
+                    <w:t xml:space="preserve">- Class Diagram </w:t>
+                  </w:r>
+                </w:p>
+              </w:txbxContent>
+            </v:textbox>
+            <w10:wrap type="square"/>
+          </v:shape>
+        </w:pict>
+      </w:r>
+      <w:r>
+        <w:rPr>
+          <w:rFonts w:ascii="Times New Roman" w:hAnsi="Times New Roman" w:cs="Times New Roman"/>
+          <w:iCs/>
+          <w:sz w:val="24"/>
+          <w:szCs w:val="24"/>
+        </w:rPr>
+        <w:t xml:space="preserve"> </w:t>
+      </w:r>
+    </w:p>
+    <w:p>
+      <w:pPr>
+        <w:rPr>
+          <w:rFonts w:ascii="Times New Roman" w:hAnsi="Times New Roman" w:cs="Times New Roman"/>
+          <w:i/>
+        </w:rPr>
+      </w:pPr>
+    </w:p>
+    <w:p>
+      <w:pPr>
+        <w:pStyle w:val="ListParagraph"/>
+        <w:ind w:left="360"/>
+        <w:rPr>
+          <w:rFonts w:ascii="Times New Roman" w:hAnsi="Times New Roman" w:cs="Times New Roman"/>
+          <w:i/>
+        </w:rPr>
+      </w:pPr>
+    </w:p>
+    <w:p>
+      <w:pPr>
+        <w:pStyle w:val="ListParagraph"/>
+        <w:ind w:left="360"/>
+        <w:rPr>
+          <w:rFonts w:ascii="Times New Roman" w:hAnsi="Times New Roman" w:cs="Times New Roman"/>
+          <w:iCs/>
+          <w:sz w:val="24"/>
+          <w:szCs w:val="24"/>
+        </w:rPr>
+      </w:pPr>
+      <w:r>
+        <w:rPr>
+          <w:rFonts w:ascii="Times New Roman" w:hAnsi="Times New Roman" w:cs="Times New Roman"/>
+          <w:iCs/>
+          <w:sz w:val="24"/>
+          <w:szCs w:val="24"/>
+        </w:rPr>
+        <w:t>This class diagram represents three classes: User, Admin, and Train, along with their associated attributes and methods.</w:t>
+      </w:r>
+    </w:p>
+    <w:p>
+      <w:pPr>
+        <w:pStyle w:val="ListParagraph"/>
+        <w:ind w:left="360"/>
+        <w:rPr>
+          <w:rFonts w:ascii="Times New Roman" w:hAnsi="Times New Roman" w:cs="Times New Roman"/>
+          <w:iCs/>
+          <w:sz w:val="24"/>
+          <w:szCs w:val="24"/>
+        </w:rPr>
+      </w:pPr>
+    </w:p>
+    <w:p>
+      <w:pPr>
+        <w:pStyle w:val="ListParagraph"/>
+        <w:ind w:left="360"/>
+        <w:rPr>
+          <w:rFonts w:ascii="Times New Roman" w:hAnsi="Times New Roman" w:cs="Times New Roman"/>
+          <w:iCs/>
+          <w:sz w:val="24"/>
+          <w:szCs w:val="24"/>
+        </w:rPr>
+      </w:pPr>
+      <w:r>
+        <w:rPr>
+          <w:rFonts w:ascii="Times New Roman" w:hAnsi="Times New Roman" w:cs="Times New Roman"/>
+          <w:iCs/>
+          <w:sz w:val="24"/>
+          <w:szCs w:val="24"/>
+        </w:rPr>
+        <w:t xml:space="preserve">The User and Admin classes have similar attributes and methods, including username, password, register, </w:t>
+      </w:r>
+      <w:proofErr w:type="spellStart"/>
+      <w:r>
+        <w:rPr>
+          <w:rFonts w:ascii="Times New Roman" w:hAnsi="Times New Roman" w:cs="Times New Roman"/>
+          <w:iCs/>
+          <w:sz w:val="24"/>
+          <w:szCs w:val="24"/>
+        </w:rPr>
+        <w:t>log_in</w:t>
+      </w:r>
+      <w:proofErr w:type="spellEnd"/>
+      <w:r>
+        <w:rPr>
+          <w:rFonts w:ascii="Times New Roman" w:hAnsi="Times New Roman" w:cs="Times New Roman"/>
+          <w:iCs/>
+          <w:sz w:val="24"/>
+          <w:szCs w:val="24"/>
+        </w:rPr>
+        <w:t xml:space="preserve">, </w:t>
+      </w:r>
+      <w:proofErr w:type="spellStart"/>
+      <w:r>
+        <w:rPr>
+          <w:rFonts w:ascii="Times New Roman" w:hAnsi="Times New Roman" w:cs="Times New Roman"/>
+          <w:iCs/>
+          <w:sz w:val="24"/>
+          <w:szCs w:val="24"/>
+        </w:rPr>
+        <w:t>log_out</w:t>
+      </w:r>
+      <w:proofErr w:type="spellEnd"/>
+      <w:r>
+        <w:rPr>
+          <w:rFonts w:ascii="Times New Roman" w:hAnsi="Times New Roman" w:cs="Times New Roman"/>
+          <w:iCs/>
+          <w:sz w:val="24"/>
+          <w:szCs w:val="24"/>
+        </w:rPr>
+        <w:t xml:space="preserve">, and several other methods related to train information, such as </w:t>
+      </w:r>
+      <w:proofErr w:type="spellStart"/>
+      <w:r>
+        <w:rPr>
+          <w:rFonts w:ascii="Times New Roman" w:hAnsi="Times New Roman" w:cs="Times New Roman"/>
+          <w:iCs/>
+          <w:sz w:val="24"/>
+          <w:szCs w:val="24"/>
+        </w:rPr>
+        <w:t>see_train_details</w:t>
+      </w:r>
+      <w:proofErr w:type="spellEnd"/>
+      <w:r>
+        <w:rPr>
+          <w:rFonts w:ascii="Times New Roman" w:hAnsi="Times New Roman" w:cs="Times New Roman"/>
+          <w:iCs/>
+          <w:sz w:val="24"/>
+          <w:szCs w:val="24"/>
+        </w:rPr>
+        <w:t xml:space="preserve"> and </w:t>
+      </w:r>
+      <w:proofErr w:type="spellStart"/>
+      <w:r>
+        <w:rPr>
+          <w:rFonts w:ascii="Times New Roman" w:hAnsi="Times New Roman" w:cs="Times New Roman"/>
+          <w:iCs/>
+          <w:sz w:val="24"/>
+          <w:szCs w:val="24"/>
+        </w:rPr>
+        <w:t>track_train</w:t>
+      </w:r>
+      <w:proofErr w:type="spellEnd"/>
+      <w:r>
+        <w:rPr>
+          <w:rFonts w:ascii="Times New Roman" w:hAnsi="Times New Roman" w:cs="Times New Roman"/>
+          <w:iCs/>
+          <w:sz w:val="24"/>
+          <w:szCs w:val="24"/>
         </w:rPr>
         <w:t>.</w:t>
       </w:r>
+    </w:p>
+    <w:p>
+      <w:pPr>
+        <w:pStyle w:val="ListParagraph"/>
+        <w:ind w:left="360"/>
+        <w:rPr>
+          <w:rFonts w:ascii="Times New Roman" w:hAnsi="Times New Roman" w:cs="Times New Roman"/>
+          <w:iCs/>
+          <w:sz w:val="24"/>
+          <w:szCs w:val="24"/>
+        </w:rPr>
+      </w:pPr>
+      <w:r>
+        <w:rPr>
+          <w:rFonts w:ascii="Times New Roman" w:hAnsi="Times New Roman" w:cs="Times New Roman"/>
+          <w:iCs/>
+          <w:sz w:val="24"/>
+          <w:szCs w:val="24"/>
+        </w:rPr>
+        <w:t xml:space="preserve">The Train class has attributes for identifying the train, such as </w:t>
+      </w:r>
+      <w:proofErr w:type="spellStart"/>
+      <w:r>
+        <w:rPr>
+          <w:rFonts w:ascii="Times New Roman" w:hAnsi="Times New Roman" w:cs="Times New Roman"/>
+          <w:iCs/>
+          <w:sz w:val="24"/>
+          <w:szCs w:val="24"/>
+        </w:rPr>
+        <w:t>train_id</w:t>
+      </w:r>
+      <w:proofErr w:type="spellEnd"/>
+      <w:r>
+        <w:rPr>
+          <w:rFonts w:ascii="Times New Roman" w:hAnsi="Times New Roman" w:cs="Times New Roman"/>
+          <w:iCs/>
+          <w:sz w:val="24"/>
+          <w:szCs w:val="24"/>
+        </w:rPr>
+        <w:t xml:space="preserve">, </w:t>
+      </w:r>
+      <w:proofErr w:type="spellStart"/>
+      <w:r>
+        <w:rPr>
+          <w:rFonts w:ascii="Times New Roman" w:hAnsi="Times New Roman" w:cs="Times New Roman"/>
+          <w:iCs/>
+          <w:sz w:val="24"/>
+          <w:szCs w:val="24"/>
+        </w:rPr>
+        <w:t>train_name</w:t>
+      </w:r>
+      <w:proofErr w:type="spellEnd"/>
+      <w:r>
+        <w:rPr>
+          <w:rFonts w:ascii="Times New Roman" w:hAnsi="Times New Roman" w:cs="Times New Roman"/>
+          <w:iCs/>
+          <w:sz w:val="24"/>
+          <w:szCs w:val="24"/>
+        </w:rPr>
+        <w:t>, and the departure and arrival stations. There are no methods associated with the Train class.</w:t>
+      </w:r>
+    </w:p>
+    <w:p>
+      <w:pPr>
+        <w:pStyle w:val="ListParagraph"/>
+        <w:ind w:left="360"/>
+        <w:rPr>
+          <w:rFonts w:ascii="Times New Roman" w:hAnsi="Times New Roman" w:cs="Times New Roman"/>
+          <w:i/>
+        </w:rPr>
+      </w:pPr>
+      <w:r>
+        <w:rPr>
+          <w:rFonts w:ascii="Times New Roman" w:hAnsi="Times New Roman" w:cs="Times New Roman"/>
+          <w:iCs/>
+          <w:sz w:val="24"/>
+          <w:szCs w:val="24"/>
+        </w:rPr>
+        <w:t>Overall, this class diagram depicts a system with two types of users: Admin and User, and a Train class with attributes related to train identification and station information</w:t>
+      </w:r>
+      <w:r>
+        <w:rPr>
+          <w:rFonts w:ascii="Times New Roman" w:hAnsi="Times New Roman" w:cs="Times New Roman"/>
+          <w:i/>
+        </w:rPr>
+        <w:t>.</w:t>
+      </w:r>
+    </w:p>
+    <w:p>
+      <w:pPr>
+        <w:pStyle w:val="ListParagraph"/>
+        <w:ind w:left="360"/>
+        <w:rPr>
+          <w:rFonts w:ascii="Times New Roman" w:hAnsi="Times New Roman" w:cs="Times New Roman"/>
+          <w:i/>
+        </w:rPr>
+      </w:pPr>
+    </w:p>
+    <w:p>
+      <w:pPr>
+        <w:pStyle w:val="ListParagraph"/>
+        <w:ind w:left="360"/>
+        <w:rPr>
+          <w:rFonts w:ascii="Times New Roman" w:hAnsi="Times New Roman" w:cs="Times New Roman"/>
+          <w:i/>
+        </w:rPr>
+      </w:pPr>
+    </w:p>
+    <w:p>
+      <w:pPr>
+        <w:pStyle w:val="ListParagraph"/>
+        <w:ind w:left="360"/>
+        <w:rPr>
+          <w:rFonts w:ascii="Times New Roman" w:hAnsi="Times New Roman" w:cs="Times New Roman"/>
+          <w:i/>
+        </w:rPr>
+      </w:pPr>
+    </w:p>
+    <w:p>
+      <w:pPr>
+        <w:pStyle w:val="ListParagraph"/>
+        <w:ind w:left="360"/>
+        <w:rPr>
+          <w:rFonts w:ascii="Times New Roman" w:hAnsi="Times New Roman" w:cs="Times New Roman"/>
+          <w:i/>
+        </w:rPr>
+      </w:pPr>
+    </w:p>
+    <w:p>
+      <w:pPr>
+        <w:pStyle w:val="ListParagraph"/>
+        <w:ind w:left="360"/>
+        <w:rPr>
+          <w:rFonts w:ascii="Times New Roman" w:hAnsi="Times New Roman" w:cs="Times New Roman"/>
+          <w:i/>
+        </w:rPr>
+      </w:pPr>
+    </w:p>
+    <w:p>
+      <w:pPr>
+        <w:pStyle w:val="ListParagraph"/>
+        <w:ind w:left="360"/>
+        <w:rPr>
+          <w:rFonts w:ascii="Times New Roman" w:hAnsi="Times New Roman" w:cs="Times New Roman"/>
+          <w:i/>
+        </w:rPr>
+      </w:pPr>
+    </w:p>
+    <w:p>
+      <w:pPr>
+        <w:pStyle w:val="ListParagraph"/>
+        <w:ind w:left="360"/>
+        <w:rPr>
+          <w:rFonts w:ascii="Times New Roman" w:hAnsi="Times New Roman" w:cs="Times New Roman"/>
+          <w:i/>
+        </w:rPr>
+      </w:pPr>
+    </w:p>
+    <w:p>
+      <w:pPr>
+        <w:pStyle w:val="ListParagraph"/>
+        <w:ind w:left="360"/>
+        <w:rPr>
+          <w:rFonts w:ascii="Times New Roman" w:hAnsi="Times New Roman" w:cs="Times New Roman"/>
+          <w:i/>
+        </w:rPr>
+      </w:pPr>
+    </w:p>
+    <w:p>
+      <w:pPr>
+        <w:pStyle w:val="ListParagraph"/>
+        <w:ind w:left="360"/>
+        <w:rPr>
+          <w:rFonts w:ascii="Times New Roman" w:hAnsi="Times New Roman" w:cs="Times New Roman"/>
+          <w:i/>
+        </w:rPr>
+      </w:pPr>
+    </w:p>
+    <w:p>
+      <w:pPr>
+        <w:pStyle w:val="ListParagraph"/>
+        <w:ind w:left="360"/>
+        <w:rPr>
+          <w:rFonts w:ascii="Times New Roman" w:hAnsi="Times New Roman" w:cs="Times New Roman"/>
+          <w:i/>
+        </w:rPr>
+      </w:pPr>
+    </w:p>
+    <w:p>
+      <w:pPr>
+        <w:pStyle w:val="ListParagraph"/>
+        <w:ind w:left="360"/>
+        <w:rPr>
+          <w:rFonts w:ascii="Times New Roman" w:hAnsi="Times New Roman" w:cs="Times New Roman"/>
+          <w:i/>
+        </w:rPr>
+      </w:pPr>
     </w:p>
     <w:p>
       <w:pPr>
@@ -2094,7 +3135,6 @@
           <w:sz w:val="24"/>
           <w:szCs w:val="24"/>
         </w:rPr>
-        <w:lastRenderedPageBreak/>
         <w:t>Thirdly, it may benefit the environment by encouraging people to take trains instead of planes or cars, thereby lowering carbon emissions and contributing to the fight against climate change.</w:t>
       </w:r>
     </w:p>
@@ -2355,6 +3395,7 @@
         <w:ind w:left="360"/>
       </w:pPr>
       <w:r>
+        <w:lastRenderedPageBreak/>
         <w:t xml:space="preserve">Effort = PM = Coefficient*(SLOC/1000) ^ P </w:t>
       </w:r>
     </w:p>
@@ -2645,7 +3686,6 @@
                 <w:sz w:val="24"/>
                 <w:szCs w:val="24"/>
               </w:rPr>
-              <w:lastRenderedPageBreak/>
               <w:t xml:space="preserve">                             Weeks </w:t>
             </w:r>
           </w:p>
@@ -2814,31 +3854,7 @@
                 <w:sz w:val="24"/>
                 <w:szCs w:val="24"/>
               </w:rPr>
-              <w:t xml:space="preserve">                           </w:t>
-            </w:r>
-            <w:r>
-              <w:rPr>
-                <w:rFonts w:ascii="Times New Roman" w:hAnsi="Times New Roman" w:cs="Times New Roman"/>
-                <w:sz w:val="24"/>
-                <w:szCs w:val="24"/>
-              </w:rPr>
-              <w:t>Week</w:t>
-            </w:r>
-            <w:r>
-              <w:rPr>
-                <w:rFonts w:ascii="Times New Roman" w:hAnsi="Times New Roman" w:cs="Times New Roman"/>
-                <w:sz w:val="24"/>
-                <w:szCs w:val="24"/>
-              </w:rPr>
-              <w:t xml:space="preserve"> 3</w:t>
-            </w:r>
-            <w:r>
-              <w:rPr>
-                <w:rFonts w:ascii="Times New Roman" w:hAnsi="Times New Roman" w:cs="Times New Roman"/>
-                <w:sz w:val="24"/>
-                <w:szCs w:val="24"/>
-              </w:rPr>
-              <w:t xml:space="preserve"> </w:t>
+              <w:t xml:space="preserve">                           Week 3 </w:t>
             </w:r>
           </w:p>
         </w:tc>
@@ -2890,23 +3906,7 @@
                 <w:sz w:val="24"/>
                 <w:szCs w:val="24"/>
               </w:rPr>
-              <w:t xml:space="preserve">                           </w:t>
-            </w:r>
-            <w:r>
-              <w:rPr>
-                <w:rFonts w:ascii="Times New Roman" w:hAnsi="Times New Roman" w:cs="Times New Roman"/>
-                <w:sz w:val="24"/>
-                <w:szCs w:val="24"/>
-              </w:rPr>
-              <w:t xml:space="preserve">Week </w:t>
-            </w:r>
-            <w:r>
-              <w:rPr>
-                <w:rFonts w:ascii="Times New Roman" w:hAnsi="Times New Roman" w:cs="Times New Roman"/>
-                <w:sz w:val="24"/>
-                <w:szCs w:val="24"/>
-              </w:rPr>
-              <w:t>4</w:t>
+              <w:t xml:space="preserve">                           Week 4</w:t>
             </w:r>
           </w:p>
         </w:tc>
@@ -2959,23 +3959,7 @@
                 <w:sz w:val="24"/>
                 <w:szCs w:val="24"/>
               </w:rPr>
-              <w:t xml:space="preserve">                           </w:t>
-            </w:r>
-            <w:r>
-              <w:rPr>
-                <w:rFonts w:ascii="Times New Roman" w:hAnsi="Times New Roman" w:cs="Times New Roman"/>
-                <w:sz w:val="24"/>
-                <w:szCs w:val="24"/>
-              </w:rPr>
-              <w:t xml:space="preserve">Week </w:t>
-            </w:r>
-            <w:r>
-              <w:rPr>
-                <w:rFonts w:ascii="Times New Roman" w:hAnsi="Times New Roman" w:cs="Times New Roman"/>
-                <w:sz w:val="24"/>
-                <w:szCs w:val="24"/>
-              </w:rPr>
-              <w:t>5</w:t>
+              <w:t xml:space="preserve">                           Week 5</w:t>
             </w:r>
           </w:p>
         </w:tc>
@@ -3027,23 +4011,7 @@
                 <w:sz w:val="24"/>
                 <w:szCs w:val="24"/>
               </w:rPr>
-              <w:t xml:space="preserve">                           </w:t>
-            </w:r>
-            <w:r>
-              <w:rPr>
-                <w:rFonts w:ascii="Times New Roman" w:hAnsi="Times New Roman" w:cs="Times New Roman"/>
-                <w:sz w:val="24"/>
-                <w:szCs w:val="24"/>
-              </w:rPr>
-              <w:t xml:space="preserve">Week </w:t>
-            </w:r>
-            <w:r>
-              <w:rPr>
-                <w:rFonts w:ascii="Times New Roman" w:hAnsi="Times New Roman" w:cs="Times New Roman"/>
-                <w:sz w:val="24"/>
-                <w:szCs w:val="24"/>
-              </w:rPr>
-              <w:t>6</w:t>
+              <w:t xml:space="preserve">                           Week 6</w:t>
             </w:r>
           </w:p>
         </w:tc>
@@ -3096,23 +4064,7 @@
                 <w:sz w:val="24"/>
                 <w:szCs w:val="24"/>
               </w:rPr>
-              <w:t xml:space="preserve">                           </w:t>
-            </w:r>
-            <w:r>
-              <w:rPr>
-                <w:rFonts w:ascii="Times New Roman" w:hAnsi="Times New Roman" w:cs="Times New Roman"/>
-                <w:sz w:val="24"/>
-                <w:szCs w:val="24"/>
-              </w:rPr>
-              <w:t xml:space="preserve">Week </w:t>
-            </w:r>
-            <w:r>
-              <w:rPr>
-                <w:rFonts w:ascii="Times New Roman" w:hAnsi="Times New Roman" w:cs="Times New Roman"/>
-                <w:sz w:val="24"/>
-                <w:szCs w:val="24"/>
-              </w:rPr>
-              <w:t>7</w:t>
+              <w:t xml:space="preserve">                           Week 7</w:t>
             </w:r>
           </w:p>
         </w:tc>
@@ -3164,23 +4116,7 @@
                 <w:sz w:val="24"/>
                 <w:szCs w:val="24"/>
               </w:rPr>
-              <w:t xml:space="preserve">                           </w:t>
-            </w:r>
-            <w:r>
-              <w:rPr>
-                <w:rFonts w:ascii="Times New Roman" w:hAnsi="Times New Roman" w:cs="Times New Roman"/>
-                <w:sz w:val="24"/>
-                <w:szCs w:val="24"/>
-              </w:rPr>
-              <w:t xml:space="preserve">Week </w:t>
-            </w:r>
-            <w:r>
-              <w:rPr>
-                <w:rFonts w:ascii="Times New Roman" w:hAnsi="Times New Roman" w:cs="Times New Roman"/>
-                <w:sz w:val="24"/>
-                <w:szCs w:val="24"/>
-              </w:rPr>
-              <w:t>8</w:t>
+              <w:t xml:space="preserve">                           Week 8</w:t>
             </w:r>
           </w:p>
         </w:tc>
@@ -3233,23 +4169,7 @@
                 <w:sz w:val="24"/>
                 <w:szCs w:val="24"/>
               </w:rPr>
-              <w:t xml:space="preserve">                           </w:t>
-            </w:r>
-            <w:r>
-              <w:rPr>
-                <w:rFonts w:ascii="Times New Roman" w:hAnsi="Times New Roman" w:cs="Times New Roman"/>
-                <w:sz w:val="24"/>
-                <w:szCs w:val="24"/>
-              </w:rPr>
-              <w:t xml:space="preserve">Week </w:t>
-            </w:r>
-            <w:r>
-              <w:rPr>
-                <w:rFonts w:ascii="Times New Roman" w:hAnsi="Times New Roman" w:cs="Times New Roman"/>
-                <w:sz w:val="24"/>
-                <w:szCs w:val="24"/>
-              </w:rPr>
-              <w:t>9</w:t>
+              <w:t xml:space="preserve">                           Week 9</w:t>
             </w:r>
           </w:p>
         </w:tc>
@@ -3301,23 +4221,7 @@
                 <w:sz w:val="24"/>
                 <w:szCs w:val="24"/>
               </w:rPr>
-              <w:t xml:space="preserve">                           </w:t>
-            </w:r>
-            <w:r>
-              <w:rPr>
-                <w:rFonts w:ascii="Times New Roman" w:hAnsi="Times New Roman" w:cs="Times New Roman"/>
-                <w:sz w:val="24"/>
-                <w:szCs w:val="24"/>
-              </w:rPr>
-              <w:t xml:space="preserve">Week </w:t>
-            </w:r>
-            <w:r>
-              <w:rPr>
-                <w:rFonts w:ascii="Times New Roman" w:hAnsi="Times New Roman" w:cs="Times New Roman"/>
-                <w:sz w:val="24"/>
-                <w:szCs w:val="24"/>
-              </w:rPr>
-              <w:t>10</w:t>
+              <w:t xml:space="preserve">                           Week 10</w:t>
             </w:r>
           </w:p>
         </w:tc>
@@ -3370,23 +4274,7 @@
                 <w:sz w:val="24"/>
                 <w:szCs w:val="24"/>
               </w:rPr>
-              <w:t xml:space="preserve">                           </w:t>
-            </w:r>
-            <w:r>
-              <w:rPr>
-                <w:rFonts w:ascii="Times New Roman" w:hAnsi="Times New Roman" w:cs="Times New Roman"/>
-                <w:sz w:val="24"/>
-                <w:szCs w:val="24"/>
-              </w:rPr>
-              <w:t xml:space="preserve">Week </w:t>
-            </w:r>
-            <w:r>
-              <w:rPr>
-                <w:rFonts w:ascii="Times New Roman" w:hAnsi="Times New Roman" w:cs="Times New Roman"/>
-                <w:sz w:val="24"/>
-                <w:szCs w:val="24"/>
-              </w:rPr>
-              <w:t>11</w:t>
+              <w:t xml:space="preserve">                           Week 11</w:t>
             </w:r>
           </w:p>
         </w:tc>
@@ -3438,23 +4326,7 @@
                 <w:sz w:val="24"/>
                 <w:szCs w:val="24"/>
               </w:rPr>
-              <w:t xml:space="preserve">                           </w:t>
-            </w:r>
-            <w:r>
-              <w:rPr>
-                <w:rFonts w:ascii="Times New Roman" w:hAnsi="Times New Roman" w:cs="Times New Roman"/>
-                <w:sz w:val="24"/>
-                <w:szCs w:val="24"/>
-              </w:rPr>
-              <w:t xml:space="preserve">Week </w:t>
-            </w:r>
-            <w:r>
-              <w:rPr>
-                <w:rFonts w:ascii="Times New Roman" w:hAnsi="Times New Roman" w:cs="Times New Roman"/>
-                <w:sz w:val="24"/>
-                <w:szCs w:val="24"/>
-              </w:rPr>
-              <w:t>12</w:t>
+              <w:t xml:space="preserve">                           Week 12</w:t>
             </w:r>
           </w:p>
         </w:tc>
@@ -3507,23 +4379,7 @@
                 <w:sz w:val="24"/>
                 <w:szCs w:val="24"/>
               </w:rPr>
-              <w:t xml:space="preserve">                           </w:t>
-            </w:r>
-            <w:r>
-              <w:rPr>
-                <w:rFonts w:ascii="Times New Roman" w:hAnsi="Times New Roman" w:cs="Times New Roman"/>
-                <w:sz w:val="24"/>
-                <w:szCs w:val="24"/>
-              </w:rPr>
-              <w:t xml:space="preserve">Week </w:t>
-            </w:r>
-            <w:r>
-              <w:rPr>
-                <w:rFonts w:ascii="Times New Roman" w:hAnsi="Times New Roman" w:cs="Times New Roman"/>
-                <w:sz w:val="24"/>
-                <w:szCs w:val="24"/>
-              </w:rPr>
-              <w:t>13</w:t>
+              <w:t xml:space="preserve">                           Week 13</w:t>
             </w:r>
           </w:p>
         </w:tc>
@@ -3635,6 +4491,7 @@
                 <w:sz w:val="24"/>
                 <w:szCs w:val="24"/>
               </w:rPr>
+              <w:lastRenderedPageBreak/>
               <w:t xml:space="preserve">  Team Member</w:t>
             </w:r>
           </w:p>
@@ -4615,7 +5472,6 @@
           <w:sz w:val="24"/>
           <w:szCs w:val="24"/>
         </w:rPr>
-        <w:lastRenderedPageBreak/>
         <w:t xml:space="preserve">Total Monthly Cost * Development Time in Months </w:t>
       </w:r>
     </w:p>
@@ -4742,7 +5598,7 @@
           <w:szCs w:val="28"/>
         </w:rPr>
         <w:drawing>
-          <wp:anchor distT="0" distB="0" distL="114300" distR="114300" simplePos="0" relativeHeight="251652608" behindDoc="1" locked="0" layoutInCell="1" allowOverlap="1" wp14:anchorId="032C7D0B" wp14:editId="32E17608">
+          <wp:anchor distT="0" distB="0" distL="114300" distR="114300" simplePos="0" relativeHeight="251653632" behindDoc="1" locked="0" layoutInCell="1" allowOverlap="1" wp14:anchorId="032C7D0B" wp14:editId="32E17608">
             <wp:simplePos x="0" y="0"/>
             <wp:positionH relativeFrom="column">
               <wp:posOffset>-510540</wp:posOffset>
@@ -4765,7 +5621,7 @@
                     <pic:cNvPicPr/>
                   </pic:nvPicPr>
                   <pic:blipFill>
-                    <a:blip r:embed="rId6">
+                    <a:blip r:embed="rId8">
                       <a:extLst>
                         <a:ext uri="{28A0092B-C50C-407E-A947-70E740481C1C}">
                           <a14:useLocalDpi xmlns:a14="http://schemas.microsoft.com/office/drawing/2010/main" val="0"/>
@@ -4826,7 +5682,7 @@
         </w:rPr>
         <w:lastRenderedPageBreak/>
         <w:drawing>
-          <wp:anchor distT="0" distB="0" distL="114300" distR="114300" simplePos="0" relativeHeight="251665920" behindDoc="0" locked="0" layoutInCell="1" allowOverlap="1" wp14:anchorId="163B27EE" wp14:editId="6DE31836">
+          <wp:anchor distT="0" distB="0" distL="114300" distR="114300" simplePos="0" relativeHeight="251666944" behindDoc="0" locked="0" layoutInCell="1" allowOverlap="1" wp14:anchorId="163B27EE" wp14:editId="6DE31836">
             <wp:simplePos x="0" y="0"/>
             <wp:positionH relativeFrom="column">
               <wp:posOffset>-609600</wp:posOffset>
@@ -4849,7 +5705,7 @@
                     <pic:cNvPicPr/>
                   </pic:nvPicPr>
                   <pic:blipFill>
-                    <a:blip r:embed="rId7">
+                    <a:blip r:embed="rId9">
                       <a:extLst>
                         <a:ext uri="{28A0092B-C50C-407E-A947-70E740481C1C}">
                           <a14:useLocalDpi xmlns:a14="http://schemas.microsoft.com/office/drawing/2010/main" val="0"/>
@@ -4889,7 +5745,7 @@
           <w:szCs w:val="24"/>
         </w:rPr>
         <w:drawing>
-          <wp:anchor distT="0" distB="0" distL="114300" distR="114300" simplePos="0" relativeHeight="251663872" behindDoc="0" locked="0" layoutInCell="1" allowOverlap="1" wp14:anchorId="4E133C72" wp14:editId="79248F43">
+          <wp:anchor distT="0" distB="0" distL="114300" distR="114300" simplePos="0" relativeHeight="251664896" behindDoc="0" locked="0" layoutInCell="1" allowOverlap="1" wp14:anchorId="4E133C72" wp14:editId="79248F43">
             <wp:simplePos x="0" y="0"/>
             <wp:positionH relativeFrom="column">
               <wp:posOffset>-601980</wp:posOffset>
@@ -4912,7 +5768,7 @@
                     <pic:cNvPicPr/>
                   </pic:nvPicPr>
                   <pic:blipFill>
-                    <a:blip r:embed="rId8">
+                    <a:blip r:embed="rId10">
                       <a:extLst>
                         <a:ext uri="{28A0092B-C50C-407E-A947-70E740481C1C}">
                           <a14:useLocalDpi xmlns:a14="http://schemas.microsoft.com/office/drawing/2010/main" val="0"/>
@@ -5036,23 +5892,13 @@
         </w:rPr>
         <w:t xml:space="preserve"> </w:t>
       </w:r>
-      <w:proofErr w:type="gramStart"/>
-      <w:r>
-        <w:rPr>
-          <w:rFonts w:ascii="Times New Roman" w:hAnsi="Times New Roman" w:cs="Times New Roman"/>
-          <w:sz w:val="24"/>
-          <w:szCs w:val="24"/>
-        </w:rPr>
-        <w:t>Identify</w:t>
-      </w:r>
-      <w:proofErr w:type="gramEnd"/>
-      <w:r>
-        <w:rPr>
-          <w:rFonts w:ascii="Times New Roman" w:hAnsi="Times New Roman" w:cs="Times New Roman"/>
-          <w:sz w:val="24"/>
-          <w:szCs w:val="24"/>
-        </w:rPr>
-        <w:t xml:space="preserve"> the key features and functionalities that the system should have, such as real-time train tracking, estimated arrival times, route planning, and passenger notifications. </w:t>
+      <w:r>
+        <w:rPr>
+          <w:rFonts w:ascii="Times New Roman" w:hAnsi="Times New Roman" w:cs="Times New Roman"/>
+          <w:sz w:val="24"/>
+          <w:szCs w:val="24"/>
+        </w:rPr>
+        <w:t xml:space="preserve">Identify the key features and functionalities that the system should have, such as real-time train tracking, estimated arrival times, route planning, and passenger notifications. </w:t>
       </w:r>
     </w:p>
     <w:p>
@@ -5239,23 +6085,13 @@
         </w:rPr>
         <w:t xml:space="preserve"> </w:t>
       </w:r>
-      <w:proofErr w:type="gramStart"/>
-      <w:r>
-        <w:rPr>
-          <w:rFonts w:ascii="Times New Roman" w:hAnsi="Times New Roman" w:cs="Times New Roman"/>
-          <w:sz w:val="24"/>
-          <w:szCs w:val="24"/>
-        </w:rPr>
-        <w:t>Develop</w:t>
-      </w:r>
-      <w:proofErr w:type="gramEnd"/>
-      <w:r>
-        <w:rPr>
-          <w:rFonts w:ascii="Times New Roman" w:hAnsi="Times New Roman" w:cs="Times New Roman"/>
-          <w:sz w:val="24"/>
-          <w:szCs w:val="24"/>
-        </w:rPr>
-        <w:t xml:space="preserve"> the frontend of the system using a modern web framework and user interface components.</w:t>
+      <w:r>
+        <w:rPr>
+          <w:rFonts w:ascii="Times New Roman" w:hAnsi="Times New Roman" w:cs="Times New Roman"/>
+          <w:sz w:val="24"/>
+          <w:szCs w:val="24"/>
+        </w:rPr>
+        <w:t>Develop the frontend of the system using a modern web framework and user interface components.</w:t>
       </w:r>
       <w:r>
         <w:rPr>
@@ -6935,10 +7771,7 @@
         <w:t xml:space="preserve">Estimated Monthly Development Cost: </w:t>
       </w:r>
       <w:r>
-        <w:t xml:space="preserve"> </w:t>
-      </w:r>
-      <w:r>
-        <w:t>566,500 BDT</w:t>
+        <w:t xml:space="preserve"> 566,500 BDT</w:t>
       </w:r>
     </w:p>
     <w:p>
@@ -6966,15 +7799,7 @@
           <w:sz w:val="24"/>
           <w:szCs w:val="24"/>
         </w:rPr>
-        <w:t xml:space="preserve"> </w:t>
-      </w:r>
-      <w:r>
-        <w:rPr>
-          <w:rFonts w:ascii="Times New Roman" w:hAnsi="Times New Roman" w:cs="Times New Roman"/>
-          <w:sz w:val="24"/>
-          <w:szCs w:val="24"/>
-        </w:rPr>
-        <w:t>1,699,500 BDT</w:t>
+        <w:t xml:space="preserve"> 1,699,500 BDT</w:t>
       </w:r>
     </w:p>
     <w:p>
@@ -7264,14 +8089,7 @@
           <w:sz w:val="23"/>
           <w:szCs w:val="23"/>
         </w:rPr>
-        <w:t xml:space="preserve">           </w:t>
-      </w:r>
-      <w:r>
-        <w:rPr>
-          <w:sz w:val="23"/>
-          <w:szCs w:val="23"/>
-        </w:rPr>
-        <w:t xml:space="preserve"> </w:t>
+        <w:t xml:space="preserve">            </w:t>
       </w:r>
       <w:r>
         <w:t xml:space="preserve">Rent: 400000/- </w:t>
@@ -7282,10 +8100,7 @@
         <w:pStyle w:val="Default"/>
       </w:pPr>
       <w:r>
-        <w:t xml:space="preserve">            </w:t>
-      </w:r>
-      <w:r>
-        <w:t xml:space="preserve">Utility Bills: 60000/- </w:t>
+        <w:t xml:space="preserve">            Utility Bills: 60000/- </w:t>
       </w:r>
     </w:p>
     <w:p>
@@ -7293,10 +8108,7 @@
         <w:pStyle w:val="Default"/>
       </w:pPr>
       <w:r>
-        <w:t xml:space="preserve">           </w:t>
-      </w:r>
-      <w:r>
-        <w:t xml:space="preserve"> Maintenance: 100000/- </w:t>
+        <w:t xml:space="preserve">            Maintenance: 100000/- </w:t>
       </w:r>
     </w:p>
     <w:p>
@@ -7675,23 +8487,7 @@
           <w:sz w:val="24"/>
           <w:szCs w:val="24"/>
         </w:rPr>
-        <w:t>50,00000</w:t>
-      </w:r>
-      <w:r>
-        <w:rPr>
-          <w:rFonts w:ascii="Times New Roman" w:hAnsi="Times New Roman" w:cs="Times New Roman"/>
-          <w:sz w:val="24"/>
-          <w:szCs w:val="24"/>
-        </w:rPr>
-        <w:t xml:space="preserve"> - </w:t>
-      </w:r>
-      <w:r>
-        <w:rPr>
-          <w:rFonts w:ascii="Times New Roman" w:hAnsi="Times New Roman" w:cs="Times New Roman"/>
-          <w:sz w:val="24"/>
-          <w:szCs w:val="24"/>
-        </w:rPr>
-        <w:t>2,28,9500</w:t>
+        <w:t>50,00000 - 2,28,9500</w:t>
       </w:r>
       <w:r>
         <w:rPr>
@@ -7767,7 +8563,7 @@
           <w:szCs w:val="24"/>
         </w:rPr>
       </w:pPr>
-      <w:hyperlink r:id="rId9" w:history="1">
+      <w:hyperlink r:id="rId11" w:history="1">
         <w:r>
           <w:rPr>
             <w:rStyle w:val="Hyperlink"/>
@@ -7794,7 +8590,7 @@
           <w:szCs w:val="24"/>
         </w:rPr>
       </w:pPr>
-      <w:hyperlink r:id="rId10" w:history="1">
+      <w:hyperlink r:id="rId12" w:history="1">
         <w:r>
           <w:rPr>
             <w:rStyle w:val="Hyperlink"/>
@@ -7824,7 +8620,7 @@
           <w:u w:val="none"/>
         </w:rPr>
       </w:pPr>
-      <w:hyperlink r:id="rId11" w:history="1">
+      <w:hyperlink r:id="rId13" w:history="1">
         <w:r>
           <w:rPr>
             <w:rStyle w:val="Hyperlink"/>
@@ -7852,7 +8648,7 @@
           <w:u w:val="single"/>
         </w:rPr>
       </w:pPr>
-      <w:hyperlink r:id="rId12" w:history="1">
+      <w:hyperlink r:id="rId14" w:history="1">
         <w:r>
           <w:rPr>
             <w:rStyle w:val="Hyperlink"/>

</xml_diff>